<commit_message>
Fix layout of 2 document Add Use case description for feature Tra Cuu Thanh Vien in Analytic document
</commit_message>
<xml_diff>
--- a/Requirement/Nhom09-Analytics.docx
+++ b/Requirement/Nhom09-Analytics.docx
@@ -1,7 +1,64 @@
 
 <file path=word/document.xml><?xml version="1.0" encoding="utf-8"?>
-<w:document xmlns:wpc="http://schemas.microsoft.com/office/word/2010/wordprocessingCanvas" xmlns:cx="http://schemas.microsoft.com/office/drawing/2014/chartex" xmlns:cx1="http://schemas.microsoft.com/office/drawing/2015/9/8/chartex" xmlns:cx2="http://schemas.microsoft.com/office/drawing/2015/10/21/chartex" xmlns:cx3="http://schemas.microsoft.com/office/drawing/2016/5/9/chartex" xmlns:cx4="http://schemas.microsoft.com/office/drawing/2016/5/10/chartex" xmlns:cx5="http://schemas.microsoft.com/office/drawing/2016/5/11/chartex" xmlns:cx6="http://schemas.microsoft.com/office/drawing/2016/5/12/chartex" xmlns:cx7="http://schemas.microsoft.com/office/drawing/2016/5/13/chartex" xmlns:cx8="http://schemas.microsoft.com/office/drawing/2016/5/14/chartex" xmlns:mc="http://schemas.openxmlformats.org/markup-compatibility/2006" xmlns:aink="http://schemas.microsoft.com/office/drawing/2016/ink" xmlns:am3d="http://schemas.microsoft.com/office/drawing/2017/model3d" xmlns:o="urn:schemas-microsoft-com:office:office" xmlns:r="http://schemas.openxmlformats.org/officeDocument/2006/relationships" xmlns:m="http://schemas.openxmlformats.org/officeDocument/2006/math" xmlns:v="urn:schemas-microsoft-com:vml" xmlns:wp14="http://schemas.microsoft.com/office/word/2010/wordprocessingDrawing" xmlns:wp="http://schemas.openxmlformats.org/drawingml/2006/wordprocessingDrawing" xmlns:w10="urn:schemas-microsoft-com:office:word" xmlns:w="http://schemas.openxmlformats.org/wordprocessingml/2006/main" xmlns:w14="http://schemas.microsoft.com/office/word/2010/wordml" xmlns:w15="http://schemas.microsoft.com/office/word/2012/wordml" xmlns:w16cex="http://schemas.microsoft.com/office/word/2018/wordml/cex" xmlns:w16cid="http://schemas.microsoft.com/office/word/2016/wordml/cid" xmlns:w16="http://schemas.microsoft.com/office/word/2018/wordml" xmlns:w16se="http://schemas.microsoft.com/office/word/2015/wordml/symex" xmlns:wpg="http://schemas.microsoft.com/office/word/2010/wordprocessingGroup" xmlns:wpi="http://schemas.microsoft.com/office/word/2010/wordprocessingInk" xmlns:wne="http://schemas.microsoft.com/office/word/2006/wordml" xmlns:wps="http://schemas.microsoft.com/office/word/2010/wordprocessingShape" mc:Ignorable="w14 w15 w16se w16cid w16 w16cex wp14">
+<w:document xmlns:wpc="http://schemas.microsoft.com/office/word/2010/wordprocessingCanvas" xmlns:cx="http://schemas.microsoft.com/office/drawing/2014/chartex" xmlns:mc="http://schemas.openxmlformats.org/markup-compatibility/2006" xmlns:o="urn:schemas-microsoft-com:office:office" xmlns:r="http://schemas.openxmlformats.org/officeDocument/2006/relationships" xmlns:m="http://schemas.openxmlformats.org/officeDocument/2006/math" xmlns:v="urn:schemas-microsoft-com:vml" xmlns:wp14="http://schemas.microsoft.com/office/word/2010/wordprocessingDrawing" xmlns:wp="http://schemas.openxmlformats.org/drawingml/2006/wordprocessingDrawing" xmlns:w10="urn:schemas-microsoft-com:office:word" xmlns:w="http://schemas.openxmlformats.org/wordprocessingml/2006/main" xmlns:w14="http://schemas.microsoft.com/office/word/2010/wordml" xmlns:w15="http://schemas.microsoft.com/office/word/2012/wordml" xmlns:w16se="http://schemas.microsoft.com/office/word/2015/wordml/symex" xmlns:wpg="http://schemas.microsoft.com/office/word/2010/wordprocessingGroup" xmlns:wpi="http://schemas.microsoft.com/office/word/2010/wordprocessingInk" xmlns:wne="http://schemas.microsoft.com/office/word/2006/wordml" xmlns:wps="http://schemas.microsoft.com/office/word/2010/wordprocessingShape" mc:Ignorable="w14 w15 w16se wp14">
   <w:body>
+    <w:p>
+      <w:pPr>
+        <w:jc w:val="center"/>
+        <w:rPr>
+          <w:rFonts w:cs="Segoe UI"/>
+          <w:b/>
+          <w:sz w:val="44"/>
+        </w:rPr>
+      </w:pPr>
+      <w:r>
+        <w:rPr>
+          <w:rFonts w:cs="Segoe UI"/>
+          <w:noProof/>
+        </w:rPr>
+        <w:drawing>
+          <wp:inline distT="0" distB="0" distL="0" distR="0" wp14:anchorId="69A0CC6C" wp14:editId="58CF418C">
+            <wp:extent cx="1098952" cy="862161"/>
+            <wp:effectExtent l="0" t="0" r="0" b="0"/>
+            <wp:docPr id="3" name="Picture 3" descr="A picture containing drawing&#10;&#10;Description automatically generated"/>
+            <wp:cNvGraphicFramePr>
+              <a:graphicFrameLocks xmlns:a="http://schemas.openxmlformats.org/drawingml/2006/main" noChangeAspect="1"/>
+            </wp:cNvGraphicFramePr>
+            <a:graphic xmlns:a="http://schemas.openxmlformats.org/drawingml/2006/main">
+              <a:graphicData uri="http://schemas.openxmlformats.org/drawingml/2006/picture">
+                <pic:pic xmlns:pic="http://schemas.openxmlformats.org/drawingml/2006/picture">
+                  <pic:nvPicPr>
+                    <pic:cNvPr id="3" name="Logo-KHTN 2009.jpg"/>
+                    <pic:cNvPicPr/>
+                  </pic:nvPicPr>
+                  <pic:blipFill>
+                    <a:blip r:embed="rId9" cstate="print">
+                      <a:extLst>
+                        <a:ext uri="{28A0092B-C50C-407E-A947-70E740481C1C}">
+                          <a14:useLocalDpi xmlns:a14="http://schemas.microsoft.com/office/drawing/2010/main" val="0"/>
+                        </a:ext>
+                      </a:extLst>
+                    </a:blip>
+                    <a:stretch>
+                      <a:fillRect/>
+                    </a:stretch>
+                  </pic:blipFill>
+                  <pic:spPr>
+                    <a:xfrm>
+                      <a:off x="0" y="0"/>
+                      <a:ext cx="1126678" cy="883913"/>
+                    </a:xfrm>
+                    <a:prstGeom prst="rect">
+                      <a:avLst/>
+                    </a:prstGeom>
+                  </pic:spPr>
+                </pic:pic>
+              </a:graphicData>
+            </a:graphic>
+          </wp:inline>
+        </w:drawing>
+      </w:r>
+    </w:p>
     <w:p>
       <w:pPr>
         <w:jc w:val="center"/>
@@ -38,7 +95,7 @@
           <w:noProof/>
         </w:rPr>
         <w:pict w14:anchorId="4914E79D">
-          <v:rect id="Rectangle 6" o:spid="_x0000_s1029" style="position:absolute;left:0;text-align:left;margin-left:-32.25pt;margin-top:15.05pt;width:536.1pt;height:125.85pt;z-index:251660288;visibility:visible;mso-wrap-style:square;mso-width-percent:0;mso-height-percent:0;mso-wrap-distance-left:9pt;mso-wrap-distance-top:0;mso-wrap-distance-right:9pt;mso-wrap-distance-bottom:0;mso-position-horizontal:absolute;mso-position-horizontal-relative:text;mso-position-vertical:absolute;mso-position-vertical-relative:text;mso-width-percent:0;mso-height-percent:0;mso-width-relative:margin;mso-height-relative:margin;v-text-anchor:middle" o:gfxdata="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" fillcolor="#4f81bd" stroked="f" strokeweight="2pt">
+          <v:rect id="Rectangle 6" o:spid="_x0000_s1029" style="position:absolute;left:0;text-align:left;margin-left:-32.25pt;margin-top:15.05pt;width:536.1pt;height:125.85pt;z-index:251660288;visibility:visible;mso-wrap-style:square;mso-width-percent:0;mso-height-percent:0;mso-wrap-distance-left:9pt;mso-wrap-distance-top:0;mso-wrap-distance-right:9pt;mso-wrap-distance-bottom:0;mso-position-horizontal:absolute;mso-position-horizontal-relative:text;mso-position-vertical:absolute;mso-position-vertical-relative:text;mso-width-percent:0;mso-height-percent:0;mso-width-relative:margin;mso-height-relative:margin;v-text-anchor:middle" o:gfxdata="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" fillcolor="#4f81bd" stroked="f" strokeweight="2pt">
             <v:textbox inset="1.90567mm,.95283mm,1.90567mm,.95283mm">
               <w:txbxContent>
                 <w:p>
@@ -113,158 +170,93 @@
           <w:rFonts w:cs="Segoe UI"/>
         </w:rPr>
       </w:pPr>
+    </w:p>
+    <w:p>
+      <w:pPr>
+        <w:rPr>
+          <w:rFonts w:cs="Segoe UI"/>
+        </w:rPr>
+      </w:pPr>
+    </w:p>
+    <w:p>
+      <w:pPr>
+        <w:rPr>
+          <w:rFonts w:cs="Segoe UI"/>
+        </w:rPr>
+      </w:pPr>
+    </w:p>
+    <w:p>
+      <w:pPr>
+        <w:rPr>
+          <w:rFonts w:cs="Segoe UI"/>
+        </w:rPr>
+      </w:pPr>
+    </w:p>
+    <w:p>
+      <w:pPr>
+        <w:rPr>
+          <w:rFonts w:cs="Segoe UI"/>
+        </w:rPr>
+      </w:pPr>
+    </w:p>
+    <w:p>
+      <w:pPr>
+        <w:rPr>
+          <w:rFonts w:cs="Segoe UI"/>
+        </w:rPr>
+      </w:pPr>
+    </w:p>
+    <w:p>
+      <w:pPr>
+        <w:rPr>
+          <w:rFonts w:cs="Segoe UI"/>
+        </w:rPr>
+      </w:pPr>
+    </w:p>
+    <w:p>
+      <w:pPr>
+        <w:rPr>
+          <w:rFonts w:cs="Segoe UI"/>
+        </w:rPr>
+      </w:pPr>
+    </w:p>
+    <w:p>
+      <w:pPr>
+        <w:rPr>
+          <w:rFonts w:cs="Segoe UI"/>
+        </w:rPr>
+      </w:pPr>
+    </w:p>
+    <w:p>
+      <w:pPr>
+        <w:rPr>
+          <w:rFonts w:cs="Segoe UI"/>
+        </w:rPr>
+      </w:pPr>
+    </w:p>
+    <w:p>
+      <w:pPr>
+        <w:rPr>
+          <w:rFonts w:cs="Segoe UI"/>
+        </w:rPr>
+      </w:pPr>
+    </w:p>
+    <w:p>
+      <w:pPr>
+        <w:rPr>
+          <w:rFonts w:cs="Segoe UI"/>
+        </w:rPr>
+      </w:pPr>
       <w:r>
         <w:rPr>
           <w:noProof/>
         </w:rPr>
-        <w:pict w14:anchorId="4F603FB3">
+        <w:pict w14:anchorId="16A85489">
           <v:shapetype id="_x0000_t202" coordsize="21600,21600" o:spt="202" path="m,l,21600r21600,l21600,xe">
             <v:stroke joinstyle="miter"/>
             <v:path gradientshapeok="t" o:connecttype="rect"/>
           </v:shapetype>
-          <v:shape id="Text Box 2" o:spid="_x0000_s1028" type="#_x0000_t202" style="position:absolute;left:0;text-align:left;margin-left:236.95pt;margin-top:7.25pt;width:260.85pt;height:110.55pt;z-index:251662336;visibility:visible;mso-wrap-style:square;mso-width-percent:0;mso-height-percent:200;mso-wrap-distance-left:9pt;mso-wrap-distance-top:0;mso-wrap-distance-right:9pt;mso-wrap-distance-bottom:0;mso-position-horizontal:absolute;mso-position-horizontal-relative:text;mso-position-vertical:absolute;mso-position-vertical-relative:text;mso-width-percent:0;mso-height-percent:200;mso-width-relative:margin;mso-height-relative:margin;v-text-anchor:top" o:gfxdata="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" stroked="f">
-            <v:textbox style="mso-fit-shape-to-text:t">
-              <w:txbxContent>
-                <w:p>
-                  <w:pPr>
-                    <w:rPr>
-                      <w:rFonts w:cs="Segoe UI"/>
-                    </w:rPr>
-                  </w:pPr>
-                  <w:r>
-                    <w:rPr>
-                      <w:rFonts w:cs="Segoe UI"/>
-                    </w:rPr>
-                    <w:t>Y</w:t>
-                  </w:r>
-                  <w:r>
-                    <w:rPr>
-                      <w:rFonts w:cs="Segoe UI"/>
-                    </w:rPr>
-                    <w:t xml:space="preserve">êu cầu nhóm sinh viên hoàn thành tài liệu </w:t>
-                  </w:r>
-                  <w:r>
-                    <w:rPr>
-                      <w:rFonts w:cs="Segoe UI"/>
-                    </w:rPr>
-                    <w:t>phân tích yêu cầu</w:t>
-                  </w:r>
-                  <w:r>
-                    <w:rPr>
-                      <w:rFonts w:cs="Segoe UI"/>
-                    </w:rPr>
-                    <w:t xml:space="preserve"> cho đồ án đã được giao theo biểu mẫu đính kèm.</w:t>
-                  </w:r>
-                </w:p>
-              </w:txbxContent>
-            </v:textbox>
-          </v:shape>
-        </w:pict>
-      </w:r>
-    </w:p>
-    <w:p>
-      <w:pPr>
-        <w:rPr>
-          <w:rFonts w:cs="Segoe UI"/>
-        </w:rPr>
-      </w:pPr>
-    </w:p>
-    <w:p>
-      <w:pPr>
-        <w:rPr>
-          <w:rFonts w:cs="Segoe UI"/>
-        </w:rPr>
-      </w:pPr>
-    </w:p>
-    <w:p>
-      <w:pPr>
-        <w:rPr>
-          <w:rFonts w:cs="Segoe UI"/>
-        </w:rPr>
-      </w:pPr>
-    </w:p>
-    <w:p>
-      <w:pPr>
-        <w:rPr>
-          <w:rFonts w:cs="Segoe UI"/>
-        </w:rPr>
-      </w:pPr>
-    </w:p>
-    <w:p>
-      <w:pPr>
-        <w:rPr>
-          <w:rFonts w:cs="Segoe UI"/>
-        </w:rPr>
-      </w:pPr>
-    </w:p>
-    <w:p>
-      <w:pPr>
-        <w:rPr>
-          <w:rFonts w:cs="Segoe UI"/>
-        </w:rPr>
-      </w:pPr>
-    </w:p>
-    <w:p>
-      <w:pPr>
-        <w:rPr>
-          <w:rFonts w:cs="Segoe UI"/>
-        </w:rPr>
-      </w:pPr>
-    </w:p>
-    <w:p>
-      <w:pPr>
-        <w:rPr>
-          <w:rFonts w:cs="Segoe UI"/>
-        </w:rPr>
-      </w:pPr>
-    </w:p>
-    <w:p>
-      <w:pPr>
-        <w:rPr>
-          <w:rFonts w:cs="Segoe UI"/>
-        </w:rPr>
-      </w:pPr>
-    </w:p>
-    <w:p>
-      <w:pPr>
-        <w:rPr>
-          <w:rFonts w:cs="Segoe UI"/>
-        </w:rPr>
-      </w:pPr>
-    </w:p>
-    <w:p>
-      <w:pPr>
-        <w:rPr>
-          <w:rFonts w:cs="Segoe UI"/>
-        </w:rPr>
-      </w:pPr>
-    </w:p>
-    <w:p>
-      <w:pPr>
-        <w:rPr>
-          <w:rFonts w:cs="Segoe UI"/>
-        </w:rPr>
-      </w:pPr>
-    </w:p>
-    <w:p>
-      <w:pPr>
-        <w:rPr>
-          <w:rFonts w:cs="Segoe UI"/>
-        </w:rPr>
-      </w:pPr>
-    </w:p>
-    <w:p>
-      <w:pPr>
-        <w:rPr>
-          <w:rFonts w:cs="Segoe UI"/>
-        </w:rPr>
-      </w:pPr>
-      <w:r>
-        <w:rPr>
-          <w:noProof/>
-        </w:rPr>
-        <w:pict w14:anchorId="16A85489">
-          <v:shape id="_x0000_s1027" type="#_x0000_t202" style="position:absolute;left:0;text-align:left;margin-left:117.05pt;margin-top:19pt;width:227.8pt;height:82.8pt;z-index:251664384;visibility:visible;mso-wrap-style:square;mso-width-percent:0;mso-height-percent:0;mso-wrap-distance-left:9pt;mso-wrap-distance-top:0;mso-wrap-distance-right:9pt;mso-wrap-distance-bottom:0;mso-position-horizontal:absolute;mso-position-horizontal-relative:text;mso-position-vertical:absolute;mso-position-vertical-relative:text;mso-width-percent:0;mso-height-percent:0;mso-width-relative:margin;mso-height-relative:margin;v-text-anchor:top" o:gfxdata="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" stroked="f">
+          <v:shape id="_x0000_s1027" type="#_x0000_t202" style="position:absolute;left:0;text-align:left;margin-left:117.05pt;margin-top:19pt;width:227.8pt;height:82.8pt;z-index:251664384;visibility:visible;mso-wrap-style:square;mso-width-percent:0;mso-height-percent:0;mso-wrap-distance-left:9pt;mso-wrap-distance-top:0;mso-wrap-distance-right:9pt;mso-wrap-distance-bottom:0;mso-position-horizontal:absolute;mso-position-horizontal-relative:text;mso-position-vertical:absolute;mso-position-vertical-relative:text;mso-width-percent:0;mso-height-percent:0;mso-width-relative:margin;mso-height-relative:margin;v-text-anchor:top" o:gfxdata="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" stroked="f">
             <v:textbox>
               <w:txbxContent>
                 <w:p>
@@ -333,53 +325,6 @@
           <w:docGrid w:linePitch="360"/>
         </w:sectPr>
       </w:pPr>
-      <w:r>
-        <w:rPr>
-          <w:rFonts w:cs="Segoe UI"/>
-          <w:noProof/>
-        </w:rPr>
-        <w:drawing>
-          <wp:inline distT="0" distB="0" distL="0" distR="0" wp14:anchorId="12CB75D1" wp14:editId="2273886D">
-            <wp:extent cx="1098952" cy="862161"/>
-            <wp:effectExtent l="0" t="0" r="0" b="0"/>
-            <wp:docPr id="3" name="Picture 3" descr="A picture containing drawing&#10;&#10;Description automatically generated"/>
-            <wp:cNvGraphicFramePr>
-              <a:graphicFrameLocks xmlns:a="http://schemas.openxmlformats.org/drawingml/2006/main" noChangeAspect="1"/>
-            </wp:cNvGraphicFramePr>
-            <a:graphic xmlns:a="http://schemas.openxmlformats.org/drawingml/2006/main">
-              <a:graphicData uri="http://schemas.openxmlformats.org/drawingml/2006/picture">
-                <pic:pic xmlns:pic="http://schemas.openxmlformats.org/drawingml/2006/picture">
-                  <pic:nvPicPr>
-                    <pic:cNvPr id="3" name="Logo-KHTN 2009.jpg"/>
-                    <pic:cNvPicPr/>
-                  </pic:nvPicPr>
-                  <pic:blipFill>
-                    <a:blip r:embed="rId9" cstate="print">
-                      <a:extLst>
-                        <a:ext uri="{28A0092B-C50C-407E-A947-70E740481C1C}">
-                          <a14:useLocalDpi xmlns:a14="http://schemas.microsoft.com/office/drawing/2010/main" val="0"/>
-                        </a:ext>
-                      </a:extLst>
-                    </a:blip>
-                    <a:stretch>
-                      <a:fillRect/>
-                    </a:stretch>
-                  </pic:blipFill>
-                  <pic:spPr>
-                    <a:xfrm>
-                      <a:off x="0" y="0"/>
-                      <a:ext cx="1126678" cy="883913"/>
-                    </a:xfrm>
-                    <a:prstGeom prst="rect">
-                      <a:avLst/>
-                    </a:prstGeom>
-                  </pic:spPr>
-                </pic:pic>
-              </a:graphicData>
-            </a:graphic>
-          </wp:inline>
-        </w:drawing>
-      </w:r>
     </w:p>
     <w:p>
       <w:pPr>
@@ -1095,7 +1040,7 @@
           <w:noProof/>
         </w:rPr>
         <w:pict w14:anchorId="754A1702">
-          <v:shape id="_x0000_s1026" type="#_x0000_t202" style="position:absolute;left:0;text-align:left;margin-left:276.7pt;margin-top:126.35pt;width:211.15pt;height:101.75pt;z-index:251691008;visibility:visible;mso-wrap-style:square;mso-width-percent:0;mso-height-percent:0;mso-wrap-distance-left:9pt;mso-wrap-distance-top:3.6pt;mso-wrap-distance-right:9pt;mso-wrap-distance-bottom:3.6pt;mso-position-horizontal:absolute;mso-position-horizontal-relative:margin;mso-position-vertical:absolute;mso-position-vertical-relative:text;mso-width-percent:0;mso-height-percent:0;mso-width-relative:margin;mso-height-relative:margin;v-text-anchor:top" o:gfxdata="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" filled="f" stroked="f">
+          <v:shape id="_x0000_s1026" type="#_x0000_t202" style="position:absolute;left:0;text-align:left;margin-left:276.7pt;margin-top:126.35pt;width:211.15pt;height:101.75pt;z-index:251691008;visibility:visible;mso-wrap-style:square;mso-width-percent:0;mso-height-percent:0;mso-wrap-distance-left:9pt;mso-wrap-distance-top:3.6pt;mso-wrap-distance-right:9pt;mso-wrap-distance-bottom:3.6pt;mso-position-horizontal:absolute;mso-position-horizontal-relative:margin;mso-position-vertical:absolute;mso-position-vertical-relative:text;mso-width-percent:0;mso-height-percent:0;mso-width-relative:margin;mso-height-relative:margin;v-text-anchor:top" o:gfxdata="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" filled="f" stroked="f">
             <v:textbox>
               <w:txbxContent>
                 <w:p>
@@ -1551,15 +1496,13 @@
               <w:jc w:val="left"/>
               <w:rPr>
                 <w:rFonts w:eastAsia="SimSun"/>
-                <w:color w:val="0000FF"/>
               </w:rPr>
             </w:pPr>
             <w:r>
               <w:rPr>
                 <w:rFonts w:eastAsia="SimSun"/>
-                <w:color w:val="0000FF"/>
-              </w:rPr>
-              <w:t>&lt;MSSV1&gt;</w:t>
+              </w:rPr>
+              <w:t>1412168</w:t>
             </w:r>
           </w:p>
         </w:tc>
@@ -1580,9 +1523,14 @@
               <w:jc w:val="left"/>
               <w:rPr>
                 <w:rFonts w:eastAsia="SimSun"/>
-                <w:color w:val="0000FF"/>
-              </w:rPr>
-            </w:pPr>
+              </w:rPr>
+            </w:pPr>
+            <w:r>
+              <w:rPr>
+                <w:rFonts w:eastAsia="SimSun"/>
+              </w:rPr>
+              <w:t>Võ Thanh Hiếu</w:t>
+            </w:r>
           </w:p>
         </w:tc>
         <w:tc>
@@ -1602,7 +1550,6 @@
               <w:jc w:val="left"/>
               <w:rPr>
                 <w:rFonts w:eastAsia="SimSun"/>
-                <w:color w:val="0000FF"/>
               </w:rPr>
             </w:pPr>
           </w:p>
@@ -1624,7 +1571,6 @@
               <w:jc w:val="left"/>
               <w:rPr>
                 <w:rFonts w:eastAsia="SimSun"/>
-                <w:color w:val="0000FF"/>
               </w:rPr>
             </w:pPr>
           </w:p>
@@ -1648,15 +1594,13 @@
               <w:jc w:val="left"/>
               <w:rPr>
                 <w:rFonts w:eastAsia="SimSun"/>
-                <w:color w:val="0000FF"/>
               </w:rPr>
             </w:pPr>
             <w:r>
               <w:rPr>
                 <w:rFonts w:eastAsia="SimSun"/>
-                <w:color w:val="0000FF"/>
-              </w:rPr>
-              <w:t>&lt;MSSV2&gt;</w:t>
+              </w:rPr>
+              <w:t>1712782</w:t>
             </w:r>
           </w:p>
         </w:tc>
@@ -1677,9 +1621,14 @@
               <w:jc w:val="left"/>
               <w:rPr>
                 <w:rFonts w:eastAsia="SimSun"/>
-                <w:color w:val="0000FF"/>
-              </w:rPr>
-            </w:pPr>
+              </w:rPr>
+            </w:pPr>
+            <w:r>
+              <w:rPr>
+                <w:rFonts w:eastAsia="SimSun"/>
+              </w:rPr>
+              <w:t>Đào Thanh Thiện</w:t>
+            </w:r>
           </w:p>
         </w:tc>
         <w:tc>
@@ -1699,7 +1648,6 @@
               <w:jc w:val="left"/>
               <w:rPr>
                 <w:rFonts w:eastAsia="SimSun"/>
-                <w:color w:val="0000FF"/>
               </w:rPr>
             </w:pPr>
           </w:p>
@@ -1721,7 +1669,6 @@
               <w:jc w:val="left"/>
               <w:rPr>
                 <w:rFonts w:eastAsia="SimSun"/>
-                <w:color w:val="0000FF"/>
               </w:rPr>
             </w:pPr>
           </w:p>
@@ -1745,15 +1692,13 @@
               <w:jc w:val="left"/>
               <w:rPr>
                 <w:rFonts w:eastAsia="SimSun"/>
-                <w:color w:val="0000FF"/>
               </w:rPr>
             </w:pPr>
             <w:r>
               <w:rPr>
                 <w:rFonts w:eastAsia="SimSun"/>
-                <w:color w:val="0000FF"/>
-              </w:rPr>
-              <w:t>&lt;MSSV3&gt;</w:t>
+              </w:rPr>
+              <w:t>1712338</w:t>
             </w:r>
           </w:p>
         </w:tc>
@@ -1776,6 +1721,12 @@
                 <w:rFonts w:eastAsia="SimSun"/>
               </w:rPr>
             </w:pPr>
+            <w:r>
+              <w:rPr>
+                <w:rFonts w:eastAsia="SimSun"/>
+              </w:rPr>
+              <w:t>Vũ Trọng Đạt</w:t>
+            </w:r>
           </w:p>
         </w:tc>
         <w:tc>
@@ -1844,23 +1795,8 @@
             <w:r>
               <w:rPr>
                 <w:rFonts w:eastAsia="SimSun"/>
-                <w:color w:val="0000FF"/>
-              </w:rPr>
-              <w:t>&lt;MSSV</w:t>
-            </w:r>
-            <w:r>
-              <w:rPr>
-                <w:rFonts w:eastAsia="SimSun"/>
-                <w:color w:val="0000FF"/>
-              </w:rPr>
-              <w:t>4</w:t>
-            </w:r>
-            <w:r>
-              <w:rPr>
-                <w:rFonts w:eastAsia="SimSun"/>
-                <w:color w:val="0000FF"/>
-              </w:rPr>
-              <w:t>&gt;</w:t>
+              </w:rPr>
+              <w:t>1712489</w:t>
             </w:r>
           </w:p>
         </w:tc>
@@ -1883,6 +1819,12 @@
                 <w:rFonts w:eastAsia="SimSun"/>
               </w:rPr>
             </w:pPr>
+            <w:r>
+              <w:rPr>
+                <w:rFonts w:eastAsia="SimSun"/>
+              </w:rPr>
+              <w:t>Đỗ Bĩnh Huy</w:t>
+            </w:r>
           </w:p>
         </w:tc>
         <w:tc>
@@ -2062,57 +2004,9 @@
         <w:t>keholder</w:t>
       </w:r>
     </w:p>
-    <w:p>
-      <w:pPr>
-        <w:pStyle w:val="ListParagraph"/>
-        <w:ind w:left="0" w:firstLine="709"/>
-        <w:rPr>
-          <w:rFonts w:cs="Segoe UI"/>
-          <w:i/>
-          <w:color w:val="7030A0"/>
-        </w:rPr>
-      </w:pPr>
-      <w:r>
-        <w:rPr>
-          <w:rFonts w:cs="Segoe UI"/>
-          <w:i/>
-          <w:color w:val="7030A0"/>
-        </w:rPr>
-        <w:t xml:space="preserve">Nhóm sinh viên </w:t>
-      </w:r>
-      <w:r>
-        <w:rPr>
-          <w:i/>
-          <w:color w:val="7030A0"/>
-        </w:rPr>
-        <w:t>liệt kê (hoặc vẽ Context Diagram) và giải thích vai trò của từ</w:t>
-      </w:r>
-      <w:r>
-        <w:rPr>
-          <w:i/>
-          <w:color w:val="7030A0"/>
-        </w:rPr>
-        <w:t>ng Stakeholder</w:t>
-      </w:r>
-      <w:r>
-        <w:rPr>
-          <w:i/>
-          <w:color w:val="7030A0"/>
-        </w:rPr>
-        <w:t xml:space="preserve"> của phần mềm</w:t>
-      </w:r>
-      <w:r>
-        <w:rPr>
-          <w:rFonts w:cs="Segoe UI"/>
-          <w:i/>
-          <w:color w:val="7030A0"/>
-        </w:rPr>
-        <w:t>.</w:t>
-      </w:r>
-    </w:p>
     <w:tbl>
       <w:tblPr>
-        <w:tblW w:w="10065" w:type="dxa"/>
+        <w:tblW w:w="10159" w:type="dxa"/>
         <w:tblInd w:w="108" w:type="dxa"/>
         <w:tblBorders>
           <w:top w:val="single" w:sz="6" w:space="0" w:color="auto"/>
@@ -2127,7 +2021,7 @@
       </w:tblPr>
       <w:tblGrid>
         <w:gridCol w:w="851"/>
-        <w:gridCol w:w="2835"/>
+        <w:gridCol w:w="2929"/>
         <w:gridCol w:w="6379"/>
       </w:tblGrid>
       <w:tr>
@@ -2166,7 +2060,7 @@
         </w:tc>
         <w:tc>
           <w:tcPr>
-            <w:tcW w:w="2835" w:type="dxa"/>
+            <w:tcW w:w="2929" w:type="dxa"/>
             <w:tcBorders>
               <w:top w:val="single" w:sz="6" w:space="0" w:color="auto"/>
               <w:left w:val="single" w:sz="6" w:space="0" w:color="auto"/>
@@ -2246,15 +2140,11 @@
               <w:jc w:val="center"/>
               <w:rPr>
                 <w:rFonts w:eastAsia="SimSun"/>
-                <w:i/>
-                <w:color w:val="7030A0"/>
               </w:rPr>
             </w:pPr>
             <w:r>
               <w:rPr>
                 <w:rFonts w:eastAsia="SimSun"/>
-                <w:i/>
-                <w:color w:val="7030A0"/>
               </w:rPr>
               <w:t>1</w:t>
             </w:r>
@@ -2262,7 +2152,7 @@
         </w:tc>
         <w:tc>
           <w:tcPr>
-            <w:tcW w:w="2835" w:type="dxa"/>
+            <w:tcW w:w="2929" w:type="dxa"/>
             <w:tcBorders>
               <w:top w:val="single" w:sz="6" w:space="0" w:color="auto"/>
               <w:left w:val="single" w:sz="6" w:space="0" w:color="auto"/>
@@ -2273,20 +2163,16 @@
           </w:tcPr>
           <w:p>
             <w:pPr>
-              <w:jc w:val="center"/>
+              <w:jc w:val="left"/>
               <w:rPr>
                 <w:rFonts w:eastAsia="SimSun"/>
-                <w:i/>
-                <w:color w:val="7030A0"/>
               </w:rPr>
             </w:pPr>
             <w:r>
               <w:rPr>
                 <w:rFonts w:eastAsia="SimSun"/>
-                <w:i/>
-                <w:color w:val="7030A0"/>
-              </w:rPr>
-              <w:t>&lt;Ban giám đốc&gt;</w:t>
+              </w:rPr>
+              <w:t>Người dùng bình thường</w:t>
             </w:r>
           </w:p>
         </w:tc>
@@ -2303,12 +2189,23 @@
           </w:tcPr>
           <w:p>
             <w:pPr>
-              <w:jc w:val="center"/>
+              <w:jc w:val="left"/>
               <w:rPr>
                 <w:rFonts w:eastAsia="SimSun"/>
-                <w:color w:val="7030A0"/>
-              </w:rPr>
-            </w:pPr>
+              </w:rPr>
+            </w:pPr>
+            <w:r>
+              <w:rPr>
+                <w:rFonts w:eastAsia="SimSun"/>
+              </w:rPr>
+              <w:t>Người sử dụng hệ thống</w:t>
+            </w:r>
+            <w:r>
+              <w:rPr>
+                <w:rFonts w:eastAsia="SimSun"/>
+              </w:rPr>
+              <w:t>, không cần đăng nhập</w:t>
+            </w:r>
           </w:p>
         </w:tc>
       </w:tr>
@@ -2333,11 +2230,17 @@
                 <w:rFonts w:eastAsia="SimSun"/>
               </w:rPr>
             </w:pPr>
-          </w:p>
-        </w:tc>
-        <w:tc>
-          <w:tcPr>
-            <w:tcW w:w="2835" w:type="dxa"/>
+            <w:r>
+              <w:rPr>
+                <w:rFonts w:eastAsia="SimSun"/>
+              </w:rPr>
+              <w:t>2</w:t>
+            </w:r>
+          </w:p>
+        </w:tc>
+        <w:tc>
+          <w:tcPr>
+            <w:tcW w:w="2929" w:type="dxa"/>
             <w:tcBorders>
               <w:top w:val="single" w:sz="6" w:space="0" w:color="auto"/>
               <w:left w:val="single" w:sz="6" w:space="0" w:color="auto"/>
@@ -2348,11 +2251,17 @@
           </w:tcPr>
           <w:p>
             <w:pPr>
-              <w:jc w:val="center"/>
+              <w:jc w:val="left"/>
               <w:rPr>
                 <w:rFonts w:eastAsia="SimSun"/>
               </w:rPr>
             </w:pPr>
+            <w:r>
+              <w:rPr>
+                <w:rFonts w:eastAsia="SimSun"/>
+              </w:rPr>
+              <w:t>Người phụ trách hệ thống</w:t>
+            </w:r>
           </w:p>
         </w:tc>
         <w:tc>
@@ -2368,75 +2277,17 @@
           </w:tcPr>
           <w:p>
             <w:pPr>
-              <w:jc w:val="center"/>
+              <w:jc w:val="left"/>
               <w:rPr>
                 <w:rFonts w:eastAsia="SimSun"/>
               </w:rPr>
             </w:pPr>
-          </w:p>
-        </w:tc>
-      </w:tr>
-      <w:tr>
-        <w:trPr>
-          <w:trHeight w:val="344"/>
-        </w:trPr>
-        <w:tc>
-          <w:tcPr>
-            <w:tcW w:w="851" w:type="dxa"/>
-            <w:tcBorders>
-              <w:top w:val="single" w:sz="6" w:space="0" w:color="auto"/>
-              <w:left w:val="single" w:sz="6" w:space="0" w:color="auto"/>
-              <w:bottom w:val="single" w:sz="6" w:space="0" w:color="auto"/>
-              <w:right w:val="single" w:sz="6" w:space="0" w:color="auto"/>
-            </w:tcBorders>
-          </w:tcPr>
-          <w:p>
-            <w:pPr>
-              <w:jc w:val="center"/>
+            <w:r>
               <w:rPr>
                 <w:rFonts w:eastAsia="SimSun"/>
               </w:rPr>
-            </w:pPr>
-          </w:p>
-        </w:tc>
-        <w:tc>
-          <w:tcPr>
-            <w:tcW w:w="2835" w:type="dxa"/>
-            <w:tcBorders>
-              <w:top w:val="single" w:sz="6" w:space="0" w:color="auto"/>
-              <w:left w:val="single" w:sz="6" w:space="0" w:color="auto"/>
-              <w:bottom w:val="single" w:sz="6" w:space="0" w:color="auto"/>
-              <w:right w:val="single" w:sz="6" w:space="0" w:color="auto"/>
-            </w:tcBorders>
-            <w:vAlign w:val="center"/>
-          </w:tcPr>
-          <w:p>
-            <w:pPr>
-              <w:jc w:val="center"/>
-              <w:rPr>
-                <w:rFonts w:eastAsia="SimSun"/>
-              </w:rPr>
-            </w:pPr>
-          </w:p>
-        </w:tc>
-        <w:tc>
-          <w:tcPr>
-            <w:tcW w:w="6379" w:type="dxa"/>
-            <w:tcBorders>
-              <w:top w:val="single" w:sz="6" w:space="0" w:color="auto"/>
-              <w:left w:val="single" w:sz="6" w:space="0" w:color="auto"/>
-              <w:bottom w:val="single" w:sz="6" w:space="0" w:color="auto"/>
-              <w:right w:val="single" w:sz="6" w:space="0" w:color="auto"/>
-            </w:tcBorders>
-            <w:vAlign w:val="center"/>
-          </w:tcPr>
-          <w:p>
-            <w:pPr>
-              <w:jc w:val="center"/>
-              <w:rPr>
-                <w:rFonts w:eastAsia="SimSun"/>
-              </w:rPr>
-            </w:pPr>
+              <w:t>Người đã đăng nhập vào hệ thống để sử dụng các chức năng ảnh hưởng đến dữ liệu của hệ thống</w:t>
+            </w:r>
           </w:p>
         </w:tc>
       </w:tr>
@@ -2633,6 +2484,8 @@
       <w:r>
         <w:br w:type="page"/>
       </w:r>
+      <w:bookmarkStart w:id="6" w:name="_GoBack"/>
+      <w:bookmarkEnd w:id="6"/>
     </w:p>
     <w:p>
       <w:pPr>
@@ -2646,7 +2499,7 @@
           <w:rFonts w:cs="Segoe UI"/>
         </w:rPr>
       </w:pPr>
-      <w:bookmarkStart w:id="6" w:name="_Toc22636303"/>
+      <w:bookmarkStart w:id="7" w:name="_Toc22636303"/>
       <w:r>
         <w:rPr>
           <w:rFonts w:cs="Segoe UI"/>
@@ -2666,7 +2519,7 @@
         </w:rPr>
         <w:t xml:space="preserve"> tả yêu cầu</w:t>
       </w:r>
-      <w:bookmarkEnd w:id="6"/>
+      <w:bookmarkEnd w:id="7"/>
     </w:p>
     <w:p>
       <w:pPr>
@@ -2717,7 +2570,68 @@
     <w:p>
       <w:pPr>
         <w:pStyle w:val="ListParagraph"/>
+        <w:keepNext/>
         <w:ind w:left="0" w:firstLine="709"/>
+        <w:jc w:val="center"/>
+      </w:pPr>
+      <w:r>
+        <w:rPr>
+          <w:noProof/>
+        </w:rPr>
+        <w:drawing>
+          <wp:inline distT="0" distB="0" distL="0" distR="0">
+            <wp:extent cx="3829050" cy="3876675"/>
+            <wp:effectExtent l="0" t="0" r="0" b="0"/>
+            <wp:docPr id="4" name="Picture 4"/>
+            <wp:cNvGraphicFramePr>
+              <a:graphicFrameLocks xmlns:a="http://schemas.openxmlformats.org/drawingml/2006/main" noChangeAspect="1"/>
+            </wp:cNvGraphicFramePr>
+            <a:graphic xmlns:a="http://schemas.openxmlformats.org/drawingml/2006/main">
+              <a:graphicData uri="http://schemas.openxmlformats.org/drawingml/2006/picture">
+                <pic:pic xmlns:pic="http://schemas.openxmlformats.org/drawingml/2006/picture">
+                  <pic:nvPicPr>
+                    <pic:cNvPr id="0" name="Picture 3"/>
+                    <pic:cNvPicPr>
+                      <a:picLocks noChangeAspect="1" noChangeArrowheads="1"/>
+                    </pic:cNvPicPr>
+                  </pic:nvPicPr>
+                  <pic:blipFill>
+                    <a:blip r:embed="rId14">
+                      <a:extLst>
+                        <a:ext uri="{28A0092B-C50C-407E-A947-70E740481C1C}">
+                          <a14:useLocalDpi xmlns:a14="http://schemas.microsoft.com/office/drawing/2010/main" val="0"/>
+                        </a:ext>
+                      </a:extLst>
+                    </a:blip>
+                    <a:srcRect/>
+                    <a:stretch>
+                      <a:fillRect/>
+                    </a:stretch>
+                  </pic:blipFill>
+                  <pic:spPr bwMode="auto">
+                    <a:xfrm>
+                      <a:off x="0" y="0"/>
+                      <a:ext cx="3829050" cy="3876675"/>
+                    </a:xfrm>
+                    <a:prstGeom prst="rect">
+                      <a:avLst/>
+                    </a:prstGeom>
+                    <a:noFill/>
+                    <a:ln>
+                      <a:noFill/>
+                    </a:ln>
+                  </pic:spPr>
+                </pic:pic>
+              </a:graphicData>
+            </a:graphic>
+          </wp:inline>
+        </w:drawing>
+      </w:r>
+    </w:p>
+    <w:p>
+      <w:pPr>
+        <w:pStyle w:val="Caption"/>
+        <w:jc w:val="center"/>
         <w:rPr>
           <w:rFonts w:cs="Segoe UI"/>
           <w:i/>
@@ -2725,60 +2639,18 @@
         </w:rPr>
       </w:pPr>
       <w:r>
-        <w:rPr>
-          <w:i/>
-          <w:color w:val="7030A0"/>
-        </w:rPr>
-        <w:t>S</w:t>
+        <w:t xml:space="preserve">Figure </w:t>
       </w:r>
+      <w:fldSimple w:instr=" SEQ Figure \* ARABIC ">
+        <w:r>
+          <w:rPr>
+            <w:noProof/>
+          </w:rPr>
+          <w:t>1</w:t>
+        </w:r>
+      </w:fldSimple>
       <w:r>
-        <w:rPr>
-          <w:i/>
-          <w:color w:val="7030A0"/>
-        </w:rPr>
-        <w:t xml:space="preserve">ơ đồ </w:t>
-      </w:r>
-      <w:r>
-        <w:rPr>
-          <w:i/>
-          <w:color w:val="7030A0"/>
-        </w:rPr>
-        <w:t xml:space="preserve">Use Case </w:t>
-      </w:r>
-      <w:r>
-        <w:rPr>
-          <w:i/>
-          <w:color w:val="7030A0"/>
-        </w:rPr>
-        <w:t xml:space="preserve">của hệ thống (sinh viên có thể vẽ </w:t>
-      </w:r>
-      <w:r>
-        <w:rPr>
-          <w:i/>
-          <w:color w:val="7030A0"/>
-        </w:rPr>
-        <w:t>bằng các phần mề</w:t>
-      </w:r>
-      <w:r>
-        <w:rPr>
-          <w:i/>
-          <w:color w:val="7030A0"/>
-        </w:rPr>
-        <w:t>m</w:t>
-      </w:r>
-      <w:r>
-        <w:rPr>
-          <w:i/>
-          <w:color w:val="7030A0"/>
-        </w:rPr>
-        <w:t>: StarUML, Visio, Rational Rose, ...</w:t>
-      </w:r>
-      <w:r>
-        <w:rPr>
-          <w:i/>
-          <w:color w:val="7030A0"/>
-        </w:rPr>
-        <w:t>)</w:t>
+        <w:t xml:space="preserve"> System use case diagram cho hệ thống quản lý cây gia phả</w:t>
       </w:r>
     </w:p>
     <w:p>
@@ -2940,7 +2812,7 @@
                 <w:color w:val="FFFFFF" w:themeColor="background1"/>
                 <w:lang w:eastAsia="ja-JP"/>
               </w:rPr>
-              <w:t>U001</w:t>
+              <w:t>UC01</w:t>
             </w:r>
           </w:p>
         </w:tc>
@@ -3003,10 +2875,16 @@
             <w:pPr>
               <w:rPr>
                 <w:rFonts w:ascii="Candara" w:eastAsia="SimSun" w:hAnsi="Candara" w:cs="Segoe UI"/>
-                <w:color w:val="0000FF"/>
-                <w:lang w:eastAsia="ja-JP"/>
-              </w:rPr>
-            </w:pPr>
+                <w:lang w:eastAsia="ja-JP"/>
+              </w:rPr>
+            </w:pPr>
+            <w:r>
+              <w:rPr>
+                <w:rFonts w:ascii="Candara" w:eastAsia="SimSun" w:hAnsi="Candara" w:cs="Segoe UI"/>
+                <w:lang w:eastAsia="ja-JP"/>
+              </w:rPr>
+              <w:t>Tra cứu thành viên</w:t>
+            </w:r>
           </w:p>
         </w:tc>
       </w:tr>
@@ -3063,6 +2941,13 @@
                 <w:lang w:eastAsia="ja-JP"/>
               </w:rPr>
             </w:pPr>
+            <w:r>
+              <w:rPr>
+                <w:rFonts w:ascii="Candara" w:hAnsi="Candara" w:cs="Segoe UI"/>
+                <w:lang w:eastAsia="ja-JP"/>
+              </w:rPr>
+              <w:t>Người dùng có thể tìm kiếm thành viên trong cây gia phả (các thành viên đã được thêm vào hệ thống)</w:t>
+            </w:r>
           </w:p>
         </w:tc>
       </w:tr>
@@ -3127,6 +3012,13 @@
                 <w:lang w:eastAsia="ja-JP"/>
               </w:rPr>
             </w:pPr>
+            <w:r>
+              <w:rPr>
+                <w:rFonts w:ascii="Candara" w:hAnsi="Candara" w:cs="Segoe UI"/>
+                <w:lang w:eastAsia="ja-JP"/>
+              </w:rPr>
+              <w:t>Tất cả người dùng</w:t>
+            </w:r>
           </w:p>
         </w:tc>
       </w:tr>
@@ -3160,6 +3052,7 @@
                 <w:i/>
                 <w:lang w:eastAsia="ja-JP"/>
               </w:rPr>
+              <w:lastRenderedPageBreak/>
               <w:t>Điều kiện tiên quyết</w:t>
             </w:r>
           </w:p>
@@ -3177,13 +3070,19 @@
           </w:tcPr>
           <w:p>
             <w:pPr>
-              <w:pStyle w:val="ListParagraph"/>
               <w:spacing w:before="0" w:after="0" w:line="240" w:lineRule="auto"/>
               <w:rPr>
                 <w:rFonts w:ascii="Candara" w:hAnsi="Candara" w:cs="Segoe UI"/>
                 <w:lang w:eastAsia="ja-JP"/>
               </w:rPr>
             </w:pPr>
+            <w:r>
+              <w:rPr>
+                <w:rFonts w:ascii="Candara" w:hAnsi="Candara" w:cs="Segoe UI"/>
+                <w:lang w:eastAsia="ja-JP"/>
+              </w:rPr>
+              <w:t>&lt;none&gt;</w:t>
+            </w:r>
           </w:p>
         </w:tc>
       </w:tr>
@@ -3234,13 +3133,19 @@
           </w:tcPr>
           <w:p>
             <w:pPr>
-              <w:pStyle w:val="ListParagraph"/>
               <w:spacing w:before="0" w:after="0" w:line="240" w:lineRule="auto"/>
               <w:rPr>
                 <w:rFonts w:ascii="Candara" w:hAnsi="Candara" w:cs="Segoe UI"/>
                 <w:lang w:eastAsia="ja-JP"/>
               </w:rPr>
             </w:pPr>
+            <w:r>
+              <w:rPr>
+                <w:rFonts w:ascii="Candara" w:hAnsi="Candara" w:cs="Segoe UI"/>
+                <w:lang w:eastAsia="ja-JP"/>
+              </w:rPr>
+              <w:t>Trả về danh sách bao gồm một hoặc một số người dùng thỏa điều kiện tìm kiếm</w:t>
+            </w:r>
           </w:p>
         </w:tc>
       </w:tr>
@@ -3291,13 +3196,99 @@
           </w:tcPr>
           <w:p>
             <w:pPr>
-              <w:pStyle w:val="ListParagraph"/>
               <w:spacing w:before="0" w:after="0" w:line="240" w:lineRule="auto"/>
               <w:rPr>
                 <w:rFonts w:ascii="Candara" w:hAnsi="Candara" w:cs="Segoe UI"/>
                 <w:lang w:eastAsia="ja-JP"/>
               </w:rPr>
             </w:pPr>
+            <w:r>
+              <w:rPr>
+                <w:rFonts w:ascii="Candara" w:hAnsi="Candara" w:cs="Segoe UI"/>
+                <w:lang w:eastAsia="ja-JP"/>
+              </w:rPr>
+              <w:t>Bước 1: Người dùng nhập tên thành viên cần tìm kiếm</w:t>
+            </w:r>
+          </w:p>
+          <w:p>
+            <w:pPr>
+              <w:spacing w:before="0" w:after="0" w:line="240" w:lineRule="auto"/>
+              <w:rPr>
+                <w:rFonts w:ascii="Candara" w:hAnsi="Candara" w:cs="Segoe UI"/>
+                <w:lang w:eastAsia="ja-JP"/>
+              </w:rPr>
+            </w:pPr>
+            <w:r>
+              <w:rPr>
+                <w:rFonts w:ascii="Candara" w:hAnsi="Candara" w:cs="Segoe UI"/>
+                <w:lang w:eastAsia="ja-JP"/>
+              </w:rPr>
+              <w:t>Bước 2: Hệ thống nhận thông tin từ giao diện và gửi về tầng BIS</w:t>
+            </w:r>
+          </w:p>
+          <w:p>
+            <w:pPr>
+              <w:spacing w:before="0" w:after="0" w:line="240" w:lineRule="auto"/>
+              <w:rPr>
+                <w:rFonts w:ascii="Candara" w:hAnsi="Candara" w:cs="Segoe UI"/>
+                <w:lang w:eastAsia="ja-JP"/>
+              </w:rPr>
+            </w:pPr>
+            <w:r>
+              <w:rPr>
+                <w:rFonts w:ascii="Candara" w:hAnsi="Candara" w:cs="Segoe UI"/>
+                <w:lang w:eastAsia="ja-JP"/>
+              </w:rPr>
+              <w:t>Bước 3: Hệ thống gửi thông đến tầng DAO</w:t>
+            </w:r>
+          </w:p>
+          <w:p>
+            <w:pPr>
+              <w:spacing w:before="0" w:after="0" w:line="240" w:lineRule="auto"/>
+              <w:rPr>
+                <w:rFonts w:ascii="Candara" w:hAnsi="Candara" w:cs="Segoe UI"/>
+                <w:lang w:eastAsia="ja-JP"/>
+              </w:rPr>
+            </w:pPr>
+            <w:r>
+              <w:rPr>
+                <w:rFonts w:ascii="Candara" w:hAnsi="Candara" w:cs="Segoe UI"/>
+                <w:lang w:eastAsia="ja-JP"/>
+              </w:rPr>
+              <w:t>Bước 4: Hệ thống tìm dữ liệu trong cơ sở dữ liệu thông qua tầng DAO</w:t>
+            </w:r>
+          </w:p>
+          <w:p>
+            <w:pPr>
+              <w:spacing w:before="0" w:after="0" w:line="240" w:lineRule="auto"/>
+              <w:rPr>
+                <w:rFonts w:ascii="Candara" w:hAnsi="Candara" w:cs="Segoe UI"/>
+                <w:lang w:eastAsia="ja-JP"/>
+              </w:rPr>
+            </w:pPr>
+            <w:r>
+              <w:rPr>
+                <w:rFonts w:ascii="Candara" w:hAnsi="Candara" w:cs="Segoe UI"/>
+                <w:lang w:eastAsia="ja-JP"/>
+              </w:rPr>
+              <w:t>Bước 5: Hệ thống đóng gói dữ liệu trả về dưới dạng một DTO cho tầng BIS</w:t>
+            </w:r>
+          </w:p>
+          <w:p>
+            <w:pPr>
+              <w:spacing w:before="0" w:after="0" w:line="240" w:lineRule="auto"/>
+              <w:rPr>
+                <w:rFonts w:ascii="Candara" w:hAnsi="Candara" w:cs="Segoe UI"/>
+                <w:lang w:eastAsia="ja-JP"/>
+              </w:rPr>
+            </w:pPr>
+            <w:r>
+              <w:rPr>
+                <w:rFonts w:ascii="Candara" w:hAnsi="Candara" w:cs="Segoe UI"/>
+                <w:lang w:eastAsia="ja-JP"/>
+              </w:rPr>
+              <w:t>Bước 6: Hệ thống chuyển DTO về ViewModel và đưa lên giao diện cho người dùng dưới dạng danh sách</w:t>
+            </w:r>
           </w:p>
         </w:tc>
       </w:tr>
@@ -3361,6 +3352,43 @@
                 <w:lang w:eastAsia="ja-JP"/>
               </w:rPr>
             </w:pPr>
+            <w:r>
+              <w:rPr>
+                <w:rFonts w:ascii="Candara" w:hAnsi="Candara" w:cs="Segoe UI"/>
+                <w:lang w:eastAsia="ja-JP"/>
+              </w:rPr>
+              <w:t>Bước A.2: Nếu thông tin gửi vào là dữ liệu không hợp lệ, Hệ thống sẽ báo lỗi lên giao diện</w:t>
+            </w:r>
+          </w:p>
+          <w:p>
+            <w:pPr>
+              <w:rPr>
+                <w:rFonts w:ascii="Candara" w:hAnsi="Candara" w:cs="Segoe UI"/>
+                <w:lang w:eastAsia="ja-JP"/>
+              </w:rPr>
+            </w:pPr>
+            <w:r>
+              <w:rPr>
+                <w:rFonts w:ascii="Candara" w:hAnsi="Candara" w:cs="Segoe UI"/>
+                <w:lang w:eastAsia="ja-JP"/>
+              </w:rPr>
+              <w:t>Bước A.5: Nếu gói dữ liệu nhận được từ cơ sở dữ liệu không có dữ liệu nào thì sẽ trả về NULL cho tầng BIS.</w:t>
+            </w:r>
+          </w:p>
+          <w:p>
+            <w:pPr>
+              <w:rPr>
+                <w:rFonts w:ascii="Candara" w:hAnsi="Candara" w:cs="Segoe UI"/>
+                <w:lang w:eastAsia="ja-JP"/>
+              </w:rPr>
+            </w:pPr>
+            <w:r>
+              <w:rPr>
+                <w:rFonts w:ascii="Candara" w:hAnsi="Candara" w:cs="Segoe UI"/>
+                <w:lang w:eastAsia="ja-JP"/>
+              </w:rPr>
+              <w:t>Bước A.6: Nếu nhận được dữ liệu trả về là NULL thì sẽ gửi thông báo cho người dùng là “Không có kết quả nào phù hợp”</w:t>
+            </w:r>
           </w:p>
         </w:tc>
       </w:tr>
@@ -3422,6 +3450,2732 @@
       </w:tr>
     </w:tbl>
     <w:p/>
+    <w:tbl>
+      <w:tblPr>
+        <w:tblW w:w="9090" w:type="dxa"/>
+        <w:tblInd w:w="468" w:type="dxa"/>
+        <w:tblBorders>
+          <w:top w:val="single" w:sz="6" w:space="0" w:color="auto"/>
+          <w:left w:val="single" w:sz="6" w:space="0" w:color="auto"/>
+          <w:bottom w:val="single" w:sz="6" w:space="0" w:color="auto"/>
+          <w:right w:val="single" w:sz="6" w:space="0" w:color="auto"/>
+          <w:insideH w:val="single" w:sz="6" w:space="0" w:color="auto"/>
+          <w:insideV w:val="single" w:sz="6" w:space="0" w:color="auto"/>
+        </w:tblBorders>
+        <w:tblLayout w:type="fixed"/>
+        <w:tblLook w:val="04A0" w:firstRow="1" w:lastRow="0" w:firstColumn="1" w:lastColumn="0" w:noHBand="0" w:noVBand="1"/>
+      </w:tblPr>
+      <w:tblGrid>
+        <w:gridCol w:w="2700"/>
+        <w:gridCol w:w="6390"/>
+      </w:tblGrid>
+      <w:tr>
+        <w:trPr>
+          <w:trHeight w:val="344"/>
+        </w:trPr>
+        <w:tc>
+          <w:tcPr>
+            <w:tcW w:w="2700" w:type="dxa"/>
+            <w:tcBorders>
+              <w:top w:val="single" w:sz="6" w:space="0" w:color="auto"/>
+              <w:left w:val="single" w:sz="6" w:space="0" w:color="auto"/>
+              <w:bottom w:val="single" w:sz="6" w:space="0" w:color="auto"/>
+              <w:right w:val="single" w:sz="6" w:space="0" w:color="auto"/>
+            </w:tcBorders>
+            <w:shd w:val="clear" w:color="auto" w:fill="0070C0"/>
+            <w:vAlign w:val="center"/>
+            <w:hideMark/>
+          </w:tcPr>
+          <w:p>
+            <w:pPr>
+              <w:rPr>
+                <w:rFonts w:ascii="Candara" w:eastAsia="SimSun" w:hAnsi="Candara" w:cs="Segoe UI"/>
+                <w:b/>
+                <w:i/>
+                <w:color w:val="FFFFFF" w:themeColor="background1"/>
+                <w:lang w:eastAsia="ja-JP"/>
+              </w:rPr>
+            </w:pPr>
+            <w:r>
+              <w:rPr>
+                <w:rFonts w:ascii="Candara" w:eastAsia="SimSun" w:hAnsi="Candara" w:cs="Segoe UI"/>
+                <w:b/>
+                <w:i/>
+                <w:color w:val="FFFFFF" w:themeColor="background1"/>
+                <w:lang w:eastAsia="ja-JP"/>
+              </w:rPr>
+              <w:t>Use case ID</w:t>
+            </w:r>
+          </w:p>
+        </w:tc>
+        <w:tc>
+          <w:tcPr>
+            <w:tcW w:w="6390" w:type="dxa"/>
+            <w:tcBorders>
+              <w:top w:val="single" w:sz="6" w:space="0" w:color="auto"/>
+              <w:left w:val="single" w:sz="6" w:space="0" w:color="auto"/>
+              <w:bottom w:val="single" w:sz="6" w:space="0" w:color="auto"/>
+              <w:right w:val="single" w:sz="6" w:space="0" w:color="auto"/>
+            </w:tcBorders>
+            <w:shd w:val="clear" w:color="auto" w:fill="0070C0"/>
+            <w:vAlign w:val="center"/>
+            <w:hideMark/>
+          </w:tcPr>
+          <w:p>
+            <w:pPr>
+              <w:rPr>
+                <w:rFonts w:ascii="Candara" w:eastAsia="SimSun" w:hAnsi="Candara" w:cs="Segoe UI"/>
+                <w:b/>
+                <w:color w:val="FFFFFF" w:themeColor="background1"/>
+                <w:lang w:eastAsia="ja-JP"/>
+              </w:rPr>
+            </w:pPr>
+            <w:r>
+              <w:rPr>
+                <w:rFonts w:ascii="Candara" w:eastAsia="SimSun" w:hAnsi="Candara" w:cs="Segoe UI"/>
+                <w:b/>
+                <w:color w:val="FFFFFF" w:themeColor="background1"/>
+                <w:lang w:eastAsia="ja-JP"/>
+              </w:rPr>
+              <w:t>UC02</w:t>
+            </w:r>
+          </w:p>
+        </w:tc>
+      </w:tr>
+      <w:tr>
+        <w:trPr>
+          <w:trHeight w:val="344"/>
+        </w:trPr>
+        <w:tc>
+          <w:tcPr>
+            <w:tcW w:w="2700" w:type="dxa"/>
+            <w:tcBorders>
+              <w:top w:val="single" w:sz="6" w:space="0" w:color="auto"/>
+              <w:left w:val="single" w:sz="6" w:space="0" w:color="auto"/>
+              <w:bottom w:val="single" w:sz="6" w:space="0" w:color="auto"/>
+              <w:right w:val="single" w:sz="6" w:space="0" w:color="auto"/>
+            </w:tcBorders>
+            <w:vAlign w:val="center"/>
+            <w:hideMark/>
+          </w:tcPr>
+          <w:p>
+            <w:pPr>
+              <w:rPr>
+                <w:rFonts w:ascii="Candara" w:eastAsia="SimSun" w:hAnsi="Candara" w:cs="Segoe UI"/>
+                <w:i/>
+                <w:color w:val="0000FF"/>
+                <w:lang w:eastAsia="ja-JP"/>
+              </w:rPr>
+            </w:pPr>
+            <w:r>
+              <w:rPr>
+                <w:rFonts w:ascii="Candara" w:eastAsia="SimSun" w:hAnsi="Candara" w:cs="Segoe UI"/>
+                <w:i/>
+                <w:lang w:eastAsia="ja-JP"/>
+              </w:rPr>
+              <w:t xml:space="preserve">Tên Use Case </w:t>
+            </w:r>
+          </w:p>
+        </w:tc>
+        <w:tc>
+          <w:tcPr>
+            <w:tcW w:w="6390" w:type="dxa"/>
+            <w:tcBorders>
+              <w:top w:val="single" w:sz="6" w:space="0" w:color="auto"/>
+              <w:left w:val="single" w:sz="6" w:space="0" w:color="auto"/>
+              <w:bottom w:val="single" w:sz="6" w:space="0" w:color="auto"/>
+              <w:right w:val="single" w:sz="6" w:space="0" w:color="auto"/>
+            </w:tcBorders>
+            <w:vAlign w:val="center"/>
+          </w:tcPr>
+          <w:p>
+            <w:pPr>
+              <w:rPr>
+                <w:rFonts w:ascii="Candara" w:eastAsia="SimSun" w:hAnsi="Candara" w:cs="Segoe UI"/>
+                <w:color w:val="0000FF"/>
+                <w:lang w:eastAsia="ja-JP"/>
+              </w:rPr>
+            </w:pPr>
+          </w:p>
+        </w:tc>
+      </w:tr>
+      <w:tr>
+        <w:trPr>
+          <w:trHeight w:val="344"/>
+        </w:trPr>
+        <w:tc>
+          <w:tcPr>
+            <w:tcW w:w="2700" w:type="dxa"/>
+            <w:tcBorders>
+              <w:top w:val="single" w:sz="6" w:space="0" w:color="auto"/>
+              <w:left w:val="single" w:sz="6" w:space="0" w:color="auto"/>
+              <w:bottom w:val="single" w:sz="6" w:space="0" w:color="auto"/>
+              <w:right w:val="single" w:sz="6" w:space="0" w:color="auto"/>
+            </w:tcBorders>
+            <w:vAlign w:val="center"/>
+            <w:hideMark/>
+          </w:tcPr>
+          <w:p>
+            <w:pPr>
+              <w:rPr>
+                <w:rFonts w:ascii="Candara" w:eastAsia="SimSun" w:hAnsi="Candara" w:cs="Segoe UI"/>
+                <w:i/>
+                <w:lang w:eastAsia="ja-JP"/>
+              </w:rPr>
+            </w:pPr>
+            <w:r>
+              <w:rPr>
+                <w:rFonts w:ascii="Candara" w:hAnsi="Candara" w:cs="Segoe UI"/>
+                <w:i/>
+                <w:lang w:eastAsia="ja-JP"/>
+              </w:rPr>
+              <w:t>Tóm tắt</w:t>
+            </w:r>
+          </w:p>
+        </w:tc>
+        <w:tc>
+          <w:tcPr>
+            <w:tcW w:w="6390" w:type="dxa"/>
+            <w:tcBorders>
+              <w:top w:val="single" w:sz="6" w:space="0" w:color="auto"/>
+              <w:left w:val="single" w:sz="6" w:space="0" w:color="auto"/>
+              <w:bottom w:val="single" w:sz="6" w:space="0" w:color="auto"/>
+              <w:right w:val="single" w:sz="6" w:space="0" w:color="auto"/>
+            </w:tcBorders>
+            <w:vAlign w:val="center"/>
+          </w:tcPr>
+          <w:p>
+            <w:pPr>
+              <w:spacing w:line="240" w:lineRule="auto"/>
+              <w:rPr>
+                <w:rFonts w:ascii="Candara" w:hAnsi="Candara" w:cs="Segoe UI"/>
+                <w:lang w:eastAsia="ja-JP"/>
+              </w:rPr>
+            </w:pPr>
+          </w:p>
+        </w:tc>
+      </w:tr>
+      <w:tr>
+        <w:trPr>
+          <w:trHeight w:val="344"/>
+        </w:trPr>
+        <w:tc>
+          <w:tcPr>
+            <w:tcW w:w="2700" w:type="dxa"/>
+            <w:tcBorders>
+              <w:top w:val="single" w:sz="6" w:space="0" w:color="auto"/>
+              <w:left w:val="single" w:sz="6" w:space="0" w:color="auto"/>
+              <w:bottom w:val="single" w:sz="6" w:space="0" w:color="auto"/>
+              <w:right w:val="single" w:sz="6" w:space="0" w:color="auto"/>
+            </w:tcBorders>
+            <w:vAlign w:val="center"/>
+            <w:hideMark/>
+          </w:tcPr>
+          <w:p>
+            <w:pPr>
+              <w:rPr>
+                <w:rFonts w:ascii="Candara" w:eastAsia="SimSun" w:hAnsi="Candara" w:cs="Segoe UI"/>
+                <w:i/>
+                <w:lang w:eastAsia="ja-JP"/>
+              </w:rPr>
+            </w:pPr>
+            <w:r>
+              <w:rPr>
+                <w:rFonts w:ascii="Candara" w:eastAsia="SimSun" w:hAnsi="Candara" w:cs="Segoe UI"/>
+                <w:i/>
+                <w:lang w:eastAsia="ja-JP"/>
+              </w:rPr>
+              <w:t xml:space="preserve">Tác nhân </w:t>
+            </w:r>
+          </w:p>
+        </w:tc>
+        <w:tc>
+          <w:tcPr>
+            <w:tcW w:w="6390" w:type="dxa"/>
+            <w:tcBorders>
+              <w:top w:val="single" w:sz="6" w:space="0" w:color="auto"/>
+              <w:left w:val="single" w:sz="6" w:space="0" w:color="auto"/>
+              <w:bottom w:val="single" w:sz="6" w:space="0" w:color="auto"/>
+              <w:right w:val="single" w:sz="6" w:space="0" w:color="auto"/>
+            </w:tcBorders>
+            <w:vAlign w:val="center"/>
+          </w:tcPr>
+          <w:p>
+            <w:pPr>
+              <w:spacing w:line="240" w:lineRule="auto"/>
+              <w:rPr>
+                <w:rFonts w:ascii="Candara" w:hAnsi="Candara" w:cs="Segoe UI"/>
+                <w:lang w:eastAsia="ja-JP"/>
+              </w:rPr>
+            </w:pPr>
+          </w:p>
+        </w:tc>
+      </w:tr>
+      <w:tr>
+        <w:trPr>
+          <w:trHeight w:val="344"/>
+        </w:trPr>
+        <w:tc>
+          <w:tcPr>
+            <w:tcW w:w="2700" w:type="dxa"/>
+            <w:tcBorders>
+              <w:top w:val="single" w:sz="6" w:space="0" w:color="auto"/>
+              <w:left w:val="single" w:sz="6" w:space="0" w:color="auto"/>
+              <w:bottom w:val="single" w:sz="6" w:space="0" w:color="auto"/>
+              <w:right w:val="single" w:sz="6" w:space="0" w:color="auto"/>
+            </w:tcBorders>
+            <w:vAlign w:val="center"/>
+            <w:hideMark/>
+          </w:tcPr>
+          <w:p>
+            <w:pPr>
+              <w:rPr>
+                <w:rFonts w:ascii="Candara" w:eastAsia="SimSun" w:hAnsi="Candara" w:cs="Segoe UI"/>
+                <w:i/>
+                <w:lang w:eastAsia="ja-JP"/>
+              </w:rPr>
+            </w:pPr>
+            <w:r>
+              <w:rPr>
+                <w:rFonts w:ascii="Candara" w:hAnsi="Candara" w:cs="Segoe UI"/>
+                <w:i/>
+                <w:lang w:eastAsia="ja-JP"/>
+              </w:rPr>
+              <w:t>Điều kiện tiên quyết</w:t>
+            </w:r>
+          </w:p>
+        </w:tc>
+        <w:tc>
+          <w:tcPr>
+            <w:tcW w:w="6390" w:type="dxa"/>
+            <w:tcBorders>
+              <w:top w:val="single" w:sz="6" w:space="0" w:color="auto"/>
+              <w:left w:val="single" w:sz="6" w:space="0" w:color="auto"/>
+              <w:bottom w:val="single" w:sz="6" w:space="0" w:color="auto"/>
+              <w:right w:val="single" w:sz="6" w:space="0" w:color="auto"/>
+            </w:tcBorders>
+            <w:vAlign w:val="center"/>
+          </w:tcPr>
+          <w:p>
+            <w:pPr>
+              <w:pStyle w:val="ListParagraph"/>
+              <w:spacing w:before="0" w:after="0" w:line="240" w:lineRule="auto"/>
+              <w:rPr>
+                <w:rFonts w:ascii="Candara" w:hAnsi="Candara" w:cs="Segoe UI"/>
+                <w:lang w:eastAsia="ja-JP"/>
+              </w:rPr>
+            </w:pPr>
+          </w:p>
+        </w:tc>
+      </w:tr>
+      <w:tr>
+        <w:trPr>
+          <w:trHeight w:val="344"/>
+        </w:trPr>
+        <w:tc>
+          <w:tcPr>
+            <w:tcW w:w="2700" w:type="dxa"/>
+            <w:tcBorders>
+              <w:top w:val="single" w:sz="6" w:space="0" w:color="auto"/>
+              <w:left w:val="single" w:sz="6" w:space="0" w:color="auto"/>
+              <w:bottom w:val="single" w:sz="6" w:space="0" w:color="auto"/>
+              <w:right w:val="single" w:sz="6" w:space="0" w:color="auto"/>
+            </w:tcBorders>
+            <w:vAlign w:val="center"/>
+            <w:hideMark/>
+          </w:tcPr>
+          <w:p>
+            <w:pPr>
+              <w:rPr>
+                <w:rFonts w:ascii="Candara" w:eastAsia="SimSun" w:hAnsi="Candara" w:cs="Segoe UI"/>
+                <w:i/>
+                <w:lang w:eastAsia="ja-JP"/>
+              </w:rPr>
+            </w:pPr>
+            <w:r>
+              <w:rPr>
+                <w:rFonts w:ascii="Candara" w:hAnsi="Candara" w:cs="Segoe UI"/>
+                <w:i/>
+                <w:lang w:eastAsia="ja-JP"/>
+              </w:rPr>
+              <w:t>Kết quả</w:t>
+            </w:r>
+          </w:p>
+        </w:tc>
+        <w:tc>
+          <w:tcPr>
+            <w:tcW w:w="6390" w:type="dxa"/>
+            <w:tcBorders>
+              <w:top w:val="single" w:sz="6" w:space="0" w:color="auto"/>
+              <w:left w:val="single" w:sz="6" w:space="0" w:color="auto"/>
+              <w:bottom w:val="single" w:sz="6" w:space="0" w:color="auto"/>
+              <w:right w:val="single" w:sz="6" w:space="0" w:color="auto"/>
+            </w:tcBorders>
+            <w:vAlign w:val="center"/>
+          </w:tcPr>
+          <w:p>
+            <w:pPr>
+              <w:pStyle w:val="ListParagraph"/>
+              <w:spacing w:before="0" w:after="0" w:line="240" w:lineRule="auto"/>
+              <w:rPr>
+                <w:rFonts w:ascii="Candara" w:hAnsi="Candara" w:cs="Segoe UI"/>
+                <w:lang w:eastAsia="ja-JP"/>
+              </w:rPr>
+            </w:pPr>
+          </w:p>
+        </w:tc>
+      </w:tr>
+      <w:tr>
+        <w:trPr>
+          <w:trHeight w:val="344"/>
+        </w:trPr>
+        <w:tc>
+          <w:tcPr>
+            <w:tcW w:w="2700" w:type="dxa"/>
+            <w:tcBorders>
+              <w:top w:val="single" w:sz="6" w:space="0" w:color="auto"/>
+              <w:left w:val="single" w:sz="6" w:space="0" w:color="auto"/>
+              <w:bottom w:val="single" w:sz="6" w:space="0" w:color="auto"/>
+              <w:right w:val="single" w:sz="6" w:space="0" w:color="auto"/>
+            </w:tcBorders>
+            <w:vAlign w:val="center"/>
+            <w:hideMark/>
+          </w:tcPr>
+          <w:p>
+            <w:pPr>
+              <w:rPr>
+                <w:rFonts w:ascii="Candara" w:hAnsi="Candara" w:cs="Segoe UI"/>
+                <w:i/>
+                <w:lang w:eastAsia="ja-JP"/>
+              </w:rPr>
+            </w:pPr>
+            <w:r>
+              <w:rPr>
+                <w:rFonts w:ascii="Candara" w:hAnsi="Candara" w:cs="Segoe UI"/>
+                <w:i/>
+                <w:lang w:eastAsia="ja-JP"/>
+              </w:rPr>
+              <w:t>Kịch bản chính</w:t>
+            </w:r>
+          </w:p>
+        </w:tc>
+        <w:tc>
+          <w:tcPr>
+            <w:tcW w:w="6390" w:type="dxa"/>
+            <w:tcBorders>
+              <w:top w:val="single" w:sz="6" w:space="0" w:color="auto"/>
+              <w:left w:val="single" w:sz="6" w:space="0" w:color="auto"/>
+              <w:bottom w:val="single" w:sz="6" w:space="0" w:color="auto"/>
+              <w:right w:val="single" w:sz="6" w:space="0" w:color="auto"/>
+            </w:tcBorders>
+            <w:vAlign w:val="center"/>
+          </w:tcPr>
+          <w:p>
+            <w:pPr>
+              <w:pStyle w:val="ListParagraph"/>
+              <w:spacing w:before="0" w:after="0" w:line="240" w:lineRule="auto"/>
+              <w:rPr>
+                <w:rFonts w:ascii="Candara" w:hAnsi="Candara" w:cs="Segoe UI"/>
+                <w:lang w:eastAsia="ja-JP"/>
+              </w:rPr>
+            </w:pPr>
+          </w:p>
+        </w:tc>
+      </w:tr>
+      <w:tr>
+        <w:trPr>
+          <w:trHeight w:val="705"/>
+        </w:trPr>
+        <w:tc>
+          <w:tcPr>
+            <w:tcW w:w="2700" w:type="dxa"/>
+            <w:tcBorders>
+              <w:top w:val="single" w:sz="6" w:space="0" w:color="auto"/>
+              <w:left w:val="single" w:sz="6" w:space="0" w:color="auto"/>
+              <w:bottom w:val="single" w:sz="6" w:space="0" w:color="auto"/>
+              <w:right w:val="single" w:sz="6" w:space="0" w:color="auto"/>
+            </w:tcBorders>
+            <w:vAlign w:val="center"/>
+            <w:hideMark/>
+          </w:tcPr>
+          <w:p>
+            <w:pPr>
+              <w:rPr>
+                <w:rFonts w:ascii="Candara" w:eastAsia="SimSun" w:hAnsi="Candara" w:cs="Segoe UI"/>
+                <w:i/>
+                <w:lang w:eastAsia="ja-JP"/>
+              </w:rPr>
+            </w:pPr>
+            <w:r>
+              <w:rPr>
+                <w:rFonts w:ascii="Candara" w:hAnsi="Candara" w:cs="Segoe UI"/>
+                <w:i/>
+                <w:lang w:eastAsia="ja-JP"/>
+              </w:rPr>
+              <w:t>Kịch bản phụ</w:t>
+            </w:r>
+          </w:p>
+        </w:tc>
+        <w:tc>
+          <w:tcPr>
+            <w:tcW w:w="6390" w:type="dxa"/>
+            <w:tcBorders>
+              <w:top w:val="single" w:sz="6" w:space="0" w:color="auto"/>
+              <w:left w:val="single" w:sz="6" w:space="0" w:color="auto"/>
+              <w:bottom w:val="single" w:sz="6" w:space="0" w:color="auto"/>
+              <w:right w:val="single" w:sz="6" w:space="0" w:color="auto"/>
+            </w:tcBorders>
+            <w:vAlign w:val="center"/>
+          </w:tcPr>
+          <w:p>
+            <w:pPr>
+              <w:rPr>
+                <w:rFonts w:ascii="Candara" w:hAnsi="Candara" w:cs="Segoe UI"/>
+                <w:lang w:eastAsia="ja-JP"/>
+              </w:rPr>
+            </w:pPr>
+          </w:p>
+        </w:tc>
+      </w:tr>
+      <w:tr>
+        <w:trPr>
+          <w:trHeight w:val="344"/>
+        </w:trPr>
+        <w:tc>
+          <w:tcPr>
+            <w:tcW w:w="2700" w:type="dxa"/>
+            <w:tcBorders>
+              <w:top w:val="single" w:sz="6" w:space="0" w:color="auto"/>
+              <w:left w:val="single" w:sz="6" w:space="0" w:color="auto"/>
+              <w:bottom w:val="single" w:sz="6" w:space="0" w:color="auto"/>
+              <w:right w:val="single" w:sz="6" w:space="0" w:color="auto"/>
+            </w:tcBorders>
+            <w:vAlign w:val="center"/>
+            <w:hideMark/>
+          </w:tcPr>
+          <w:p>
+            <w:pPr>
+              <w:rPr>
+                <w:rFonts w:ascii="Candara" w:eastAsia="SimSun" w:hAnsi="Candara" w:cs="Segoe UI"/>
+                <w:i/>
+                <w:lang w:val="vi-VN" w:eastAsia="ja-JP"/>
+              </w:rPr>
+            </w:pPr>
+            <w:r>
+              <w:rPr>
+                <w:rFonts w:ascii="Candara" w:hAnsi="Candara" w:cs="Segoe UI"/>
+                <w:i/>
+                <w:lang w:eastAsia="ja-JP"/>
+              </w:rPr>
+              <w:lastRenderedPageBreak/>
+              <w:t>Ràng buộc phi chức năng</w:t>
+            </w:r>
+          </w:p>
+        </w:tc>
+        <w:tc>
+          <w:tcPr>
+            <w:tcW w:w="6390" w:type="dxa"/>
+            <w:tcBorders>
+              <w:top w:val="single" w:sz="6" w:space="0" w:color="auto"/>
+              <w:left w:val="single" w:sz="6" w:space="0" w:color="auto"/>
+              <w:bottom w:val="single" w:sz="6" w:space="0" w:color="auto"/>
+              <w:right w:val="single" w:sz="6" w:space="0" w:color="auto"/>
+            </w:tcBorders>
+            <w:vAlign w:val="center"/>
+          </w:tcPr>
+          <w:p>
+            <w:pPr>
+              <w:spacing w:line="240" w:lineRule="auto"/>
+              <w:rPr>
+                <w:rFonts w:ascii="Candara" w:hAnsi="Candara" w:cs="Segoe UI"/>
+                <w:lang w:eastAsia="ja-JP"/>
+              </w:rPr>
+            </w:pPr>
+          </w:p>
+        </w:tc>
+      </w:tr>
+    </w:tbl>
+    <w:p/>
+    <w:tbl>
+      <w:tblPr>
+        <w:tblW w:w="9090" w:type="dxa"/>
+        <w:tblInd w:w="468" w:type="dxa"/>
+        <w:tblBorders>
+          <w:top w:val="single" w:sz="6" w:space="0" w:color="auto"/>
+          <w:left w:val="single" w:sz="6" w:space="0" w:color="auto"/>
+          <w:bottom w:val="single" w:sz="6" w:space="0" w:color="auto"/>
+          <w:right w:val="single" w:sz="6" w:space="0" w:color="auto"/>
+          <w:insideH w:val="single" w:sz="6" w:space="0" w:color="auto"/>
+          <w:insideV w:val="single" w:sz="6" w:space="0" w:color="auto"/>
+        </w:tblBorders>
+        <w:tblLayout w:type="fixed"/>
+        <w:tblLook w:val="04A0" w:firstRow="1" w:lastRow="0" w:firstColumn="1" w:lastColumn="0" w:noHBand="0" w:noVBand="1"/>
+      </w:tblPr>
+      <w:tblGrid>
+        <w:gridCol w:w="2700"/>
+        <w:gridCol w:w="6390"/>
+      </w:tblGrid>
+      <w:tr>
+        <w:trPr>
+          <w:trHeight w:val="344"/>
+        </w:trPr>
+        <w:tc>
+          <w:tcPr>
+            <w:tcW w:w="2700" w:type="dxa"/>
+            <w:tcBorders>
+              <w:top w:val="single" w:sz="6" w:space="0" w:color="auto"/>
+              <w:left w:val="single" w:sz="6" w:space="0" w:color="auto"/>
+              <w:bottom w:val="single" w:sz="6" w:space="0" w:color="auto"/>
+              <w:right w:val="single" w:sz="6" w:space="0" w:color="auto"/>
+            </w:tcBorders>
+            <w:shd w:val="clear" w:color="auto" w:fill="0070C0"/>
+            <w:vAlign w:val="center"/>
+            <w:hideMark/>
+          </w:tcPr>
+          <w:p>
+            <w:pPr>
+              <w:rPr>
+                <w:rFonts w:ascii="Candara" w:eastAsia="SimSun" w:hAnsi="Candara" w:cs="Segoe UI"/>
+                <w:b/>
+                <w:i/>
+                <w:color w:val="FFFFFF" w:themeColor="background1"/>
+                <w:lang w:eastAsia="ja-JP"/>
+              </w:rPr>
+            </w:pPr>
+            <w:r>
+              <w:rPr>
+                <w:rFonts w:ascii="Candara" w:eastAsia="SimSun" w:hAnsi="Candara" w:cs="Segoe UI"/>
+                <w:b/>
+                <w:i/>
+                <w:color w:val="FFFFFF" w:themeColor="background1"/>
+                <w:lang w:eastAsia="ja-JP"/>
+              </w:rPr>
+              <w:t>Use case ID</w:t>
+            </w:r>
+          </w:p>
+        </w:tc>
+        <w:tc>
+          <w:tcPr>
+            <w:tcW w:w="6390" w:type="dxa"/>
+            <w:tcBorders>
+              <w:top w:val="single" w:sz="6" w:space="0" w:color="auto"/>
+              <w:left w:val="single" w:sz="6" w:space="0" w:color="auto"/>
+              <w:bottom w:val="single" w:sz="6" w:space="0" w:color="auto"/>
+              <w:right w:val="single" w:sz="6" w:space="0" w:color="auto"/>
+            </w:tcBorders>
+            <w:shd w:val="clear" w:color="auto" w:fill="0070C0"/>
+            <w:vAlign w:val="center"/>
+            <w:hideMark/>
+          </w:tcPr>
+          <w:p>
+            <w:pPr>
+              <w:rPr>
+                <w:rFonts w:ascii="Candara" w:eastAsia="SimSun" w:hAnsi="Candara" w:cs="Segoe UI"/>
+                <w:b/>
+                <w:color w:val="FFFFFF" w:themeColor="background1"/>
+                <w:lang w:eastAsia="ja-JP"/>
+              </w:rPr>
+            </w:pPr>
+            <w:r>
+              <w:rPr>
+                <w:rFonts w:ascii="Candara" w:eastAsia="SimSun" w:hAnsi="Candara" w:cs="Segoe UI"/>
+                <w:b/>
+                <w:color w:val="FFFFFF" w:themeColor="background1"/>
+                <w:lang w:eastAsia="ja-JP"/>
+              </w:rPr>
+              <w:t>UC03</w:t>
+            </w:r>
+          </w:p>
+        </w:tc>
+      </w:tr>
+      <w:tr>
+        <w:trPr>
+          <w:trHeight w:val="344"/>
+        </w:trPr>
+        <w:tc>
+          <w:tcPr>
+            <w:tcW w:w="2700" w:type="dxa"/>
+            <w:tcBorders>
+              <w:top w:val="single" w:sz="6" w:space="0" w:color="auto"/>
+              <w:left w:val="single" w:sz="6" w:space="0" w:color="auto"/>
+              <w:bottom w:val="single" w:sz="6" w:space="0" w:color="auto"/>
+              <w:right w:val="single" w:sz="6" w:space="0" w:color="auto"/>
+            </w:tcBorders>
+            <w:vAlign w:val="center"/>
+            <w:hideMark/>
+          </w:tcPr>
+          <w:p>
+            <w:pPr>
+              <w:rPr>
+                <w:rFonts w:ascii="Candara" w:eastAsia="SimSun" w:hAnsi="Candara" w:cs="Segoe UI"/>
+                <w:i/>
+                <w:color w:val="0000FF"/>
+                <w:lang w:eastAsia="ja-JP"/>
+              </w:rPr>
+            </w:pPr>
+            <w:r>
+              <w:rPr>
+                <w:rFonts w:ascii="Candara" w:eastAsia="SimSun" w:hAnsi="Candara" w:cs="Segoe UI"/>
+                <w:i/>
+                <w:lang w:eastAsia="ja-JP"/>
+              </w:rPr>
+              <w:t xml:space="preserve">Tên Use Case </w:t>
+            </w:r>
+          </w:p>
+        </w:tc>
+        <w:tc>
+          <w:tcPr>
+            <w:tcW w:w="6390" w:type="dxa"/>
+            <w:tcBorders>
+              <w:top w:val="single" w:sz="6" w:space="0" w:color="auto"/>
+              <w:left w:val="single" w:sz="6" w:space="0" w:color="auto"/>
+              <w:bottom w:val="single" w:sz="6" w:space="0" w:color="auto"/>
+              <w:right w:val="single" w:sz="6" w:space="0" w:color="auto"/>
+            </w:tcBorders>
+            <w:vAlign w:val="center"/>
+          </w:tcPr>
+          <w:p>
+            <w:pPr>
+              <w:rPr>
+                <w:rFonts w:ascii="Candara" w:eastAsia="SimSun" w:hAnsi="Candara" w:cs="Segoe UI"/>
+                <w:color w:val="0000FF"/>
+                <w:lang w:eastAsia="ja-JP"/>
+              </w:rPr>
+            </w:pPr>
+          </w:p>
+        </w:tc>
+      </w:tr>
+      <w:tr>
+        <w:trPr>
+          <w:trHeight w:val="344"/>
+        </w:trPr>
+        <w:tc>
+          <w:tcPr>
+            <w:tcW w:w="2700" w:type="dxa"/>
+            <w:tcBorders>
+              <w:top w:val="single" w:sz="6" w:space="0" w:color="auto"/>
+              <w:left w:val="single" w:sz="6" w:space="0" w:color="auto"/>
+              <w:bottom w:val="single" w:sz="6" w:space="0" w:color="auto"/>
+              <w:right w:val="single" w:sz="6" w:space="0" w:color="auto"/>
+            </w:tcBorders>
+            <w:vAlign w:val="center"/>
+            <w:hideMark/>
+          </w:tcPr>
+          <w:p>
+            <w:pPr>
+              <w:rPr>
+                <w:rFonts w:ascii="Candara" w:eastAsia="SimSun" w:hAnsi="Candara" w:cs="Segoe UI"/>
+                <w:i/>
+                <w:lang w:eastAsia="ja-JP"/>
+              </w:rPr>
+            </w:pPr>
+            <w:r>
+              <w:rPr>
+                <w:rFonts w:ascii="Candara" w:hAnsi="Candara" w:cs="Segoe UI"/>
+                <w:i/>
+                <w:lang w:eastAsia="ja-JP"/>
+              </w:rPr>
+              <w:t>Tóm tắt</w:t>
+            </w:r>
+          </w:p>
+        </w:tc>
+        <w:tc>
+          <w:tcPr>
+            <w:tcW w:w="6390" w:type="dxa"/>
+            <w:tcBorders>
+              <w:top w:val="single" w:sz="6" w:space="0" w:color="auto"/>
+              <w:left w:val="single" w:sz="6" w:space="0" w:color="auto"/>
+              <w:bottom w:val="single" w:sz="6" w:space="0" w:color="auto"/>
+              <w:right w:val="single" w:sz="6" w:space="0" w:color="auto"/>
+            </w:tcBorders>
+            <w:vAlign w:val="center"/>
+          </w:tcPr>
+          <w:p>
+            <w:pPr>
+              <w:spacing w:line="240" w:lineRule="auto"/>
+              <w:rPr>
+                <w:rFonts w:ascii="Candara" w:hAnsi="Candara" w:cs="Segoe UI"/>
+                <w:lang w:eastAsia="ja-JP"/>
+              </w:rPr>
+            </w:pPr>
+          </w:p>
+        </w:tc>
+      </w:tr>
+      <w:tr>
+        <w:trPr>
+          <w:trHeight w:val="344"/>
+        </w:trPr>
+        <w:tc>
+          <w:tcPr>
+            <w:tcW w:w="2700" w:type="dxa"/>
+            <w:tcBorders>
+              <w:top w:val="single" w:sz="6" w:space="0" w:color="auto"/>
+              <w:left w:val="single" w:sz="6" w:space="0" w:color="auto"/>
+              <w:bottom w:val="single" w:sz="6" w:space="0" w:color="auto"/>
+              <w:right w:val="single" w:sz="6" w:space="0" w:color="auto"/>
+            </w:tcBorders>
+            <w:vAlign w:val="center"/>
+            <w:hideMark/>
+          </w:tcPr>
+          <w:p>
+            <w:pPr>
+              <w:rPr>
+                <w:rFonts w:ascii="Candara" w:eastAsia="SimSun" w:hAnsi="Candara" w:cs="Segoe UI"/>
+                <w:i/>
+                <w:lang w:eastAsia="ja-JP"/>
+              </w:rPr>
+            </w:pPr>
+            <w:r>
+              <w:rPr>
+                <w:rFonts w:ascii="Candara" w:eastAsia="SimSun" w:hAnsi="Candara" w:cs="Segoe UI"/>
+                <w:i/>
+                <w:lang w:eastAsia="ja-JP"/>
+              </w:rPr>
+              <w:t xml:space="preserve">Tác nhân </w:t>
+            </w:r>
+          </w:p>
+        </w:tc>
+        <w:tc>
+          <w:tcPr>
+            <w:tcW w:w="6390" w:type="dxa"/>
+            <w:tcBorders>
+              <w:top w:val="single" w:sz="6" w:space="0" w:color="auto"/>
+              <w:left w:val="single" w:sz="6" w:space="0" w:color="auto"/>
+              <w:bottom w:val="single" w:sz="6" w:space="0" w:color="auto"/>
+              <w:right w:val="single" w:sz="6" w:space="0" w:color="auto"/>
+            </w:tcBorders>
+            <w:vAlign w:val="center"/>
+          </w:tcPr>
+          <w:p>
+            <w:pPr>
+              <w:spacing w:line="240" w:lineRule="auto"/>
+              <w:rPr>
+                <w:rFonts w:ascii="Candara" w:hAnsi="Candara" w:cs="Segoe UI"/>
+                <w:lang w:eastAsia="ja-JP"/>
+              </w:rPr>
+            </w:pPr>
+          </w:p>
+        </w:tc>
+      </w:tr>
+      <w:tr>
+        <w:trPr>
+          <w:trHeight w:val="344"/>
+        </w:trPr>
+        <w:tc>
+          <w:tcPr>
+            <w:tcW w:w="2700" w:type="dxa"/>
+            <w:tcBorders>
+              <w:top w:val="single" w:sz="6" w:space="0" w:color="auto"/>
+              <w:left w:val="single" w:sz="6" w:space="0" w:color="auto"/>
+              <w:bottom w:val="single" w:sz="6" w:space="0" w:color="auto"/>
+              <w:right w:val="single" w:sz="6" w:space="0" w:color="auto"/>
+            </w:tcBorders>
+            <w:vAlign w:val="center"/>
+            <w:hideMark/>
+          </w:tcPr>
+          <w:p>
+            <w:pPr>
+              <w:rPr>
+                <w:rFonts w:ascii="Candara" w:eastAsia="SimSun" w:hAnsi="Candara" w:cs="Segoe UI"/>
+                <w:i/>
+                <w:lang w:eastAsia="ja-JP"/>
+              </w:rPr>
+            </w:pPr>
+            <w:r>
+              <w:rPr>
+                <w:rFonts w:ascii="Candara" w:hAnsi="Candara" w:cs="Segoe UI"/>
+                <w:i/>
+                <w:lang w:eastAsia="ja-JP"/>
+              </w:rPr>
+              <w:t>Điều kiện tiên quyết</w:t>
+            </w:r>
+          </w:p>
+        </w:tc>
+        <w:tc>
+          <w:tcPr>
+            <w:tcW w:w="6390" w:type="dxa"/>
+            <w:tcBorders>
+              <w:top w:val="single" w:sz="6" w:space="0" w:color="auto"/>
+              <w:left w:val="single" w:sz="6" w:space="0" w:color="auto"/>
+              <w:bottom w:val="single" w:sz="6" w:space="0" w:color="auto"/>
+              <w:right w:val="single" w:sz="6" w:space="0" w:color="auto"/>
+            </w:tcBorders>
+            <w:vAlign w:val="center"/>
+          </w:tcPr>
+          <w:p>
+            <w:pPr>
+              <w:pStyle w:val="ListParagraph"/>
+              <w:spacing w:before="0" w:after="0" w:line="240" w:lineRule="auto"/>
+              <w:rPr>
+                <w:rFonts w:ascii="Candara" w:hAnsi="Candara" w:cs="Segoe UI"/>
+                <w:lang w:eastAsia="ja-JP"/>
+              </w:rPr>
+            </w:pPr>
+          </w:p>
+        </w:tc>
+      </w:tr>
+      <w:tr>
+        <w:trPr>
+          <w:trHeight w:val="344"/>
+        </w:trPr>
+        <w:tc>
+          <w:tcPr>
+            <w:tcW w:w="2700" w:type="dxa"/>
+            <w:tcBorders>
+              <w:top w:val="single" w:sz="6" w:space="0" w:color="auto"/>
+              <w:left w:val="single" w:sz="6" w:space="0" w:color="auto"/>
+              <w:bottom w:val="single" w:sz="6" w:space="0" w:color="auto"/>
+              <w:right w:val="single" w:sz="6" w:space="0" w:color="auto"/>
+            </w:tcBorders>
+            <w:vAlign w:val="center"/>
+            <w:hideMark/>
+          </w:tcPr>
+          <w:p>
+            <w:pPr>
+              <w:rPr>
+                <w:rFonts w:ascii="Candara" w:eastAsia="SimSun" w:hAnsi="Candara" w:cs="Segoe UI"/>
+                <w:i/>
+                <w:lang w:eastAsia="ja-JP"/>
+              </w:rPr>
+            </w:pPr>
+            <w:r>
+              <w:rPr>
+                <w:rFonts w:ascii="Candara" w:hAnsi="Candara" w:cs="Segoe UI"/>
+                <w:i/>
+                <w:lang w:eastAsia="ja-JP"/>
+              </w:rPr>
+              <w:t>Kết quả</w:t>
+            </w:r>
+          </w:p>
+        </w:tc>
+        <w:tc>
+          <w:tcPr>
+            <w:tcW w:w="6390" w:type="dxa"/>
+            <w:tcBorders>
+              <w:top w:val="single" w:sz="6" w:space="0" w:color="auto"/>
+              <w:left w:val="single" w:sz="6" w:space="0" w:color="auto"/>
+              <w:bottom w:val="single" w:sz="6" w:space="0" w:color="auto"/>
+              <w:right w:val="single" w:sz="6" w:space="0" w:color="auto"/>
+            </w:tcBorders>
+            <w:vAlign w:val="center"/>
+          </w:tcPr>
+          <w:p>
+            <w:pPr>
+              <w:pStyle w:val="ListParagraph"/>
+              <w:spacing w:before="0" w:after="0" w:line="240" w:lineRule="auto"/>
+              <w:rPr>
+                <w:rFonts w:ascii="Candara" w:hAnsi="Candara" w:cs="Segoe UI"/>
+                <w:lang w:eastAsia="ja-JP"/>
+              </w:rPr>
+            </w:pPr>
+          </w:p>
+        </w:tc>
+      </w:tr>
+      <w:tr>
+        <w:trPr>
+          <w:trHeight w:val="344"/>
+        </w:trPr>
+        <w:tc>
+          <w:tcPr>
+            <w:tcW w:w="2700" w:type="dxa"/>
+            <w:tcBorders>
+              <w:top w:val="single" w:sz="6" w:space="0" w:color="auto"/>
+              <w:left w:val="single" w:sz="6" w:space="0" w:color="auto"/>
+              <w:bottom w:val="single" w:sz="6" w:space="0" w:color="auto"/>
+              <w:right w:val="single" w:sz="6" w:space="0" w:color="auto"/>
+            </w:tcBorders>
+            <w:vAlign w:val="center"/>
+            <w:hideMark/>
+          </w:tcPr>
+          <w:p>
+            <w:pPr>
+              <w:rPr>
+                <w:rFonts w:ascii="Candara" w:hAnsi="Candara" w:cs="Segoe UI"/>
+                <w:i/>
+                <w:lang w:eastAsia="ja-JP"/>
+              </w:rPr>
+            </w:pPr>
+            <w:r>
+              <w:rPr>
+                <w:rFonts w:ascii="Candara" w:hAnsi="Candara" w:cs="Segoe UI"/>
+                <w:i/>
+                <w:lang w:eastAsia="ja-JP"/>
+              </w:rPr>
+              <w:t>Kịch bản chính</w:t>
+            </w:r>
+          </w:p>
+        </w:tc>
+        <w:tc>
+          <w:tcPr>
+            <w:tcW w:w="6390" w:type="dxa"/>
+            <w:tcBorders>
+              <w:top w:val="single" w:sz="6" w:space="0" w:color="auto"/>
+              <w:left w:val="single" w:sz="6" w:space="0" w:color="auto"/>
+              <w:bottom w:val="single" w:sz="6" w:space="0" w:color="auto"/>
+              <w:right w:val="single" w:sz="6" w:space="0" w:color="auto"/>
+            </w:tcBorders>
+            <w:vAlign w:val="center"/>
+          </w:tcPr>
+          <w:p>
+            <w:pPr>
+              <w:pStyle w:val="ListParagraph"/>
+              <w:spacing w:before="0" w:after="0" w:line="240" w:lineRule="auto"/>
+              <w:rPr>
+                <w:rFonts w:ascii="Candara" w:hAnsi="Candara" w:cs="Segoe UI"/>
+                <w:lang w:eastAsia="ja-JP"/>
+              </w:rPr>
+            </w:pPr>
+          </w:p>
+        </w:tc>
+      </w:tr>
+      <w:tr>
+        <w:trPr>
+          <w:trHeight w:val="705"/>
+        </w:trPr>
+        <w:tc>
+          <w:tcPr>
+            <w:tcW w:w="2700" w:type="dxa"/>
+            <w:tcBorders>
+              <w:top w:val="single" w:sz="6" w:space="0" w:color="auto"/>
+              <w:left w:val="single" w:sz="6" w:space="0" w:color="auto"/>
+              <w:bottom w:val="single" w:sz="6" w:space="0" w:color="auto"/>
+              <w:right w:val="single" w:sz="6" w:space="0" w:color="auto"/>
+            </w:tcBorders>
+            <w:vAlign w:val="center"/>
+            <w:hideMark/>
+          </w:tcPr>
+          <w:p>
+            <w:pPr>
+              <w:rPr>
+                <w:rFonts w:ascii="Candara" w:eastAsia="SimSun" w:hAnsi="Candara" w:cs="Segoe UI"/>
+                <w:i/>
+                <w:lang w:eastAsia="ja-JP"/>
+              </w:rPr>
+            </w:pPr>
+            <w:r>
+              <w:rPr>
+                <w:rFonts w:ascii="Candara" w:hAnsi="Candara" w:cs="Segoe UI"/>
+                <w:i/>
+                <w:lang w:eastAsia="ja-JP"/>
+              </w:rPr>
+              <w:t>Kịch bản phụ</w:t>
+            </w:r>
+          </w:p>
+        </w:tc>
+        <w:tc>
+          <w:tcPr>
+            <w:tcW w:w="6390" w:type="dxa"/>
+            <w:tcBorders>
+              <w:top w:val="single" w:sz="6" w:space="0" w:color="auto"/>
+              <w:left w:val="single" w:sz="6" w:space="0" w:color="auto"/>
+              <w:bottom w:val="single" w:sz="6" w:space="0" w:color="auto"/>
+              <w:right w:val="single" w:sz="6" w:space="0" w:color="auto"/>
+            </w:tcBorders>
+            <w:vAlign w:val="center"/>
+          </w:tcPr>
+          <w:p>
+            <w:pPr>
+              <w:rPr>
+                <w:rFonts w:ascii="Candara" w:hAnsi="Candara" w:cs="Segoe UI"/>
+                <w:lang w:eastAsia="ja-JP"/>
+              </w:rPr>
+            </w:pPr>
+          </w:p>
+        </w:tc>
+      </w:tr>
+      <w:tr>
+        <w:trPr>
+          <w:trHeight w:val="344"/>
+        </w:trPr>
+        <w:tc>
+          <w:tcPr>
+            <w:tcW w:w="2700" w:type="dxa"/>
+            <w:tcBorders>
+              <w:top w:val="single" w:sz="6" w:space="0" w:color="auto"/>
+              <w:left w:val="single" w:sz="6" w:space="0" w:color="auto"/>
+              <w:bottom w:val="single" w:sz="6" w:space="0" w:color="auto"/>
+              <w:right w:val="single" w:sz="6" w:space="0" w:color="auto"/>
+            </w:tcBorders>
+            <w:vAlign w:val="center"/>
+            <w:hideMark/>
+          </w:tcPr>
+          <w:p>
+            <w:pPr>
+              <w:rPr>
+                <w:rFonts w:ascii="Candara" w:eastAsia="SimSun" w:hAnsi="Candara" w:cs="Segoe UI"/>
+                <w:i/>
+                <w:lang w:val="vi-VN" w:eastAsia="ja-JP"/>
+              </w:rPr>
+            </w:pPr>
+            <w:r>
+              <w:rPr>
+                <w:rFonts w:ascii="Candara" w:hAnsi="Candara" w:cs="Segoe UI"/>
+                <w:i/>
+                <w:lang w:eastAsia="ja-JP"/>
+              </w:rPr>
+              <w:t>Ràng buộc phi chức năng</w:t>
+            </w:r>
+          </w:p>
+        </w:tc>
+        <w:tc>
+          <w:tcPr>
+            <w:tcW w:w="6390" w:type="dxa"/>
+            <w:tcBorders>
+              <w:top w:val="single" w:sz="6" w:space="0" w:color="auto"/>
+              <w:left w:val="single" w:sz="6" w:space="0" w:color="auto"/>
+              <w:bottom w:val="single" w:sz="6" w:space="0" w:color="auto"/>
+              <w:right w:val="single" w:sz="6" w:space="0" w:color="auto"/>
+            </w:tcBorders>
+            <w:vAlign w:val="center"/>
+          </w:tcPr>
+          <w:p>
+            <w:pPr>
+              <w:spacing w:line="240" w:lineRule="auto"/>
+              <w:rPr>
+                <w:rFonts w:ascii="Candara" w:hAnsi="Candara" w:cs="Segoe UI"/>
+                <w:lang w:eastAsia="ja-JP"/>
+              </w:rPr>
+            </w:pPr>
+          </w:p>
+        </w:tc>
+      </w:tr>
+    </w:tbl>
+    <w:p/>
+    <w:tbl>
+      <w:tblPr>
+        <w:tblW w:w="9090" w:type="dxa"/>
+        <w:tblInd w:w="468" w:type="dxa"/>
+        <w:tblBorders>
+          <w:top w:val="single" w:sz="6" w:space="0" w:color="auto"/>
+          <w:left w:val="single" w:sz="6" w:space="0" w:color="auto"/>
+          <w:bottom w:val="single" w:sz="6" w:space="0" w:color="auto"/>
+          <w:right w:val="single" w:sz="6" w:space="0" w:color="auto"/>
+          <w:insideH w:val="single" w:sz="6" w:space="0" w:color="auto"/>
+          <w:insideV w:val="single" w:sz="6" w:space="0" w:color="auto"/>
+        </w:tblBorders>
+        <w:tblLayout w:type="fixed"/>
+        <w:tblLook w:val="04A0" w:firstRow="1" w:lastRow="0" w:firstColumn="1" w:lastColumn="0" w:noHBand="0" w:noVBand="1"/>
+      </w:tblPr>
+      <w:tblGrid>
+        <w:gridCol w:w="2700"/>
+        <w:gridCol w:w="6390"/>
+      </w:tblGrid>
+      <w:tr>
+        <w:trPr>
+          <w:trHeight w:val="344"/>
+        </w:trPr>
+        <w:tc>
+          <w:tcPr>
+            <w:tcW w:w="2700" w:type="dxa"/>
+            <w:tcBorders>
+              <w:top w:val="single" w:sz="6" w:space="0" w:color="auto"/>
+              <w:left w:val="single" w:sz="6" w:space="0" w:color="auto"/>
+              <w:bottom w:val="single" w:sz="6" w:space="0" w:color="auto"/>
+              <w:right w:val="single" w:sz="6" w:space="0" w:color="auto"/>
+            </w:tcBorders>
+            <w:shd w:val="clear" w:color="auto" w:fill="0070C0"/>
+            <w:vAlign w:val="center"/>
+            <w:hideMark/>
+          </w:tcPr>
+          <w:p>
+            <w:pPr>
+              <w:rPr>
+                <w:rFonts w:ascii="Candara" w:eastAsia="SimSun" w:hAnsi="Candara" w:cs="Segoe UI"/>
+                <w:b/>
+                <w:i/>
+                <w:color w:val="FFFFFF" w:themeColor="background1"/>
+                <w:lang w:eastAsia="ja-JP"/>
+              </w:rPr>
+            </w:pPr>
+            <w:r>
+              <w:rPr>
+                <w:rFonts w:ascii="Candara" w:eastAsia="SimSun" w:hAnsi="Candara" w:cs="Segoe UI"/>
+                <w:b/>
+                <w:i/>
+                <w:color w:val="FFFFFF" w:themeColor="background1"/>
+                <w:lang w:eastAsia="ja-JP"/>
+              </w:rPr>
+              <w:t>Use case ID</w:t>
+            </w:r>
+          </w:p>
+        </w:tc>
+        <w:tc>
+          <w:tcPr>
+            <w:tcW w:w="6390" w:type="dxa"/>
+            <w:tcBorders>
+              <w:top w:val="single" w:sz="6" w:space="0" w:color="auto"/>
+              <w:left w:val="single" w:sz="6" w:space="0" w:color="auto"/>
+              <w:bottom w:val="single" w:sz="6" w:space="0" w:color="auto"/>
+              <w:right w:val="single" w:sz="6" w:space="0" w:color="auto"/>
+            </w:tcBorders>
+            <w:shd w:val="clear" w:color="auto" w:fill="0070C0"/>
+            <w:vAlign w:val="center"/>
+            <w:hideMark/>
+          </w:tcPr>
+          <w:p>
+            <w:pPr>
+              <w:rPr>
+                <w:rFonts w:ascii="Candara" w:eastAsia="SimSun" w:hAnsi="Candara" w:cs="Segoe UI"/>
+                <w:b/>
+                <w:color w:val="FFFFFF" w:themeColor="background1"/>
+                <w:lang w:eastAsia="ja-JP"/>
+              </w:rPr>
+            </w:pPr>
+            <w:r>
+              <w:rPr>
+                <w:rFonts w:ascii="Candara" w:eastAsia="SimSun" w:hAnsi="Candara" w:cs="Segoe UI"/>
+                <w:b/>
+                <w:color w:val="FFFFFF" w:themeColor="background1"/>
+                <w:lang w:eastAsia="ja-JP"/>
+              </w:rPr>
+              <w:t>UC04</w:t>
+            </w:r>
+          </w:p>
+        </w:tc>
+      </w:tr>
+      <w:tr>
+        <w:trPr>
+          <w:trHeight w:val="344"/>
+        </w:trPr>
+        <w:tc>
+          <w:tcPr>
+            <w:tcW w:w="2700" w:type="dxa"/>
+            <w:tcBorders>
+              <w:top w:val="single" w:sz="6" w:space="0" w:color="auto"/>
+              <w:left w:val="single" w:sz="6" w:space="0" w:color="auto"/>
+              <w:bottom w:val="single" w:sz="6" w:space="0" w:color="auto"/>
+              <w:right w:val="single" w:sz="6" w:space="0" w:color="auto"/>
+            </w:tcBorders>
+            <w:vAlign w:val="center"/>
+            <w:hideMark/>
+          </w:tcPr>
+          <w:p>
+            <w:pPr>
+              <w:rPr>
+                <w:rFonts w:ascii="Candara" w:eastAsia="SimSun" w:hAnsi="Candara" w:cs="Segoe UI"/>
+                <w:i/>
+                <w:color w:val="0000FF"/>
+                <w:lang w:eastAsia="ja-JP"/>
+              </w:rPr>
+            </w:pPr>
+            <w:r>
+              <w:rPr>
+                <w:rFonts w:ascii="Candara" w:eastAsia="SimSun" w:hAnsi="Candara" w:cs="Segoe UI"/>
+                <w:i/>
+                <w:lang w:eastAsia="ja-JP"/>
+              </w:rPr>
+              <w:t xml:space="preserve">Tên Use Case </w:t>
+            </w:r>
+          </w:p>
+        </w:tc>
+        <w:tc>
+          <w:tcPr>
+            <w:tcW w:w="6390" w:type="dxa"/>
+            <w:tcBorders>
+              <w:top w:val="single" w:sz="6" w:space="0" w:color="auto"/>
+              <w:left w:val="single" w:sz="6" w:space="0" w:color="auto"/>
+              <w:bottom w:val="single" w:sz="6" w:space="0" w:color="auto"/>
+              <w:right w:val="single" w:sz="6" w:space="0" w:color="auto"/>
+            </w:tcBorders>
+            <w:vAlign w:val="center"/>
+          </w:tcPr>
+          <w:p>
+            <w:pPr>
+              <w:rPr>
+                <w:rFonts w:ascii="Candara" w:eastAsia="SimSun" w:hAnsi="Candara" w:cs="Segoe UI"/>
+                <w:color w:val="0000FF"/>
+                <w:lang w:eastAsia="ja-JP"/>
+              </w:rPr>
+            </w:pPr>
+          </w:p>
+        </w:tc>
+      </w:tr>
+      <w:tr>
+        <w:trPr>
+          <w:trHeight w:val="344"/>
+        </w:trPr>
+        <w:tc>
+          <w:tcPr>
+            <w:tcW w:w="2700" w:type="dxa"/>
+            <w:tcBorders>
+              <w:top w:val="single" w:sz="6" w:space="0" w:color="auto"/>
+              <w:left w:val="single" w:sz="6" w:space="0" w:color="auto"/>
+              <w:bottom w:val="single" w:sz="6" w:space="0" w:color="auto"/>
+              <w:right w:val="single" w:sz="6" w:space="0" w:color="auto"/>
+            </w:tcBorders>
+            <w:vAlign w:val="center"/>
+            <w:hideMark/>
+          </w:tcPr>
+          <w:p>
+            <w:pPr>
+              <w:rPr>
+                <w:rFonts w:ascii="Candara" w:eastAsia="SimSun" w:hAnsi="Candara" w:cs="Segoe UI"/>
+                <w:i/>
+                <w:lang w:eastAsia="ja-JP"/>
+              </w:rPr>
+            </w:pPr>
+            <w:r>
+              <w:rPr>
+                <w:rFonts w:ascii="Candara" w:hAnsi="Candara" w:cs="Segoe UI"/>
+                <w:i/>
+                <w:lang w:eastAsia="ja-JP"/>
+              </w:rPr>
+              <w:t>Tóm tắt</w:t>
+            </w:r>
+          </w:p>
+        </w:tc>
+        <w:tc>
+          <w:tcPr>
+            <w:tcW w:w="6390" w:type="dxa"/>
+            <w:tcBorders>
+              <w:top w:val="single" w:sz="6" w:space="0" w:color="auto"/>
+              <w:left w:val="single" w:sz="6" w:space="0" w:color="auto"/>
+              <w:bottom w:val="single" w:sz="6" w:space="0" w:color="auto"/>
+              <w:right w:val="single" w:sz="6" w:space="0" w:color="auto"/>
+            </w:tcBorders>
+            <w:vAlign w:val="center"/>
+          </w:tcPr>
+          <w:p>
+            <w:pPr>
+              <w:spacing w:line="240" w:lineRule="auto"/>
+              <w:rPr>
+                <w:rFonts w:ascii="Candara" w:hAnsi="Candara" w:cs="Segoe UI"/>
+                <w:lang w:eastAsia="ja-JP"/>
+              </w:rPr>
+            </w:pPr>
+          </w:p>
+        </w:tc>
+      </w:tr>
+      <w:tr>
+        <w:trPr>
+          <w:trHeight w:val="344"/>
+        </w:trPr>
+        <w:tc>
+          <w:tcPr>
+            <w:tcW w:w="2700" w:type="dxa"/>
+            <w:tcBorders>
+              <w:top w:val="single" w:sz="6" w:space="0" w:color="auto"/>
+              <w:left w:val="single" w:sz="6" w:space="0" w:color="auto"/>
+              <w:bottom w:val="single" w:sz="6" w:space="0" w:color="auto"/>
+              <w:right w:val="single" w:sz="6" w:space="0" w:color="auto"/>
+            </w:tcBorders>
+            <w:vAlign w:val="center"/>
+            <w:hideMark/>
+          </w:tcPr>
+          <w:p>
+            <w:pPr>
+              <w:rPr>
+                <w:rFonts w:ascii="Candara" w:eastAsia="SimSun" w:hAnsi="Candara" w:cs="Segoe UI"/>
+                <w:i/>
+                <w:lang w:eastAsia="ja-JP"/>
+              </w:rPr>
+            </w:pPr>
+            <w:r>
+              <w:rPr>
+                <w:rFonts w:ascii="Candara" w:eastAsia="SimSun" w:hAnsi="Candara" w:cs="Segoe UI"/>
+                <w:i/>
+                <w:lang w:eastAsia="ja-JP"/>
+              </w:rPr>
+              <w:t xml:space="preserve">Tác nhân </w:t>
+            </w:r>
+          </w:p>
+        </w:tc>
+        <w:tc>
+          <w:tcPr>
+            <w:tcW w:w="6390" w:type="dxa"/>
+            <w:tcBorders>
+              <w:top w:val="single" w:sz="6" w:space="0" w:color="auto"/>
+              <w:left w:val="single" w:sz="6" w:space="0" w:color="auto"/>
+              <w:bottom w:val="single" w:sz="6" w:space="0" w:color="auto"/>
+              <w:right w:val="single" w:sz="6" w:space="0" w:color="auto"/>
+            </w:tcBorders>
+            <w:vAlign w:val="center"/>
+          </w:tcPr>
+          <w:p>
+            <w:pPr>
+              <w:spacing w:line="240" w:lineRule="auto"/>
+              <w:rPr>
+                <w:rFonts w:ascii="Candara" w:hAnsi="Candara" w:cs="Segoe UI"/>
+                <w:lang w:eastAsia="ja-JP"/>
+              </w:rPr>
+            </w:pPr>
+          </w:p>
+        </w:tc>
+      </w:tr>
+      <w:tr>
+        <w:trPr>
+          <w:trHeight w:val="344"/>
+        </w:trPr>
+        <w:tc>
+          <w:tcPr>
+            <w:tcW w:w="2700" w:type="dxa"/>
+            <w:tcBorders>
+              <w:top w:val="single" w:sz="6" w:space="0" w:color="auto"/>
+              <w:left w:val="single" w:sz="6" w:space="0" w:color="auto"/>
+              <w:bottom w:val="single" w:sz="6" w:space="0" w:color="auto"/>
+              <w:right w:val="single" w:sz="6" w:space="0" w:color="auto"/>
+            </w:tcBorders>
+            <w:vAlign w:val="center"/>
+            <w:hideMark/>
+          </w:tcPr>
+          <w:p>
+            <w:pPr>
+              <w:rPr>
+                <w:rFonts w:ascii="Candara" w:eastAsia="SimSun" w:hAnsi="Candara" w:cs="Segoe UI"/>
+                <w:i/>
+                <w:lang w:eastAsia="ja-JP"/>
+              </w:rPr>
+            </w:pPr>
+            <w:r>
+              <w:rPr>
+                <w:rFonts w:ascii="Candara" w:hAnsi="Candara" w:cs="Segoe UI"/>
+                <w:i/>
+                <w:lang w:eastAsia="ja-JP"/>
+              </w:rPr>
+              <w:t>Điều kiện tiên quyết</w:t>
+            </w:r>
+          </w:p>
+        </w:tc>
+        <w:tc>
+          <w:tcPr>
+            <w:tcW w:w="6390" w:type="dxa"/>
+            <w:tcBorders>
+              <w:top w:val="single" w:sz="6" w:space="0" w:color="auto"/>
+              <w:left w:val="single" w:sz="6" w:space="0" w:color="auto"/>
+              <w:bottom w:val="single" w:sz="6" w:space="0" w:color="auto"/>
+              <w:right w:val="single" w:sz="6" w:space="0" w:color="auto"/>
+            </w:tcBorders>
+            <w:vAlign w:val="center"/>
+          </w:tcPr>
+          <w:p>
+            <w:pPr>
+              <w:pStyle w:val="ListParagraph"/>
+              <w:spacing w:before="0" w:after="0" w:line="240" w:lineRule="auto"/>
+              <w:rPr>
+                <w:rFonts w:ascii="Candara" w:hAnsi="Candara" w:cs="Segoe UI"/>
+                <w:lang w:eastAsia="ja-JP"/>
+              </w:rPr>
+            </w:pPr>
+          </w:p>
+        </w:tc>
+      </w:tr>
+      <w:tr>
+        <w:trPr>
+          <w:trHeight w:val="344"/>
+        </w:trPr>
+        <w:tc>
+          <w:tcPr>
+            <w:tcW w:w="2700" w:type="dxa"/>
+            <w:tcBorders>
+              <w:top w:val="single" w:sz="6" w:space="0" w:color="auto"/>
+              <w:left w:val="single" w:sz="6" w:space="0" w:color="auto"/>
+              <w:bottom w:val="single" w:sz="6" w:space="0" w:color="auto"/>
+              <w:right w:val="single" w:sz="6" w:space="0" w:color="auto"/>
+            </w:tcBorders>
+            <w:vAlign w:val="center"/>
+            <w:hideMark/>
+          </w:tcPr>
+          <w:p>
+            <w:pPr>
+              <w:rPr>
+                <w:rFonts w:ascii="Candara" w:eastAsia="SimSun" w:hAnsi="Candara" w:cs="Segoe UI"/>
+                <w:i/>
+                <w:lang w:eastAsia="ja-JP"/>
+              </w:rPr>
+            </w:pPr>
+            <w:r>
+              <w:rPr>
+                <w:rFonts w:ascii="Candara" w:hAnsi="Candara" w:cs="Segoe UI"/>
+                <w:i/>
+                <w:lang w:eastAsia="ja-JP"/>
+              </w:rPr>
+              <w:t>Kết quả</w:t>
+            </w:r>
+          </w:p>
+        </w:tc>
+        <w:tc>
+          <w:tcPr>
+            <w:tcW w:w="6390" w:type="dxa"/>
+            <w:tcBorders>
+              <w:top w:val="single" w:sz="6" w:space="0" w:color="auto"/>
+              <w:left w:val="single" w:sz="6" w:space="0" w:color="auto"/>
+              <w:bottom w:val="single" w:sz="6" w:space="0" w:color="auto"/>
+              <w:right w:val="single" w:sz="6" w:space="0" w:color="auto"/>
+            </w:tcBorders>
+            <w:vAlign w:val="center"/>
+          </w:tcPr>
+          <w:p>
+            <w:pPr>
+              <w:pStyle w:val="ListParagraph"/>
+              <w:spacing w:before="0" w:after="0" w:line="240" w:lineRule="auto"/>
+              <w:rPr>
+                <w:rFonts w:ascii="Candara" w:hAnsi="Candara" w:cs="Segoe UI"/>
+                <w:lang w:eastAsia="ja-JP"/>
+              </w:rPr>
+            </w:pPr>
+          </w:p>
+        </w:tc>
+      </w:tr>
+      <w:tr>
+        <w:trPr>
+          <w:trHeight w:val="344"/>
+        </w:trPr>
+        <w:tc>
+          <w:tcPr>
+            <w:tcW w:w="2700" w:type="dxa"/>
+            <w:tcBorders>
+              <w:top w:val="single" w:sz="6" w:space="0" w:color="auto"/>
+              <w:left w:val="single" w:sz="6" w:space="0" w:color="auto"/>
+              <w:bottom w:val="single" w:sz="6" w:space="0" w:color="auto"/>
+              <w:right w:val="single" w:sz="6" w:space="0" w:color="auto"/>
+            </w:tcBorders>
+            <w:vAlign w:val="center"/>
+            <w:hideMark/>
+          </w:tcPr>
+          <w:p>
+            <w:pPr>
+              <w:rPr>
+                <w:rFonts w:ascii="Candara" w:hAnsi="Candara" w:cs="Segoe UI"/>
+                <w:i/>
+                <w:lang w:eastAsia="ja-JP"/>
+              </w:rPr>
+            </w:pPr>
+            <w:r>
+              <w:rPr>
+                <w:rFonts w:ascii="Candara" w:hAnsi="Candara" w:cs="Segoe UI"/>
+                <w:i/>
+                <w:lang w:eastAsia="ja-JP"/>
+              </w:rPr>
+              <w:t>Kịch bản chính</w:t>
+            </w:r>
+          </w:p>
+        </w:tc>
+        <w:tc>
+          <w:tcPr>
+            <w:tcW w:w="6390" w:type="dxa"/>
+            <w:tcBorders>
+              <w:top w:val="single" w:sz="6" w:space="0" w:color="auto"/>
+              <w:left w:val="single" w:sz="6" w:space="0" w:color="auto"/>
+              <w:bottom w:val="single" w:sz="6" w:space="0" w:color="auto"/>
+              <w:right w:val="single" w:sz="6" w:space="0" w:color="auto"/>
+            </w:tcBorders>
+            <w:vAlign w:val="center"/>
+          </w:tcPr>
+          <w:p>
+            <w:pPr>
+              <w:pStyle w:val="ListParagraph"/>
+              <w:spacing w:before="0" w:after="0" w:line="240" w:lineRule="auto"/>
+              <w:rPr>
+                <w:rFonts w:ascii="Candara" w:hAnsi="Candara" w:cs="Segoe UI"/>
+                <w:lang w:eastAsia="ja-JP"/>
+              </w:rPr>
+            </w:pPr>
+          </w:p>
+        </w:tc>
+      </w:tr>
+      <w:tr>
+        <w:trPr>
+          <w:trHeight w:val="705"/>
+        </w:trPr>
+        <w:tc>
+          <w:tcPr>
+            <w:tcW w:w="2700" w:type="dxa"/>
+            <w:tcBorders>
+              <w:top w:val="single" w:sz="6" w:space="0" w:color="auto"/>
+              <w:left w:val="single" w:sz="6" w:space="0" w:color="auto"/>
+              <w:bottom w:val="single" w:sz="6" w:space="0" w:color="auto"/>
+              <w:right w:val="single" w:sz="6" w:space="0" w:color="auto"/>
+            </w:tcBorders>
+            <w:vAlign w:val="center"/>
+            <w:hideMark/>
+          </w:tcPr>
+          <w:p>
+            <w:pPr>
+              <w:rPr>
+                <w:rFonts w:ascii="Candara" w:eastAsia="SimSun" w:hAnsi="Candara" w:cs="Segoe UI"/>
+                <w:i/>
+                <w:lang w:eastAsia="ja-JP"/>
+              </w:rPr>
+            </w:pPr>
+            <w:r>
+              <w:rPr>
+                <w:rFonts w:ascii="Candara" w:hAnsi="Candara" w:cs="Segoe UI"/>
+                <w:i/>
+                <w:lang w:eastAsia="ja-JP"/>
+              </w:rPr>
+              <w:t>Kịch bản phụ</w:t>
+            </w:r>
+          </w:p>
+        </w:tc>
+        <w:tc>
+          <w:tcPr>
+            <w:tcW w:w="6390" w:type="dxa"/>
+            <w:tcBorders>
+              <w:top w:val="single" w:sz="6" w:space="0" w:color="auto"/>
+              <w:left w:val="single" w:sz="6" w:space="0" w:color="auto"/>
+              <w:bottom w:val="single" w:sz="6" w:space="0" w:color="auto"/>
+              <w:right w:val="single" w:sz="6" w:space="0" w:color="auto"/>
+            </w:tcBorders>
+            <w:vAlign w:val="center"/>
+          </w:tcPr>
+          <w:p>
+            <w:pPr>
+              <w:rPr>
+                <w:rFonts w:ascii="Candara" w:hAnsi="Candara" w:cs="Segoe UI"/>
+                <w:lang w:eastAsia="ja-JP"/>
+              </w:rPr>
+            </w:pPr>
+          </w:p>
+        </w:tc>
+      </w:tr>
+      <w:tr>
+        <w:trPr>
+          <w:trHeight w:val="344"/>
+        </w:trPr>
+        <w:tc>
+          <w:tcPr>
+            <w:tcW w:w="2700" w:type="dxa"/>
+            <w:tcBorders>
+              <w:top w:val="single" w:sz="6" w:space="0" w:color="auto"/>
+              <w:left w:val="single" w:sz="6" w:space="0" w:color="auto"/>
+              <w:bottom w:val="single" w:sz="6" w:space="0" w:color="auto"/>
+              <w:right w:val="single" w:sz="6" w:space="0" w:color="auto"/>
+            </w:tcBorders>
+            <w:vAlign w:val="center"/>
+            <w:hideMark/>
+          </w:tcPr>
+          <w:p>
+            <w:pPr>
+              <w:rPr>
+                <w:rFonts w:ascii="Candara" w:eastAsia="SimSun" w:hAnsi="Candara" w:cs="Segoe UI"/>
+                <w:i/>
+                <w:lang w:val="vi-VN" w:eastAsia="ja-JP"/>
+              </w:rPr>
+            </w:pPr>
+            <w:r>
+              <w:rPr>
+                <w:rFonts w:ascii="Candara" w:hAnsi="Candara" w:cs="Segoe UI"/>
+                <w:i/>
+                <w:lang w:eastAsia="ja-JP"/>
+              </w:rPr>
+              <w:t>Ràng buộc phi chức năng</w:t>
+            </w:r>
+          </w:p>
+        </w:tc>
+        <w:tc>
+          <w:tcPr>
+            <w:tcW w:w="6390" w:type="dxa"/>
+            <w:tcBorders>
+              <w:top w:val="single" w:sz="6" w:space="0" w:color="auto"/>
+              <w:left w:val="single" w:sz="6" w:space="0" w:color="auto"/>
+              <w:bottom w:val="single" w:sz="6" w:space="0" w:color="auto"/>
+              <w:right w:val="single" w:sz="6" w:space="0" w:color="auto"/>
+            </w:tcBorders>
+            <w:vAlign w:val="center"/>
+          </w:tcPr>
+          <w:p>
+            <w:pPr>
+              <w:spacing w:line="240" w:lineRule="auto"/>
+              <w:rPr>
+                <w:rFonts w:ascii="Candara" w:hAnsi="Candara" w:cs="Segoe UI"/>
+                <w:lang w:eastAsia="ja-JP"/>
+              </w:rPr>
+            </w:pPr>
+          </w:p>
+        </w:tc>
+      </w:tr>
+    </w:tbl>
+    <w:p/>
+    <w:tbl>
+      <w:tblPr>
+        <w:tblW w:w="9090" w:type="dxa"/>
+        <w:tblInd w:w="468" w:type="dxa"/>
+        <w:tblBorders>
+          <w:top w:val="single" w:sz="6" w:space="0" w:color="auto"/>
+          <w:left w:val="single" w:sz="6" w:space="0" w:color="auto"/>
+          <w:bottom w:val="single" w:sz="6" w:space="0" w:color="auto"/>
+          <w:right w:val="single" w:sz="6" w:space="0" w:color="auto"/>
+          <w:insideH w:val="single" w:sz="6" w:space="0" w:color="auto"/>
+          <w:insideV w:val="single" w:sz="6" w:space="0" w:color="auto"/>
+        </w:tblBorders>
+        <w:tblLayout w:type="fixed"/>
+        <w:tblLook w:val="04A0" w:firstRow="1" w:lastRow="0" w:firstColumn="1" w:lastColumn="0" w:noHBand="0" w:noVBand="1"/>
+      </w:tblPr>
+      <w:tblGrid>
+        <w:gridCol w:w="2700"/>
+        <w:gridCol w:w="6390"/>
+      </w:tblGrid>
+      <w:tr>
+        <w:trPr>
+          <w:trHeight w:val="344"/>
+        </w:trPr>
+        <w:tc>
+          <w:tcPr>
+            <w:tcW w:w="2700" w:type="dxa"/>
+            <w:tcBorders>
+              <w:top w:val="single" w:sz="6" w:space="0" w:color="auto"/>
+              <w:left w:val="single" w:sz="6" w:space="0" w:color="auto"/>
+              <w:bottom w:val="single" w:sz="6" w:space="0" w:color="auto"/>
+              <w:right w:val="single" w:sz="6" w:space="0" w:color="auto"/>
+            </w:tcBorders>
+            <w:shd w:val="clear" w:color="auto" w:fill="0070C0"/>
+            <w:vAlign w:val="center"/>
+            <w:hideMark/>
+          </w:tcPr>
+          <w:p>
+            <w:pPr>
+              <w:rPr>
+                <w:rFonts w:ascii="Candara" w:eastAsia="SimSun" w:hAnsi="Candara" w:cs="Segoe UI"/>
+                <w:b/>
+                <w:i/>
+                <w:color w:val="FFFFFF" w:themeColor="background1"/>
+                <w:lang w:eastAsia="ja-JP"/>
+              </w:rPr>
+            </w:pPr>
+            <w:r>
+              <w:rPr>
+                <w:rFonts w:ascii="Candara" w:eastAsia="SimSun" w:hAnsi="Candara" w:cs="Segoe UI"/>
+                <w:b/>
+                <w:i/>
+                <w:color w:val="FFFFFF" w:themeColor="background1"/>
+                <w:lang w:eastAsia="ja-JP"/>
+              </w:rPr>
+              <w:lastRenderedPageBreak/>
+              <w:t>Use case ID</w:t>
+            </w:r>
+          </w:p>
+        </w:tc>
+        <w:tc>
+          <w:tcPr>
+            <w:tcW w:w="6390" w:type="dxa"/>
+            <w:tcBorders>
+              <w:top w:val="single" w:sz="6" w:space="0" w:color="auto"/>
+              <w:left w:val="single" w:sz="6" w:space="0" w:color="auto"/>
+              <w:bottom w:val="single" w:sz="6" w:space="0" w:color="auto"/>
+              <w:right w:val="single" w:sz="6" w:space="0" w:color="auto"/>
+            </w:tcBorders>
+            <w:shd w:val="clear" w:color="auto" w:fill="0070C0"/>
+            <w:vAlign w:val="center"/>
+            <w:hideMark/>
+          </w:tcPr>
+          <w:p>
+            <w:pPr>
+              <w:rPr>
+                <w:rFonts w:ascii="Candara" w:eastAsia="SimSun" w:hAnsi="Candara" w:cs="Segoe UI"/>
+                <w:b/>
+                <w:color w:val="FFFFFF" w:themeColor="background1"/>
+                <w:lang w:eastAsia="ja-JP"/>
+              </w:rPr>
+            </w:pPr>
+            <w:r>
+              <w:rPr>
+                <w:rFonts w:ascii="Candara" w:eastAsia="SimSun" w:hAnsi="Candara" w:cs="Segoe UI"/>
+                <w:b/>
+                <w:color w:val="FFFFFF" w:themeColor="background1"/>
+                <w:lang w:eastAsia="ja-JP"/>
+              </w:rPr>
+              <w:t>UC05</w:t>
+            </w:r>
+          </w:p>
+        </w:tc>
+      </w:tr>
+      <w:tr>
+        <w:trPr>
+          <w:trHeight w:val="344"/>
+        </w:trPr>
+        <w:tc>
+          <w:tcPr>
+            <w:tcW w:w="2700" w:type="dxa"/>
+            <w:tcBorders>
+              <w:top w:val="single" w:sz="6" w:space="0" w:color="auto"/>
+              <w:left w:val="single" w:sz="6" w:space="0" w:color="auto"/>
+              <w:bottom w:val="single" w:sz="6" w:space="0" w:color="auto"/>
+              <w:right w:val="single" w:sz="6" w:space="0" w:color="auto"/>
+            </w:tcBorders>
+            <w:vAlign w:val="center"/>
+            <w:hideMark/>
+          </w:tcPr>
+          <w:p>
+            <w:pPr>
+              <w:rPr>
+                <w:rFonts w:ascii="Candara" w:eastAsia="SimSun" w:hAnsi="Candara" w:cs="Segoe UI"/>
+                <w:i/>
+                <w:color w:val="0000FF"/>
+                <w:lang w:eastAsia="ja-JP"/>
+              </w:rPr>
+            </w:pPr>
+            <w:r>
+              <w:rPr>
+                <w:rFonts w:ascii="Candara" w:eastAsia="SimSun" w:hAnsi="Candara" w:cs="Segoe UI"/>
+                <w:i/>
+                <w:lang w:eastAsia="ja-JP"/>
+              </w:rPr>
+              <w:t xml:space="preserve">Tên Use Case </w:t>
+            </w:r>
+          </w:p>
+        </w:tc>
+        <w:tc>
+          <w:tcPr>
+            <w:tcW w:w="6390" w:type="dxa"/>
+            <w:tcBorders>
+              <w:top w:val="single" w:sz="6" w:space="0" w:color="auto"/>
+              <w:left w:val="single" w:sz="6" w:space="0" w:color="auto"/>
+              <w:bottom w:val="single" w:sz="6" w:space="0" w:color="auto"/>
+              <w:right w:val="single" w:sz="6" w:space="0" w:color="auto"/>
+            </w:tcBorders>
+            <w:vAlign w:val="center"/>
+          </w:tcPr>
+          <w:p>
+            <w:pPr>
+              <w:rPr>
+                <w:rFonts w:ascii="Candara" w:eastAsia="SimSun" w:hAnsi="Candara" w:cs="Segoe UI"/>
+                <w:color w:val="0000FF"/>
+                <w:lang w:eastAsia="ja-JP"/>
+              </w:rPr>
+            </w:pPr>
+          </w:p>
+        </w:tc>
+      </w:tr>
+      <w:tr>
+        <w:trPr>
+          <w:trHeight w:val="344"/>
+        </w:trPr>
+        <w:tc>
+          <w:tcPr>
+            <w:tcW w:w="2700" w:type="dxa"/>
+            <w:tcBorders>
+              <w:top w:val="single" w:sz="6" w:space="0" w:color="auto"/>
+              <w:left w:val="single" w:sz="6" w:space="0" w:color="auto"/>
+              <w:bottom w:val="single" w:sz="6" w:space="0" w:color="auto"/>
+              <w:right w:val="single" w:sz="6" w:space="0" w:color="auto"/>
+            </w:tcBorders>
+            <w:vAlign w:val="center"/>
+            <w:hideMark/>
+          </w:tcPr>
+          <w:p>
+            <w:pPr>
+              <w:rPr>
+                <w:rFonts w:ascii="Candara" w:eastAsia="SimSun" w:hAnsi="Candara" w:cs="Segoe UI"/>
+                <w:i/>
+                <w:lang w:eastAsia="ja-JP"/>
+              </w:rPr>
+            </w:pPr>
+            <w:r>
+              <w:rPr>
+                <w:rFonts w:ascii="Candara" w:hAnsi="Candara" w:cs="Segoe UI"/>
+                <w:i/>
+                <w:lang w:eastAsia="ja-JP"/>
+              </w:rPr>
+              <w:t>Tóm tắt</w:t>
+            </w:r>
+          </w:p>
+        </w:tc>
+        <w:tc>
+          <w:tcPr>
+            <w:tcW w:w="6390" w:type="dxa"/>
+            <w:tcBorders>
+              <w:top w:val="single" w:sz="6" w:space="0" w:color="auto"/>
+              <w:left w:val="single" w:sz="6" w:space="0" w:color="auto"/>
+              <w:bottom w:val="single" w:sz="6" w:space="0" w:color="auto"/>
+              <w:right w:val="single" w:sz="6" w:space="0" w:color="auto"/>
+            </w:tcBorders>
+            <w:vAlign w:val="center"/>
+          </w:tcPr>
+          <w:p>
+            <w:pPr>
+              <w:spacing w:line="240" w:lineRule="auto"/>
+              <w:rPr>
+                <w:rFonts w:ascii="Candara" w:hAnsi="Candara" w:cs="Segoe UI"/>
+                <w:lang w:eastAsia="ja-JP"/>
+              </w:rPr>
+            </w:pPr>
+          </w:p>
+        </w:tc>
+      </w:tr>
+      <w:tr>
+        <w:trPr>
+          <w:trHeight w:val="344"/>
+        </w:trPr>
+        <w:tc>
+          <w:tcPr>
+            <w:tcW w:w="2700" w:type="dxa"/>
+            <w:tcBorders>
+              <w:top w:val="single" w:sz="6" w:space="0" w:color="auto"/>
+              <w:left w:val="single" w:sz="6" w:space="0" w:color="auto"/>
+              <w:bottom w:val="single" w:sz="6" w:space="0" w:color="auto"/>
+              <w:right w:val="single" w:sz="6" w:space="0" w:color="auto"/>
+            </w:tcBorders>
+            <w:vAlign w:val="center"/>
+            <w:hideMark/>
+          </w:tcPr>
+          <w:p>
+            <w:pPr>
+              <w:rPr>
+                <w:rFonts w:ascii="Candara" w:eastAsia="SimSun" w:hAnsi="Candara" w:cs="Segoe UI"/>
+                <w:i/>
+                <w:lang w:eastAsia="ja-JP"/>
+              </w:rPr>
+            </w:pPr>
+            <w:r>
+              <w:rPr>
+                <w:rFonts w:ascii="Candara" w:eastAsia="SimSun" w:hAnsi="Candara" w:cs="Segoe UI"/>
+                <w:i/>
+                <w:lang w:eastAsia="ja-JP"/>
+              </w:rPr>
+              <w:t xml:space="preserve">Tác nhân </w:t>
+            </w:r>
+          </w:p>
+        </w:tc>
+        <w:tc>
+          <w:tcPr>
+            <w:tcW w:w="6390" w:type="dxa"/>
+            <w:tcBorders>
+              <w:top w:val="single" w:sz="6" w:space="0" w:color="auto"/>
+              <w:left w:val="single" w:sz="6" w:space="0" w:color="auto"/>
+              <w:bottom w:val="single" w:sz="6" w:space="0" w:color="auto"/>
+              <w:right w:val="single" w:sz="6" w:space="0" w:color="auto"/>
+            </w:tcBorders>
+            <w:vAlign w:val="center"/>
+          </w:tcPr>
+          <w:p>
+            <w:pPr>
+              <w:spacing w:line="240" w:lineRule="auto"/>
+              <w:rPr>
+                <w:rFonts w:ascii="Candara" w:hAnsi="Candara" w:cs="Segoe UI"/>
+                <w:lang w:eastAsia="ja-JP"/>
+              </w:rPr>
+            </w:pPr>
+          </w:p>
+        </w:tc>
+      </w:tr>
+      <w:tr>
+        <w:trPr>
+          <w:trHeight w:val="344"/>
+        </w:trPr>
+        <w:tc>
+          <w:tcPr>
+            <w:tcW w:w="2700" w:type="dxa"/>
+            <w:tcBorders>
+              <w:top w:val="single" w:sz="6" w:space="0" w:color="auto"/>
+              <w:left w:val="single" w:sz="6" w:space="0" w:color="auto"/>
+              <w:bottom w:val="single" w:sz="6" w:space="0" w:color="auto"/>
+              <w:right w:val="single" w:sz="6" w:space="0" w:color="auto"/>
+            </w:tcBorders>
+            <w:vAlign w:val="center"/>
+            <w:hideMark/>
+          </w:tcPr>
+          <w:p>
+            <w:pPr>
+              <w:rPr>
+                <w:rFonts w:ascii="Candara" w:eastAsia="SimSun" w:hAnsi="Candara" w:cs="Segoe UI"/>
+                <w:i/>
+                <w:lang w:eastAsia="ja-JP"/>
+              </w:rPr>
+            </w:pPr>
+            <w:r>
+              <w:rPr>
+                <w:rFonts w:ascii="Candara" w:hAnsi="Candara" w:cs="Segoe UI"/>
+                <w:i/>
+                <w:lang w:eastAsia="ja-JP"/>
+              </w:rPr>
+              <w:t>Điều kiện tiên quyết</w:t>
+            </w:r>
+          </w:p>
+        </w:tc>
+        <w:tc>
+          <w:tcPr>
+            <w:tcW w:w="6390" w:type="dxa"/>
+            <w:tcBorders>
+              <w:top w:val="single" w:sz="6" w:space="0" w:color="auto"/>
+              <w:left w:val="single" w:sz="6" w:space="0" w:color="auto"/>
+              <w:bottom w:val="single" w:sz="6" w:space="0" w:color="auto"/>
+              <w:right w:val="single" w:sz="6" w:space="0" w:color="auto"/>
+            </w:tcBorders>
+            <w:vAlign w:val="center"/>
+          </w:tcPr>
+          <w:p>
+            <w:pPr>
+              <w:pStyle w:val="ListParagraph"/>
+              <w:spacing w:before="0" w:after="0" w:line="240" w:lineRule="auto"/>
+              <w:rPr>
+                <w:rFonts w:ascii="Candara" w:hAnsi="Candara" w:cs="Segoe UI"/>
+                <w:lang w:eastAsia="ja-JP"/>
+              </w:rPr>
+            </w:pPr>
+          </w:p>
+        </w:tc>
+      </w:tr>
+      <w:tr>
+        <w:trPr>
+          <w:trHeight w:val="344"/>
+        </w:trPr>
+        <w:tc>
+          <w:tcPr>
+            <w:tcW w:w="2700" w:type="dxa"/>
+            <w:tcBorders>
+              <w:top w:val="single" w:sz="6" w:space="0" w:color="auto"/>
+              <w:left w:val="single" w:sz="6" w:space="0" w:color="auto"/>
+              <w:bottom w:val="single" w:sz="6" w:space="0" w:color="auto"/>
+              <w:right w:val="single" w:sz="6" w:space="0" w:color="auto"/>
+            </w:tcBorders>
+            <w:vAlign w:val="center"/>
+            <w:hideMark/>
+          </w:tcPr>
+          <w:p>
+            <w:pPr>
+              <w:rPr>
+                <w:rFonts w:ascii="Candara" w:eastAsia="SimSun" w:hAnsi="Candara" w:cs="Segoe UI"/>
+                <w:i/>
+                <w:lang w:eastAsia="ja-JP"/>
+              </w:rPr>
+            </w:pPr>
+            <w:r>
+              <w:rPr>
+                <w:rFonts w:ascii="Candara" w:hAnsi="Candara" w:cs="Segoe UI"/>
+                <w:i/>
+                <w:lang w:eastAsia="ja-JP"/>
+              </w:rPr>
+              <w:t>Kết quả</w:t>
+            </w:r>
+          </w:p>
+        </w:tc>
+        <w:tc>
+          <w:tcPr>
+            <w:tcW w:w="6390" w:type="dxa"/>
+            <w:tcBorders>
+              <w:top w:val="single" w:sz="6" w:space="0" w:color="auto"/>
+              <w:left w:val="single" w:sz="6" w:space="0" w:color="auto"/>
+              <w:bottom w:val="single" w:sz="6" w:space="0" w:color="auto"/>
+              <w:right w:val="single" w:sz="6" w:space="0" w:color="auto"/>
+            </w:tcBorders>
+            <w:vAlign w:val="center"/>
+          </w:tcPr>
+          <w:p>
+            <w:pPr>
+              <w:pStyle w:val="ListParagraph"/>
+              <w:spacing w:before="0" w:after="0" w:line="240" w:lineRule="auto"/>
+              <w:rPr>
+                <w:rFonts w:ascii="Candara" w:hAnsi="Candara" w:cs="Segoe UI"/>
+                <w:lang w:eastAsia="ja-JP"/>
+              </w:rPr>
+            </w:pPr>
+          </w:p>
+        </w:tc>
+      </w:tr>
+      <w:tr>
+        <w:trPr>
+          <w:trHeight w:val="344"/>
+        </w:trPr>
+        <w:tc>
+          <w:tcPr>
+            <w:tcW w:w="2700" w:type="dxa"/>
+            <w:tcBorders>
+              <w:top w:val="single" w:sz="6" w:space="0" w:color="auto"/>
+              <w:left w:val="single" w:sz="6" w:space="0" w:color="auto"/>
+              <w:bottom w:val="single" w:sz="6" w:space="0" w:color="auto"/>
+              <w:right w:val="single" w:sz="6" w:space="0" w:color="auto"/>
+            </w:tcBorders>
+            <w:vAlign w:val="center"/>
+            <w:hideMark/>
+          </w:tcPr>
+          <w:p>
+            <w:pPr>
+              <w:rPr>
+                <w:rFonts w:ascii="Candara" w:hAnsi="Candara" w:cs="Segoe UI"/>
+                <w:i/>
+                <w:lang w:eastAsia="ja-JP"/>
+              </w:rPr>
+            </w:pPr>
+            <w:r>
+              <w:rPr>
+                <w:rFonts w:ascii="Candara" w:hAnsi="Candara" w:cs="Segoe UI"/>
+                <w:i/>
+                <w:lang w:eastAsia="ja-JP"/>
+              </w:rPr>
+              <w:t>Kịch bản chính</w:t>
+            </w:r>
+          </w:p>
+        </w:tc>
+        <w:tc>
+          <w:tcPr>
+            <w:tcW w:w="6390" w:type="dxa"/>
+            <w:tcBorders>
+              <w:top w:val="single" w:sz="6" w:space="0" w:color="auto"/>
+              <w:left w:val="single" w:sz="6" w:space="0" w:color="auto"/>
+              <w:bottom w:val="single" w:sz="6" w:space="0" w:color="auto"/>
+              <w:right w:val="single" w:sz="6" w:space="0" w:color="auto"/>
+            </w:tcBorders>
+            <w:vAlign w:val="center"/>
+          </w:tcPr>
+          <w:p>
+            <w:pPr>
+              <w:pStyle w:val="ListParagraph"/>
+              <w:spacing w:before="0" w:after="0" w:line="240" w:lineRule="auto"/>
+              <w:rPr>
+                <w:rFonts w:ascii="Candara" w:hAnsi="Candara" w:cs="Segoe UI"/>
+                <w:lang w:eastAsia="ja-JP"/>
+              </w:rPr>
+            </w:pPr>
+          </w:p>
+        </w:tc>
+      </w:tr>
+      <w:tr>
+        <w:trPr>
+          <w:trHeight w:val="705"/>
+        </w:trPr>
+        <w:tc>
+          <w:tcPr>
+            <w:tcW w:w="2700" w:type="dxa"/>
+            <w:tcBorders>
+              <w:top w:val="single" w:sz="6" w:space="0" w:color="auto"/>
+              <w:left w:val="single" w:sz="6" w:space="0" w:color="auto"/>
+              <w:bottom w:val="single" w:sz="6" w:space="0" w:color="auto"/>
+              <w:right w:val="single" w:sz="6" w:space="0" w:color="auto"/>
+            </w:tcBorders>
+            <w:vAlign w:val="center"/>
+            <w:hideMark/>
+          </w:tcPr>
+          <w:p>
+            <w:pPr>
+              <w:rPr>
+                <w:rFonts w:ascii="Candara" w:eastAsia="SimSun" w:hAnsi="Candara" w:cs="Segoe UI"/>
+                <w:i/>
+                <w:lang w:eastAsia="ja-JP"/>
+              </w:rPr>
+            </w:pPr>
+            <w:r>
+              <w:rPr>
+                <w:rFonts w:ascii="Candara" w:hAnsi="Candara" w:cs="Segoe UI"/>
+                <w:i/>
+                <w:lang w:eastAsia="ja-JP"/>
+              </w:rPr>
+              <w:t>Kịch bản phụ</w:t>
+            </w:r>
+          </w:p>
+        </w:tc>
+        <w:tc>
+          <w:tcPr>
+            <w:tcW w:w="6390" w:type="dxa"/>
+            <w:tcBorders>
+              <w:top w:val="single" w:sz="6" w:space="0" w:color="auto"/>
+              <w:left w:val="single" w:sz="6" w:space="0" w:color="auto"/>
+              <w:bottom w:val="single" w:sz="6" w:space="0" w:color="auto"/>
+              <w:right w:val="single" w:sz="6" w:space="0" w:color="auto"/>
+            </w:tcBorders>
+            <w:vAlign w:val="center"/>
+          </w:tcPr>
+          <w:p>
+            <w:pPr>
+              <w:rPr>
+                <w:rFonts w:ascii="Candara" w:hAnsi="Candara" w:cs="Segoe UI"/>
+                <w:lang w:eastAsia="ja-JP"/>
+              </w:rPr>
+            </w:pPr>
+          </w:p>
+        </w:tc>
+      </w:tr>
+      <w:tr>
+        <w:trPr>
+          <w:trHeight w:val="344"/>
+        </w:trPr>
+        <w:tc>
+          <w:tcPr>
+            <w:tcW w:w="2700" w:type="dxa"/>
+            <w:tcBorders>
+              <w:top w:val="single" w:sz="6" w:space="0" w:color="auto"/>
+              <w:left w:val="single" w:sz="6" w:space="0" w:color="auto"/>
+              <w:bottom w:val="single" w:sz="6" w:space="0" w:color="auto"/>
+              <w:right w:val="single" w:sz="6" w:space="0" w:color="auto"/>
+            </w:tcBorders>
+            <w:vAlign w:val="center"/>
+            <w:hideMark/>
+          </w:tcPr>
+          <w:p>
+            <w:pPr>
+              <w:rPr>
+                <w:rFonts w:ascii="Candara" w:eastAsia="SimSun" w:hAnsi="Candara" w:cs="Segoe UI"/>
+                <w:i/>
+                <w:lang w:val="vi-VN" w:eastAsia="ja-JP"/>
+              </w:rPr>
+            </w:pPr>
+            <w:r>
+              <w:rPr>
+                <w:rFonts w:ascii="Candara" w:hAnsi="Candara" w:cs="Segoe UI"/>
+                <w:i/>
+                <w:lang w:eastAsia="ja-JP"/>
+              </w:rPr>
+              <w:t>Ràng buộc phi chức năng</w:t>
+            </w:r>
+          </w:p>
+        </w:tc>
+        <w:tc>
+          <w:tcPr>
+            <w:tcW w:w="6390" w:type="dxa"/>
+            <w:tcBorders>
+              <w:top w:val="single" w:sz="6" w:space="0" w:color="auto"/>
+              <w:left w:val="single" w:sz="6" w:space="0" w:color="auto"/>
+              <w:bottom w:val="single" w:sz="6" w:space="0" w:color="auto"/>
+              <w:right w:val="single" w:sz="6" w:space="0" w:color="auto"/>
+            </w:tcBorders>
+            <w:vAlign w:val="center"/>
+          </w:tcPr>
+          <w:p>
+            <w:pPr>
+              <w:spacing w:line="240" w:lineRule="auto"/>
+              <w:rPr>
+                <w:rFonts w:ascii="Candara" w:hAnsi="Candara" w:cs="Segoe UI"/>
+                <w:lang w:eastAsia="ja-JP"/>
+              </w:rPr>
+            </w:pPr>
+          </w:p>
+        </w:tc>
+      </w:tr>
+    </w:tbl>
+    <w:p/>
+    <w:tbl>
+      <w:tblPr>
+        <w:tblW w:w="9090" w:type="dxa"/>
+        <w:tblInd w:w="468" w:type="dxa"/>
+        <w:tblBorders>
+          <w:top w:val="single" w:sz="6" w:space="0" w:color="auto"/>
+          <w:left w:val="single" w:sz="6" w:space="0" w:color="auto"/>
+          <w:bottom w:val="single" w:sz="6" w:space="0" w:color="auto"/>
+          <w:right w:val="single" w:sz="6" w:space="0" w:color="auto"/>
+          <w:insideH w:val="single" w:sz="6" w:space="0" w:color="auto"/>
+          <w:insideV w:val="single" w:sz="6" w:space="0" w:color="auto"/>
+        </w:tblBorders>
+        <w:tblLayout w:type="fixed"/>
+        <w:tblLook w:val="04A0" w:firstRow="1" w:lastRow="0" w:firstColumn="1" w:lastColumn="0" w:noHBand="0" w:noVBand="1"/>
+      </w:tblPr>
+      <w:tblGrid>
+        <w:gridCol w:w="2700"/>
+        <w:gridCol w:w="6390"/>
+      </w:tblGrid>
+      <w:tr>
+        <w:trPr>
+          <w:trHeight w:val="344"/>
+        </w:trPr>
+        <w:tc>
+          <w:tcPr>
+            <w:tcW w:w="2700" w:type="dxa"/>
+            <w:tcBorders>
+              <w:top w:val="single" w:sz="6" w:space="0" w:color="auto"/>
+              <w:left w:val="single" w:sz="6" w:space="0" w:color="auto"/>
+              <w:bottom w:val="single" w:sz="6" w:space="0" w:color="auto"/>
+              <w:right w:val="single" w:sz="6" w:space="0" w:color="auto"/>
+            </w:tcBorders>
+            <w:shd w:val="clear" w:color="auto" w:fill="0070C0"/>
+            <w:vAlign w:val="center"/>
+            <w:hideMark/>
+          </w:tcPr>
+          <w:p>
+            <w:pPr>
+              <w:rPr>
+                <w:rFonts w:ascii="Candara" w:eastAsia="SimSun" w:hAnsi="Candara" w:cs="Segoe UI"/>
+                <w:b/>
+                <w:i/>
+                <w:color w:val="FFFFFF" w:themeColor="background1"/>
+                <w:lang w:eastAsia="ja-JP"/>
+              </w:rPr>
+            </w:pPr>
+            <w:r>
+              <w:rPr>
+                <w:rFonts w:ascii="Candara" w:eastAsia="SimSun" w:hAnsi="Candara" w:cs="Segoe UI"/>
+                <w:b/>
+                <w:i/>
+                <w:color w:val="FFFFFF" w:themeColor="background1"/>
+                <w:lang w:eastAsia="ja-JP"/>
+              </w:rPr>
+              <w:t>Use case ID</w:t>
+            </w:r>
+          </w:p>
+        </w:tc>
+        <w:tc>
+          <w:tcPr>
+            <w:tcW w:w="6390" w:type="dxa"/>
+            <w:tcBorders>
+              <w:top w:val="single" w:sz="6" w:space="0" w:color="auto"/>
+              <w:left w:val="single" w:sz="6" w:space="0" w:color="auto"/>
+              <w:bottom w:val="single" w:sz="6" w:space="0" w:color="auto"/>
+              <w:right w:val="single" w:sz="6" w:space="0" w:color="auto"/>
+            </w:tcBorders>
+            <w:shd w:val="clear" w:color="auto" w:fill="0070C0"/>
+            <w:vAlign w:val="center"/>
+            <w:hideMark/>
+          </w:tcPr>
+          <w:p>
+            <w:pPr>
+              <w:rPr>
+                <w:rFonts w:ascii="Candara" w:eastAsia="SimSun" w:hAnsi="Candara" w:cs="Segoe UI"/>
+                <w:b/>
+                <w:color w:val="FFFFFF" w:themeColor="background1"/>
+                <w:lang w:eastAsia="ja-JP"/>
+              </w:rPr>
+            </w:pPr>
+            <w:r>
+              <w:rPr>
+                <w:rFonts w:ascii="Candara" w:eastAsia="SimSun" w:hAnsi="Candara" w:cs="Segoe UI"/>
+                <w:b/>
+                <w:color w:val="FFFFFF" w:themeColor="background1"/>
+                <w:lang w:eastAsia="ja-JP"/>
+              </w:rPr>
+              <w:t>UC06</w:t>
+            </w:r>
+          </w:p>
+        </w:tc>
+      </w:tr>
+      <w:tr>
+        <w:trPr>
+          <w:trHeight w:val="344"/>
+        </w:trPr>
+        <w:tc>
+          <w:tcPr>
+            <w:tcW w:w="2700" w:type="dxa"/>
+            <w:tcBorders>
+              <w:top w:val="single" w:sz="6" w:space="0" w:color="auto"/>
+              <w:left w:val="single" w:sz="6" w:space="0" w:color="auto"/>
+              <w:bottom w:val="single" w:sz="6" w:space="0" w:color="auto"/>
+              <w:right w:val="single" w:sz="6" w:space="0" w:color="auto"/>
+            </w:tcBorders>
+            <w:vAlign w:val="center"/>
+            <w:hideMark/>
+          </w:tcPr>
+          <w:p>
+            <w:pPr>
+              <w:rPr>
+                <w:rFonts w:ascii="Candara" w:eastAsia="SimSun" w:hAnsi="Candara" w:cs="Segoe UI"/>
+                <w:i/>
+                <w:color w:val="0000FF"/>
+                <w:lang w:eastAsia="ja-JP"/>
+              </w:rPr>
+            </w:pPr>
+            <w:r>
+              <w:rPr>
+                <w:rFonts w:ascii="Candara" w:eastAsia="SimSun" w:hAnsi="Candara" w:cs="Segoe UI"/>
+                <w:i/>
+                <w:lang w:eastAsia="ja-JP"/>
+              </w:rPr>
+              <w:t xml:space="preserve">Tên Use Case </w:t>
+            </w:r>
+          </w:p>
+        </w:tc>
+        <w:tc>
+          <w:tcPr>
+            <w:tcW w:w="6390" w:type="dxa"/>
+            <w:tcBorders>
+              <w:top w:val="single" w:sz="6" w:space="0" w:color="auto"/>
+              <w:left w:val="single" w:sz="6" w:space="0" w:color="auto"/>
+              <w:bottom w:val="single" w:sz="6" w:space="0" w:color="auto"/>
+              <w:right w:val="single" w:sz="6" w:space="0" w:color="auto"/>
+            </w:tcBorders>
+            <w:vAlign w:val="center"/>
+          </w:tcPr>
+          <w:p>
+            <w:pPr>
+              <w:rPr>
+                <w:rFonts w:ascii="Candara" w:eastAsia="SimSun" w:hAnsi="Candara" w:cs="Segoe UI"/>
+                <w:color w:val="0000FF"/>
+                <w:lang w:eastAsia="ja-JP"/>
+              </w:rPr>
+            </w:pPr>
+          </w:p>
+        </w:tc>
+      </w:tr>
+      <w:tr>
+        <w:trPr>
+          <w:trHeight w:val="344"/>
+        </w:trPr>
+        <w:tc>
+          <w:tcPr>
+            <w:tcW w:w="2700" w:type="dxa"/>
+            <w:tcBorders>
+              <w:top w:val="single" w:sz="6" w:space="0" w:color="auto"/>
+              <w:left w:val="single" w:sz="6" w:space="0" w:color="auto"/>
+              <w:bottom w:val="single" w:sz="6" w:space="0" w:color="auto"/>
+              <w:right w:val="single" w:sz="6" w:space="0" w:color="auto"/>
+            </w:tcBorders>
+            <w:vAlign w:val="center"/>
+            <w:hideMark/>
+          </w:tcPr>
+          <w:p>
+            <w:pPr>
+              <w:rPr>
+                <w:rFonts w:ascii="Candara" w:eastAsia="SimSun" w:hAnsi="Candara" w:cs="Segoe UI"/>
+                <w:i/>
+                <w:lang w:eastAsia="ja-JP"/>
+              </w:rPr>
+            </w:pPr>
+            <w:r>
+              <w:rPr>
+                <w:rFonts w:ascii="Candara" w:hAnsi="Candara" w:cs="Segoe UI"/>
+                <w:i/>
+                <w:lang w:eastAsia="ja-JP"/>
+              </w:rPr>
+              <w:t>Tóm tắt</w:t>
+            </w:r>
+          </w:p>
+        </w:tc>
+        <w:tc>
+          <w:tcPr>
+            <w:tcW w:w="6390" w:type="dxa"/>
+            <w:tcBorders>
+              <w:top w:val="single" w:sz="6" w:space="0" w:color="auto"/>
+              <w:left w:val="single" w:sz="6" w:space="0" w:color="auto"/>
+              <w:bottom w:val="single" w:sz="6" w:space="0" w:color="auto"/>
+              <w:right w:val="single" w:sz="6" w:space="0" w:color="auto"/>
+            </w:tcBorders>
+            <w:vAlign w:val="center"/>
+          </w:tcPr>
+          <w:p>
+            <w:pPr>
+              <w:spacing w:line="240" w:lineRule="auto"/>
+              <w:rPr>
+                <w:rFonts w:ascii="Candara" w:hAnsi="Candara" w:cs="Segoe UI"/>
+                <w:lang w:eastAsia="ja-JP"/>
+              </w:rPr>
+            </w:pPr>
+          </w:p>
+        </w:tc>
+      </w:tr>
+      <w:tr>
+        <w:trPr>
+          <w:trHeight w:val="344"/>
+        </w:trPr>
+        <w:tc>
+          <w:tcPr>
+            <w:tcW w:w="2700" w:type="dxa"/>
+            <w:tcBorders>
+              <w:top w:val="single" w:sz="6" w:space="0" w:color="auto"/>
+              <w:left w:val="single" w:sz="6" w:space="0" w:color="auto"/>
+              <w:bottom w:val="single" w:sz="6" w:space="0" w:color="auto"/>
+              <w:right w:val="single" w:sz="6" w:space="0" w:color="auto"/>
+            </w:tcBorders>
+            <w:vAlign w:val="center"/>
+            <w:hideMark/>
+          </w:tcPr>
+          <w:p>
+            <w:pPr>
+              <w:rPr>
+                <w:rFonts w:ascii="Candara" w:eastAsia="SimSun" w:hAnsi="Candara" w:cs="Segoe UI"/>
+                <w:i/>
+                <w:lang w:eastAsia="ja-JP"/>
+              </w:rPr>
+            </w:pPr>
+            <w:r>
+              <w:rPr>
+                <w:rFonts w:ascii="Candara" w:eastAsia="SimSun" w:hAnsi="Candara" w:cs="Segoe UI"/>
+                <w:i/>
+                <w:lang w:eastAsia="ja-JP"/>
+              </w:rPr>
+              <w:t xml:space="preserve">Tác nhân </w:t>
+            </w:r>
+          </w:p>
+        </w:tc>
+        <w:tc>
+          <w:tcPr>
+            <w:tcW w:w="6390" w:type="dxa"/>
+            <w:tcBorders>
+              <w:top w:val="single" w:sz="6" w:space="0" w:color="auto"/>
+              <w:left w:val="single" w:sz="6" w:space="0" w:color="auto"/>
+              <w:bottom w:val="single" w:sz="6" w:space="0" w:color="auto"/>
+              <w:right w:val="single" w:sz="6" w:space="0" w:color="auto"/>
+            </w:tcBorders>
+            <w:vAlign w:val="center"/>
+          </w:tcPr>
+          <w:p>
+            <w:pPr>
+              <w:spacing w:line="240" w:lineRule="auto"/>
+              <w:rPr>
+                <w:rFonts w:ascii="Candara" w:hAnsi="Candara" w:cs="Segoe UI"/>
+                <w:lang w:eastAsia="ja-JP"/>
+              </w:rPr>
+            </w:pPr>
+          </w:p>
+        </w:tc>
+      </w:tr>
+      <w:tr>
+        <w:trPr>
+          <w:trHeight w:val="344"/>
+        </w:trPr>
+        <w:tc>
+          <w:tcPr>
+            <w:tcW w:w="2700" w:type="dxa"/>
+            <w:tcBorders>
+              <w:top w:val="single" w:sz="6" w:space="0" w:color="auto"/>
+              <w:left w:val="single" w:sz="6" w:space="0" w:color="auto"/>
+              <w:bottom w:val="single" w:sz="6" w:space="0" w:color="auto"/>
+              <w:right w:val="single" w:sz="6" w:space="0" w:color="auto"/>
+            </w:tcBorders>
+            <w:vAlign w:val="center"/>
+            <w:hideMark/>
+          </w:tcPr>
+          <w:p>
+            <w:pPr>
+              <w:rPr>
+                <w:rFonts w:ascii="Candara" w:eastAsia="SimSun" w:hAnsi="Candara" w:cs="Segoe UI"/>
+                <w:i/>
+                <w:lang w:eastAsia="ja-JP"/>
+              </w:rPr>
+            </w:pPr>
+            <w:r>
+              <w:rPr>
+                <w:rFonts w:ascii="Candara" w:hAnsi="Candara" w:cs="Segoe UI"/>
+                <w:i/>
+                <w:lang w:eastAsia="ja-JP"/>
+              </w:rPr>
+              <w:t>Điều kiện tiên quyết</w:t>
+            </w:r>
+          </w:p>
+        </w:tc>
+        <w:tc>
+          <w:tcPr>
+            <w:tcW w:w="6390" w:type="dxa"/>
+            <w:tcBorders>
+              <w:top w:val="single" w:sz="6" w:space="0" w:color="auto"/>
+              <w:left w:val="single" w:sz="6" w:space="0" w:color="auto"/>
+              <w:bottom w:val="single" w:sz="6" w:space="0" w:color="auto"/>
+              <w:right w:val="single" w:sz="6" w:space="0" w:color="auto"/>
+            </w:tcBorders>
+            <w:vAlign w:val="center"/>
+          </w:tcPr>
+          <w:p>
+            <w:pPr>
+              <w:pStyle w:val="ListParagraph"/>
+              <w:spacing w:before="0" w:after="0" w:line="240" w:lineRule="auto"/>
+              <w:rPr>
+                <w:rFonts w:ascii="Candara" w:hAnsi="Candara" w:cs="Segoe UI"/>
+                <w:lang w:eastAsia="ja-JP"/>
+              </w:rPr>
+            </w:pPr>
+          </w:p>
+        </w:tc>
+      </w:tr>
+      <w:tr>
+        <w:trPr>
+          <w:trHeight w:val="344"/>
+        </w:trPr>
+        <w:tc>
+          <w:tcPr>
+            <w:tcW w:w="2700" w:type="dxa"/>
+            <w:tcBorders>
+              <w:top w:val="single" w:sz="6" w:space="0" w:color="auto"/>
+              <w:left w:val="single" w:sz="6" w:space="0" w:color="auto"/>
+              <w:bottom w:val="single" w:sz="6" w:space="0" w:color="auto"/>
+              <w:right w:val="single" w:sz="6" w:space="0" w:color="auto"/>
+            </w:tcBorders>
+            <w:vAlign w:val="center"/>
+            <w:hideMark/>
+          </w:tcPr>
+          <w:p>
+            <w:pPr>
+              <w:rPr>
+                <w:rFonts w:ascii="Candara" w:eastAsia="SimSun" w:hAnsi="Candara" w:cs="Segoe UI"/>
+                <w:i/>
+                <w:lang w:eastAsia="ja-JP"/>
+              </w:rPr>
+            </w:pPr>
+            <w:r>
+              <w:rPr>
+                <w:rFonts w:ascii="Candara" w:hAnsi="Candara" w:cs="Segoe UI"/>
+                <w:i/>
+                <w:lang w:eastAsia="ja-JP"/>
+              </w:rPr>
+              <w:t>Kết quả</w:t>
+            </w:r>
+          </w:p>
+        </w:tc>
+        <w:tc>
+          <w:tcPr>
+            <w:tcW w:w="6390" w:type="dxa"/>
+            <w:tcBorders>
+              <w:top w:val="single" w:sz="6" w:space="0" w:color="auto"/>
+              <w:left w:val="single" w:sz="6" w:space="0" w:color="auto"/>
+              <w:bottom w:val="single" w:sz="6" w:space="0" w:color="auto"/>
+              <w:right w:val="single" w:sz="6" w:space="0" w:color="auto"/>
+            </w:tcBorders>
+            <w:vAlign w:val="center"/>
+          </w:tcPr>
+          <w:p>
+            <w:pPr>
+              <w:pStyle w:val="ListParagraph"/>
+              <w:spacing w:before="0" w:after="0" w:line="240" w:lineRule="auto"/>
+              <w:rPr>
+                <w:rFonts w:ascii="Candara" w:hAnsi="Candara" w:cs="Segoe UI"/>
+                <w:lang w:eastAsia="ja-JP"/>
+              </w:rPr>
+            </w:pPr>
+          </w:p>
+        </w:tc>
+      </w:tr>
+      <w:tr>
+        <w:trPr>
+          <w:trHeight w:val="344"/>
+        </w:trPr>
+        <w:tc>
+          <w:tcPr>
+            <w:tcW w:w="2700" w:type="dxa"/>
+            <w:tcBorders>
+              <w:top w:val="single" w:sz="6" w:space="0" w:color="auto"/>
+              <w:left w:val="single" w:sz="6" w:space="0" w:color="auto"/>
+              <w:bottom w:val="single" w:sz="6" w:space="0" w:color="auto"/>
+              <w:right w:val="single" w:sz="6" w:space="0" w:color="auto"/>
+            </w:tcBorders>
+            <w:vAlign w:val="center"/>
+            <w:hideMark/>
+          </w:tcPr>
+          <w:p>
+            <w:pPr>
+              <w:rPr>
+                <w:rFonts w:ascii="Candara" w:hAnsi="Candara" w:cs="Segoe UI"/>
+                <w:i/>
+                <w:lang w:eastAsia="ja-JP"/>
+              </w:rPr>
+            </w:pPr>
+            <w:r>
+              <w:rPr>
+                <w:rFonts w:ascii="Candara" w:hAnsi="Candara" w:cs="Segoe UI"/>
+                <w:i/>
+                <w:lang w:eastAsia="ja-JP"/>
+              </w:rPr>
+              <w:t>Kịch bản chính</w:t>
+            </w:r>
+          </w:p>
+        </w:tc>
+        <w:tc>
+          <w:tcPr>
+            <w:tcW w:w="6390" w:type="dxa"/>
+            <w:tcBorders>
+              <w:top w:val="single" w:sz="6" w:space="0" w:color="auto"/>
+              <w:left w:val="single" w:sz="6" w:space="0" w:color="auto"/>
+              <w:bottom w:val="single" w:sz="6" w:space="0" w:color="auto"/>
+              <w:right w:val="single" w:sz="6" w:space="0" w:color="auto"/>
+            </w:tcBorders>
+            <w:vAlign w:val="center"/>
+          </w:tcPr>
+          <w:p>
+            <w:pPr>
+              <w:pStyle w:val="ListParagraph"/>
+              <w:spacing w:before="0" w:after="0" w:line="240" w:lineRule="auto"/>
+              <w:rPr>
+                <w:rFonts w:ascii="Candara" w:hAnsi="Candara" w:cs="Segoe UI"/>
+                <w:lang w:eastAsia="ja-JP"/>
+              </w:rPr>
+            </w:pPr>
+          </w:p>
+        </w:tc>
+      </w:tr>
+      <w:tr>
+        <w:trPr>
+          <w:trHeight w:val="705"/>
+        </w:trPr>
+        <w:tc>
+          <w:tcPr>
+            <w:tcW w:w="2700" w:type="dxa"/>
+            <w:tcBorders>
+              <w:top w:val="single" w:sz="6" w:space="0" w:color="auto"/>
+              <w:left w:val="single" w:sz="6" w:space="0" w:color="auto"/>
+              <w:bottom w:val="single" w:sz="6" w:space="0" w:color="auto"/>
+              <w:right w:val="single" w:sz="6" w:space="0" w:color="auto"/>
+            </w:tcBorders>
+            <w:vAlign w:val="center"/>
+            <w:hideMark/>
+          </w:tcPr>
+          <w:p>
+            <w:pPr>
+              <w:rPr>
+                <w:rFonts w:ascii="Candara" w:eastAsia="SimSun" w:hAnsi="Candara" w:cs="Segoe UI"/>
+                <w:i/>
+                <w:lang w:eastAsia="ja-JP"/>
+              </w:rPr>
+            </w:pPr>
+            <w:r>
+              <w:rPr>
+                <w:rFonts w:ascii="Candara" w:hAnsi="Candara" w:cs="Segoe UI"/>
+                <w:i/>
+                <w:lang w:eastAsia="ja-JP"/>
+              </w:rPr>
+              <w:t>Kịch bản phụ</w:t>
+            </w:r>
+          </w:p>
+        </w:tc>
+        <w:tc>
+          <w:tcPr>
+            <w:tcW w:w="6390" w:type="dxa"/>
+            <w:tcBorders>
+              <w:top w:val="single" w:sz="6" w:space="0" w:color="auto"/>
+              <w:left w:val="single" w:sz="6" w:space="0" w:color="auto"/>
+              <w:bottom w:val="single" w:sz="6" w:space="0" w:color="auto"/>
+              <w:right w:val="single" w:sz="6" w:space="0" w:color="auto"/>
+            </w:tcBorders>
+            <w:vAlign w:val="center"/>
+          </w:tcPr>
+          <w:p>
+            <w:pPr>
+              <w:rPr>
+                <w:rFonts w:ascii="Candara" w:hAnsi="Candara" w:cs="Segoe UI"/>
+                <w:lang w:eastAsia="ja-JP"/>
+              </w:rPr>
+            </w:pPr>
+          </w:p>
+        </w:tc>
+      </w:tr>
+      <w:tr>
+        <w:trPr>
+          <w:trHeight w:val="344"/>
+        </w:trPr>
+        <w:tc>
+          <w:tcPr>
+            <w:tcW w:w="2700" w:type="dxa"/>
+            <w:tcBorders>
+              <w:top w:val="single" w:sz="6" w:space="0" w:color="auto"/>
+              <w:left w:val="single" w:sz="6" w:space="0" w:color="auto"/>
+              <w:bottom w:val="single" w:sz="6" w:space="0" w:color="auto"/>
+              <w:right w:val="single" w:sz="6" w:space="0" w:color="auto"/>
+            </w:tcBorders>
+            <w:vAlign w:val="center"/>
+            <w:hideMark/>
+          </w:tcPr>
+          <w:p>
+            <w:pPr>
+              <w:rPr>
+                <w:rFonts w:ascii="Candara" w:eastAsia="SimSun" w:hAnsi="Candara" w:cs="Segoe UI"/>
+                <w:i/>
+                <w:lang w:val="vi-VN" w:eastAsia="ja-JP"/>
+              </w:rPr>
+            </w:pPr>
+            <w:r>
+              <w:rPr>
+                <w:rFonts w:ascii="Candara" w:hAnsi="Candara" w:cs="Segoe UI"/>
+                <w:i/>
+                <w:lang w:eastAsia="ja-JP"/>
+              </w:rPr>
+              <w:t>Ràng buộc phi chức năng</w:t>
+            </w:r>
+          </w:p>
+        </w:tc>
+        <w:tc>
+          <w:tcPr>
+            <w:tcW w:w="6390" w:type="dxa"/>
+            <w:tcBorders>
+              <w:top w:val="single" w:sz="6" w:space="0" w:color="auto"/>
+              <w:left w:val="single" w:sz="6" w:space="0" w:color="auto"/>
+              <w:bottom w:val="single" w:sz="6" w:space="0" w:color="auto"/>
+              <w:right w:val="single" w:sz="6" w:space="0" w:color="auto"/>
+            </w:tcBorders>
+            <w:vAlign w:val="center"/>
+          </w:tcPr>
+          <w:p>
+            <w:pPr>
+              <w:spacing w:line="240" w:lineRule="auto"/>
+              <w:rPr>
+                <w:rFonts w:ascii="Candara" w:hAnsi="Candara" w:cs="Segoe UI"/>
+                <w:lang w:eastAsia="ja-JP"/>
+              </w:rPr>
+            </w:pPr>
+          </w:p>
+        </w:tc>
+      </w:tr>
+    </w:tbl>
     <w:p/>
     <w:p>
       <w:pPr>
@@ -3450,7 +6204,7 @@
           <w:rFonts w:cs="Segoe UI"/>
         </w:rPr>
       </w:pPr>
-      <w:bookmarkStart w:id="7" w:name="_Toc22636304"/>
+      <w:bookmarkStart w:id="8" w:name="_Toc22636304"/>
       <w:r>
         <w:lastRenderedPageBreak/>
         <w:t>Bản m</w:t>
@@ -3464,7 +6218,7 @@
       <w:r>
         <w:t xml:space="preserve"> (Prototype)</w:t>
       </w:r>
-      <w:bookmarkEnd w:id="7"/>
+      <w:bookmarkEnd w:id="8"/>
     </w:p>
     <w:p>
       <w:pPr>
@@ -3524,7 +6278,7 @@
 </file>
 
 <file path=word/endnotes.xml><?xml version="1.0" encoding="utf-8"?>
-<w:endnotes xmlns:wpc="http://schemas.microsoft.com/office/word/2010/wordprocessingCanvas" xmlns:cx="http://schemas.microsoft.com/office/drawing/2014/chartex" xmlns:cx1="http://schemas.microsoft.com/office/drawing/2015/9/8/chartex" xmlns:cx2="http://schemas.microsoft.com/office/drawing/2015/10/21/chartex" xmlns:cx3="http://schemas.microsoft.com/office/drawing/2016/5/9/chartex" xmlns:cx4="http://schemas.microsoft.com/office/drawing/2016/5/10/chartex" xmlns:cx5="http://schemas.microsoft.com/office/drawing/2016/5/11/chartex" xmlns:cx6="http://schemas.microsoft.com/office/drawing/2016/5/12/chartex" xmlns:cx7="http://schemas.microsoft.com/office/drawing/2016/5/13/chartex" xmlns:cx8="http://schemas.microsoft.com/office/drawing/2016/5/14/chartex" xmlns:mc="http://schemas.openxmlformats.org/markup-compatibility/2006" xmlns:aink="http://schemas.microsoft.com/office/drawing/2016/ink" xmlns:am3d="http://schemas.microsoft.com/office/drawing/2017/model3d" xmlns:o="urn:schemas-microsoft-com:office:office" xmlns:r="http://schemas.openxmlformats.org/officeDocument/2006/relationships" xmlns:m="http://schemas.openxmlformats.org/officeDocument/2006/math" xmlns:v="urn:schemas-microsoft-com:vml" xmlns:wp14="http://schemas.microsoft.com/office/word/2010/wordprocessingDrawing" xmlns:wp="http://schemas.openxmlformats.org/drawingml/2006/wordprocessingDrawing" xmlns:w10="urn:schemas-microsoft-com:office:word" xmlns:w="http://schemas.openxmlformats.org/wordprocessingml/2006/main" xmlns:w14="http://schemas.microsoft.com/office/word/2010/wordml" xmlns:w15="http://schemas.microsoft.com/office/word/2012/wordml" xmlns:w16cex="http://schemas.microsoft.com/office/word/2018/wordml/cex" xmlns:w16cid="http://schemas.microsoft.com/office/word/2016/wordml/cid" xmlns:w16="http://schemas.microsoft.com/office/word/2018/wordml" xmlns:w16se="http://schemas.microsoft.com/office/word/2015/wordml/symex" xmlns:wpg="http://schemas.microsoft.com/office/word/2010/wordprocessingGroup" xmlns:wpi="http://schemas.microsoft.com/office/word/2010/wordprocessingInk" xmlns:wne="http://schemas.microsoft.com/office/word/2006/wordml" xmlns:wps="http://schemas.microsoft.com/office/word/2010/wordprocessingShape" mc:Ignorable="w14 w15 w16se w16cid w16 w16cex wp14">
+<w:endnotes xmlns:wpc="http://schemas.microsoft.com/office/word/2010/wordprocessingCanvas" xmlns:cx="http://schemas.microsoft.com/office/drawing/2014/chartex" xmlns:mc="http://schemas.openxmlformats.org/markup-compatibility/2006" xmlns:o="urn:schemas-microsoft-com:office:office" xmlns:r="http://schemas.openxmlformats.org/officeDocument/2006/relationships" xmlns:m="http://schemas.openxmlformats.org/officeDocument/2006/math" xmlns:v="urn:schemas-microsoft-com:vml" xmlns:wp14="http://schemas.microsoft.com/office/word/2010/wordprocessingDrawing" xmlns:wp="http://schemas.openxmlformats.org/drawingml/2006/wordprocessingDrawing" xmlns:w10="urn:schemas-microsoft-com:office:word" xmlns:w="http://schemas.openxmlformats.org/wordprocessingml/2006/main" xmlns:w14="http://schemas.microsoft.com/office/word/2010/wordml" xmlns:w15="http://schemas.microsoft.com/office/word/2012/wordml" xmlns:w16se="http://schemas.microsoft.com/office/word/2015/wordml/symex" xmlns:wpg="http://schemas.microsoft.com/office/word/2010/wordprocessingGroup" xmlns:wpi="http://schemas.microsoft.com/office/word/2010/wordprocessingInk" xmlns:wne="http://schemas.microsoft.com/office/word/2006/wordml" xmlns:wps="http://schemas.microsoft.com/office/word/2010/wordprocessingShape" mc:Ignorable="w14 w15 w16se wp14">
   <w:endnote w:type="separator" w:id="-1">
     <w:p>
       <w:pPr>
@@ -3549,7 +6303,7 @@
 </file>
 
 <file path=word/footer1.xml><?xml version="1.0" encoding="utf-8"?>
-<w:ftr xmlns:wpc="http://schemas.microsoft.com/office/word/2010/wordprocessingCanvas" xmlns:cx="http://schemas.microsoft.com/office/drawing/2014/chartex" xmlns:cx1="http://schemas.microsoft.com/office/drawing/2015/9/8/chartex" xmlns:cx2="http://schemas.microsoft.com/office/drawing/2015/10/21/chartex" xmlns:cx3="http://schemas.microsoft.com/office/drawing/2016/5/9/chartex" xmlns:cx4="http://schemas.microsoft.com/office/drawing/2016/5/10/chartex" xmlns:cx5="http://schemas.microsoft.com/office/drawing/2016/5/11/chartex" xmlns:cx6="http://schemas.microsoft.com/office/drawing/2016/5/12/chartex" xmlns:cx7="http://schemas.microsoft.com/office/drawing/2016/5/13/chartex" xmlns:cx8="http://schemas.microsoft.com/office/drawing/2016/5/14/chartex" xmlns:mc="http://schemas.openxmlformats.org/markup-compatibility/2006" xmlns:aink="http://schemas.microsoft.com/office/drawing/2016/ink" xmlns:am3d="http://schemas.microsoft.com/office/drawing/2017/model3d" xmlns:o="urn:schemas-microsoft-com:office:office" xmlns:r="http://schemas.openxmlformats.org/officeDocument/2006/relationships" xmlns:m="http://schemas.openxmlformats.org/officeDocument/2006/math" xmlns:v="urn:schemas-microsoft-com:vml" xmlns:wp14="http://schemas.microsoft.com/office/word/2010/wordprocessingDrawing" xmlns:wp="http://schemas.openxmlformats.org/drawingml/2006/wordprocessingDrawing" xmlns:w10="urn:schemas-microsoft-com:office:word" xmlns:w="http://schemas.openxmlformats.org/wordprocessingml/2006/main" xmlns:w14="http://schemas.microsoft.com/office/word/2010/wordml" xmlns:w15="http://schemas.microsoft.com/office/word/2012/wordml" xmlns:w16cex="http://schemas.microsoft.com/office/word/2018/wordml/cex" xmlns:w16cid="http://schemas.microsoft.com/office/word/2016/wordml/cid" xmlns:w16="http://schemas.microsoft.com/office/word/2018/wordml" xmlns:w16se="http://schemas.microsoft.com/office/word/2015/wordml/symex" xmlns:wpg="http://schemas.microsoft.com/office/word/2010/wordprocessingGroup" xmlns:wpi="http://schemas.microsoft.com/office/word/2010/wordprocessingInk" xmlns:wne="http://schemas.microsoft.com/office/word/2006/wordml" xmlns:wps="http://schemas.microsoft.com/office/word/2010/wordprocessingShape" mc:Ignorable="w14 w15 w16se w16cid w16 w16cex wp14">
+<w:ftr xmlns:wpc="http://schemas.microsoft.com/office/word/2010/wordprocessingCanvas" xmlns:cx="http://schemas.microsoft.com/office/drawing/2014/chartex" xmlns:mc="http://schemas.openxmlformats.org/markup-compatibility/2006" xmlns:o="urn:schemas-microsoft-com:office:office" xmlns:r="http://schemas.openxmlformats.org/officeDocument/2006/relationships" xmlns:m="http://schemas.openxmlformats.org/officeDocument/2006/math" xmlns:v="urn:schemas-microsoft-com:vml" xmlns:wp14="http://schemas.microsoft.com/office/word/2010/wordprocessingDrawing" xmlns:wp="http://schemas.openxmlformats.org/drawingml/2006/wordprocessingDrawing" xmlns:w10="urn:schemas-microsoft-com:office:word" xmlns:w="http://schemas.openxmlformats.org/wordprocessingml/2006/main" xmlns:w14="http://schemas.microsoft.com/office/word/2010/wordml" xmlns:w15="http://schemas.microsoft.com/office/word/2012/wordml" xmlns:w16se="http://schemas.microsoft.com/office/word/2015/wordml/symex" xmlns:wpg="http://schemas.microsoft.com/office/word/2010/wordprocessingGroup" xmlns:wpi="http://schemas.microsoft.com/office/word/2010/wordprocessingInk" xmlns:wne="http://schemas.microsoft.com/office/word/2006/wordml" xmlns:wps="http://schemas.microsoft.com/office/word/2010/wordprocessingShape" mc:Ignorable="w14 w15 w16se wp14">
   <w:p>
     <w:pPr>
       <w:pStyle w:val="Footer"/>
@@ -3559,7 +6313,7 @@
 </file>
 
 <file path=word/footer2.xml><?xml version="1.0" encoding="utf-8"?>
-<w:ftr xmlns:wpc="http://schemas.microsoft.com/office/word/2010/wordprocessingCanvas" xmlns:cx="http://schemas.microsoft.com/office/drawing/2014/chartex" xmlns:cx1="http://schemas.microsoft.com/office/drawing/2015/9/8/chartex" xmlns:cx2="http://schemas.microsoft.com/office/drawing/2015/10/21/chartex" xmlns:cx3="http://schemas.microsoft.com/office/drawing/2016/5/9/chartex" xmlns:cx4="http://schemas.microsoft.com/office/drawing/2016/5/10/chartex" xmlns:cx5="http://schemas.microsoft.com/office/drawing/2016/5/11/chartex" xmlns:cx6="http://schemas.microsoft.com/office/drawing/2016/5/12/chartex" xmlns:cx7="http://schemas.microsoft.com/office/drawing/2016/5/13/chartex" xmlns:cx8="http://schemas.microsoft.com/office/drawing/2016/5/14/chartex" xmlns:mc="http://schemas.openxmlformats.org/markup-compatibility/2006" xmlns:aink="http://schemas.microsoft.com/office/drawing/2016/ink" xmlns:am3d="http://schemas.microsoft.com/office/drawing/2017/model3d" xmlns:o="urn:schemas-microsoft-com:office:office" xmlns:r="http://schemas.openxmlformats.org/officeDocument/2006/relationships" xmlns:m="http://schemas.openxmlformats.org/officeDocument/2006/math" xmlns:v="urn:schemas-microsoft-com:vml" xmlns:wp14="http://schemas.microsoft.com/office/word/2010/wordprocessingDrawing" xmlns:wp="http://schemas.openxmlformats.org/drawingml/2006/wordprocessingDrawing" xmlns:w10="urn:schemas-microsoft-com:office:word" xmlns:w="http://schemas.openxmlformats.org/wordprocessingml/2006/main" xmlns:w14="http://schemas.microsoft.com/office/word/2010/wordml" xmlns:w15="http://schemas.microsoft.com/office/word/2012/wordml" xmlns:w16cex="http://schemas.microsoft.com/office/word/2018/wordml/cex" xmlns:w16cid="http://schemas.microsoft.com/office/word/2016/wordml/cid" xmlns:w16="http://schemas.microsoft.com/office/word/2018/wordml" xmlns:w16se="http://schemas.microsoft.com/office/word/2015/wordml/symex" xmlns:wpg="http://schemas.microsoft.com/office/word/2010/wordprocessingGroup" xmlns:wpi="http://schemas.microsoft.com/office/word/2010/wordprocessingInk" xmlns:wne="http://schemas.microsoft.com/office/word/2006/wordml" xmlns:wps="http://schemas.microsoft.com/office/word/2010/wordprocessingShape" mc:Ignorable="w14 w15 w16se w16cid w16 w16cex wp14">
+<w:ftr xmlns:wpc="http://schemas.microsoft.com/office/word/2010/wordprocessingCanvas" xmlns:cx="http://schemas.microsoft.com/office/drawing/2014/chartex" xmlns:mc="http://schemas.openxmlformats.org/markup-compatibility/2006" xmlns:o="urn:schemas-microsoft-com:office:office" xmlns:r="http://schemas.openxmlformats.org/officeDocument/2006/relationships" xmlns:m="http://schemas.openxmlformats.org/officeDocument/2006/math" xmlns:v="urn:schemas-microsoft-com:vml" xmlns:wp14="http://schemas.microsoft.com/office/word/2010/wordprocessingDrawing" xmlns:wp="http://schemas.openxmlformats.org/drawingml/2006/wordprocessingDrawing" xmlns:w10="urn:schemas-microsoft-com:office:word" xmlns:w="http://schemas.openxmlformats.org/wordprocessingml/2006/main" xmlns:w14="http://schemas.microsoft.com/office/word/2010/wordml" xmlns:w15="http://schemas.microsoft.com/office/word/2012/wordml" xmlns:w16se="http://schemas.microsoft.com/office/word/2015/wordml/symex" xmlns:wpg="http://schemas.microsoft.com/office/word/2010/wordprocessingGroup" xmlns:wpi="http://schemas.microsoft.com/office/word/2010/wordprocessingInk" xmlns:wne="http://schemas.microsoft.com/office/word/2006/wordml" xmlns:wps="http://schemas.microsoft.com/office/word/2010/wordprocessingShape" mc:Ignorable="w14 w15 w16se wp14">
   <w:tbl>
     <w:tblPr>
       <w:tblW w:w="5000" w:type="pct"/>
@@ -3679,7 +6433,7 @@
               <w:noProof/>
               <w:color w:val="FFFFFF" w:themeColor="background1"/>
             </w:rPr>
-            <w:t>6</w:t>
+            <w:t>7</w:t>
           </w:r>
           <w:r>
             <w:rPr>
@@ -3702,7 +6456,7 @@
 </file>
 
 <file path=word/footnotes.xml><?xml version="1.0" encoding="utf-8"?>
-<w:footnotes xmlns:wpc="http://schemas.microsoft.com/office/word/2010/wordprocessingCanvas" xmlns:cx="http://schemas.microsoft.com/office/drawing/2014/chartex" xmlns:cx1="http://schemas.microsoft.com/office/drawing/2015/9/8/chartex" xmlns:cx2="http://schemas.microsoft.com/office/drawing/2015/10/21/chartex" xmlns:cx3="http://schemas.microsoft.com/office/drawing/2016/5/9/chartex" xmlns:cx4="http://schemas.microsoft.com/office/drawing/2016/5/10/chartex" xmlns:cx5="http://schemas.microsoft.com/office/drawing/2016/5/11/chartex" xmlns:cx6="http://schemas.microsoft.com/office/drawing/2016/5/12/chartex" xmlns:cx7="http://schemas.microsoft.com/office/drawing/2016/5/13/chartex" xmlns:cx8="http://schemas.microsoft.com/office/drawing/2016/5/14/chartex" xmlns:mc="http://schemas.openxmlformats.org/markup-compatibility/2006" xmlns:aink="http://schemas.microsoft.com/office/drawing/2016/ink" xmlns:am3d="http://schemas.microsoft.com/office/drawing/2017/model3d" xmlns:o="urn:schemas-microsoft-com:office:office" xmlns:r="http://schemas.openxmlformats.org/officeDocument/2006/relationships" xmlns:m="http://schemas.openxmlformats.org/officeDocument/2006/math" xmlns:v="urn:schemas-microsoft-com:vml" xmlns:wp14="http://schemas.microsoft.com/office/word/2010/wordprocessingDrawing" xmlns:wp="http://schemas.openxmlformats.org/drawingml/2006/wordprocessingDrawing" xmlns:w10="urn:schemas-microsoft-com:office:word" xmlns:w="http://schemas.openxmlformats.org/wordprocessingml/2006/main" xmlns:w14="http://schemas.microsoft.com/office/word/2010/wordml" xmlns:w15="http://schemas.microsoft.com/office/word/2012/wordml" xmlns:w16cex="http://schemas.microsoft.com/office/word/2018/wordml/cex" xmlns:w16cid="http://schemas.microsoft.com/office/word/2016/wordml/cid" xmlns:w16="http://schemas.microsoft.com/office/word/2018/wordml" xmlns:w16se="http://schemas.microsoft.com/office/word/2015/wordml/symex" xmlns:wpg="http://schemas.microsoft.com/office/word/2010/wordprocessingGroup" xmlns:wpi="http://schemas.microsoft.com/office/word/2010/wordprocessingInk" xmlns:wne="http://schemas.microsoft.com/office/word/2006/wordml" xmlns:wps="http://schemas.microsoft.com/office/word/2010/wordprocessingShape" mc:Ignorable="w14 w15 w16se w16cid w16 w16cex wp14">
+<w:footnotes xmlns:wpc="http://schemas.microsoft.com/office/word/2010/wordprocessingCanvas" xmlns:cx="http://schemas.microsoft.com/office/drawing/2014/chartex" xmlns:mc="http://schemas.openxmlformats.org/markup-compatibility/2006" xmlns:o="urn:schemas-microsoft-com:office:office" xmlns:r="http://schemas.openxmlformats.org/officeDocument/2006/relationships" xmlns:m="http://schemas.openxmlformats.org/officeDocument/2006/math" xmlns:v="urn:schemas-microsoft-com:vml" xmlns:wp14="http://schemas.microsoft.com/office/word/2010/wordprocessingDrawing" xmlns:wp="http://schemas.openxmlformats.org/drawingml/2006/wordprocessingDrawing" xmlns:w10="urn:schemas-microsoft-com:office:word" xmlns:w="http://schemas.openxmlformats.org/wordprocessingml/2006/main" xmlns:w14="http://schemas.microsoft.com/office/word/2010/wordml" xmlns:w15="http://schemas.microsoft.com/office/word/2012/wordml" xmlns:w16se="http://schemas.microsoft.com/office/word/2015/wordml/symex" xmlns:wpg="http://schemas.microsoft.com/office/word/2010/wordprocessingGroup" xmlns:wpi="http://schemas.microsoft.com/office/word/2010/wordprocessingInk" xmlns:wne="http://schemas.microsoft.com/office/word/2006/wordml" xmlns:wps="http://schemas.microsoft.com/office/word/2010/wordprocessingShape" mc:Ignorable="w14 w15 w16se wp14">
   <w:footnote w:type="separator" w:id="-1">
     <w:p>
       <w:pPr>
@@ -3727,7 +6481,7 @@
 </file>
 
 <file path=word/header1.xml><?xml version="1.0" encoding="utf-8"?>
-<w:hdr xmlns:wpc="http://schemas.microsoft.com/office/word/2010/wordprocessingCanvas" xmlns:cx="http://schemas.microsoft.com/office/drawing/2014/chartex" xmlns:cx1="http://schemas.microsoft.com/office/drawing/2015/9/8/chartex" xmlns:cx2="http://schemas.microsoft.com/office/drawing/2015/10/21/chartex" xmlns:cx3="http://schemas.microsoft.com/office/drawing/2016/5/9/chartex" xmlns:cx4="http://schemas.microsoft.com/office/drawing/2016/5/10/chartex" xmlns:cx5="http://schemas.microsoft.com/office/drawing/2016/5/11/chartex" xmlns:cx6="http://schemas.microsoft.com/office/drawing/2016/5/12/chartex" xmlns:cx7="http://schemas.microsoft.com/office/drawing/2016/5/13/chartex" xmlns:cx8="http://schemas.microsoft.com/office/drawing/2016/5/14/chartex" xmlns:mc="http://schemas.openxmlformats.org/markup-compatibility/2006" xmlns:aink="http://schemas.microsoft.com/office/drawing/2016/ink" xmlns:am3d="http://schemas.microsoft.com/office/drawing/2017/model3d" xmlns:o="urn:schemas-microsoft-com:office:office" xmlns:r="http://schemas.openxmlformats.org/officeDocument/2006/relationships" xmlns:m="http://schemas.openxmlformats.org/officeDocument/2006/math" xmlns:v="urn:schemas-microsoft-com:vml" xmlns:wp14="http://schemas.microsoft.com/office/word/2010/wordprocessingDrawing" xmlns:wp="http://schemas.openxmlformats.org/drawingml/2006/wordprocessingDrawing" xmlns:w10="urn:schemas-microsoft-com:office:word" xmlns:w="http://schemas.openxmlformats.org/wordprocessingml/2006/main" xmlns:w14="http://schemas.microsoft.com/office/word/2010/wordml" xmlns:w15="http://schemas.microsoft.com/office/word/2012/wordml" xmlns:w16cex="http://schemas.microsoft.com/office/word/2018/wordml/cex" xmlns:w16cid="http://schemas.microsoft.com/office/word/2016/wordml/cid" xmlns:w16="http://schemas.microsoft.com/office/word/2018/wordml" xmlns:w16se="http://schemas.microsoft.com/office/word/2015/wordml/symex" xmlns:wpg="http://schemas.microsoft.com/office/word/2010/wordprocessingGroup" xmlns:wpi="http://schemas.microsoft.com/office/word/2010/wordprocessingInk" xmlns:wne="http://schemas.microsoft.com/office/word/2006/wordml" xmlns:wps="http://schemas.microsoft.com/office/word/2010/wordprocessingShape" mc:Ignorable="w14 w15 w16se w16cid w16 w16cex wp14">
+<w:hdr xmlns:wpc="http://schemas.microsoft.com/office/word/2010/wordprocessingCanvas" xmlns:cx="http://schemas.microsoft.com/office/drawing/2014/chartex" xmlns:mc="http://schemas.openxmlformats.org/markup-compatibility/2006" xmlns:o="urn:schemas-microsoft-com:office:office" xmlns:r="http://schemas.openxmlformats.org/officeDocument/2006/relationships" xmlns:m="http://schemas.openxmlformats.org/officeDocument/2006/math" xmlns:v="urn:schemas-microsoft-com:vml" xmlns:wp14="http://schemas.microsoft.com/office/word/2010/wordprocessingDrawing" xmlns:wp="http://schemas.openxmlformats.org/drawingml/2006/wordprocessingDrawing" xmlns:w10="urn:schemas-microsoft-com:office:word" xmlns:w="http://schemas.openxmlformats.org/wordprocessingml/2006/main" xmlns:w14="http://schemas.microsoft.com/office/word/2010/wordml" xmlns:w15="http://schemas.microsoft.com/office/word/2012/wordml" xmlns:w16se="http://schemas.microsoft.com/office/word/2015/wordml/symex" xmlns:wpg="http://schemas.microsoft.com/office/word/2010/wordprocessingGroup" xmlns:wpi="http://schemas.microsoft.com/office/word/2010/wordprocessingInk" xmlns:wne="http://schemas.microsoft.com/office/word/2006/wordml" xmlns:wps="http://schemas.microsoft.com/office/word/2010/wordprocessingShape" mc:Ignorable="w14 w15 w16se wp14">
   <w:p>
     <w:pPr>
       <w:pStyle w:val="Header"/>
@@ -3737,7 +6491,7 @@
 </file>
 
 <file path=word/header2.xml><?xml version="1.0" encoding="utf-8"?>
-<w:hdr xmlns:wpc="http://schemas.microsoft.com/office/word/2010/wordprocessingCanvas" xmlns:cx="http://schemas.microsoft.com/office/drawing/2014/chartex" xmlns:cx1="http://schemas.microsoft.com/office/drawing/2015/9/8/chartex" xmlns:cx2="http://schemas.microsoft.com/office/drawing/2015/10/21/chartex" xmlns:cx3="http://schemas.microsoft.com/office/drawing/2016/5/9/chartex" xmlns:cx4="http://schemas.microsoft.com/office/drawing/2016/5/10/chartex" xmlns:cx5="http://schemas.microsoft.com/office/drawing/2016/5/11/chartex" xmlns:cx6="http://schemas.microsoft.com/office/drawing/2016/5/12/chartex" xmlns:cx7="http://schemas.microsoft.com/office/drawing/2016/5/13/chartex" xmlns:cx8="http://schemas.microsoft.com/office/drawing/2016/5/14/chartex" xmlns:mc="http://schemas.openxmlformats.org/markup-compatibility/2006" xmlns:aink="http://schemas.microsoft.com/office/drawing/2016/ink" xmlns:am3d="http://schemas.microsoft.com/office/drawing/2017/model3d" xmlns:o="urn:schemas-microsoft-com:office:office" xmlns:r="http://schemas.openxmlformats.org/officeDocument/2006/relationships" xmlns:m="http://schemas.openxmlformats.org/officeDocument/2006/math" xmlns:v="urn:schemas-microsoft-com:vml" xmlns:wp14="http://schemas.microsoft.com/office/word/2010/wordprocessingDrawing" xmlns:wp="http://schemas.openxmlformats.org/drawingml/2006/wordprocessingDrawing" xmlns:w10="urn:schemas-microsoft-com:office:word" xmlns:w="http://schemas.openxmlformats.org/wordprocessingml/2006/main" xmlns:w14="http://schemas.microsoft.com/office/word/2010/wordml" xmlns:w15="http://schemas.microsoft.com/office/word/2012/wordml" xmlns:w16cex="http://schemas.microsoft.com/office/word/2018/wordml/cex" xmlns:w16cid="http://schemas.microsoft.com/office/word/2016/wordml/cid" xmlns:w16="http://schemas.microsoft.com/office/word/2018/wordml" xmlns:w16se="http://schemas.microsoft.com/office/word/2015/wordml/symex" xmlns:wpg="http://schemas.microsoft.com/office/word/2010/wordprocessingGroup" xmlns:wpi="http://schemas.microsoft.com/office/word/2010/wordprocessingInk" xmlns:wne="http://schemas.microsoft.com/office/word/2006/wordml" xmlns:wps="http://schemas.microsoft.com/office/word/2010/wordprocessingShape" mc:Ignorable="w14 w15 w16se w16cid w16 w16cex wp14">
+<w:hdr xmlns:wpc="http://schemas.microsoft.com/office/word/2010/wordprocessingCanvas" xmlns:cx="http://schemas.microsoft.com/office/drawing/2014/chartex" xmlns:mc="http://schemas.openxmlformats.org/markup-compatibility/2006" xmlns:o="urn:schemas-microsoft-com:office:office" xmlns:r="http://schemas.openxmlformats.org/officeDocument/2006/relationships" xmlns:m="http://schemas.openxmlformats.org/officeDocument/2006/math" xmlns:v="urn:schemas-microsoft-com:vml" xmlns:wp14="http://schemas.microsoft.com/office/word/2010/wordprocessingDrawing" xmlns:wp="http://schemas.openxmlformats.org/drawingml/2006/wordprocessingDrawing" xmlns:w10="urn:schemas-microsoft-com:office:word" xmlns:w="http://schemas.openxmlformats.org/wordprocessingml/2006/main" xmlns:w14="http://schemas.microsoft.com/office/word/2010/wordml" xmlns:w15="http://schemas.microsoft.com/office/word/2012/wordml" xmlns:w16se="http://schemas.microsoft.com/office/word/2015/wordml/symex" xmlns:wpg="http://schemas.microsoft.com/office/word/2010/wordprocessingGroup" xmlns:wpi="http://schemas.microsoft.com/office/word/2010/wordprocessingInk" xmlns:wne="http://schemas.microsoft.com/office/word/2006/wordml" xmlns:wps="http://schemas.microsoft.com/office/word/2010/wordprocessingShape" mc:Ignorable="w14 w15 w16se wp14">
   <w:tbl>
     <w:tblPr>
       <w:tblW w:w="5000" w:type="pct"/>
@@ -3822,7 +6576,7 @@
 </file>
 
 <file path=word/numbering.xml><?xml version="1.0" encoding="utf-8"?>
-<w:numbering xmlns:wpc="http://schemas.microsoft.com/office/word/2010/wordprocessingCanvas" xmlns:cx="http://schemas.microsoft.com/office/drawing/2014/chartex" xmlns:cx1="http://schemas.microsoft.com/office/drawing/2015/9/8/chartex" xmlns:cx2="http://schemas.microsoft.com/office/drawing/2015/10/21/chartex" xmlns:cx3="http://schemas.microsoft.com/office/drawing/2016/5/9/chartex" xmlns:cx4="http://schemas.microsoft.com/office/drawing/2016/5/10/chartex" xmlns:cx5="http://schemas.microsoft.com/office/drawing/2016/5/11/chartex" xmlns:cx6="http://schemas.microsoft.com/office/drawing/2016/5/12/chartex" xmlns:cx7="http://schemas.microsoft.com/office/drawing/2016/5/13/chartex" xmlns:cx8="http://schemas.microsoft.com/office/drawing/2016/5/14/chartex" xmlns:mc="http://schemas.openxmlformats.org/markup-compatibility/2006" xmlns:aink="http://schemas.microsoft.com/office/drawing/2016/ink" xmlns:am3d="http://schemas.microsoft.com/office/drawing/2017/model3d" xmlns:o="urn:schemas-microsoft-com:office:office" xmlns:r="http://schemas.openxmlformats.org/officeDocument/2006/relationships" xmlns:m="http://schemas.openxmlformats.org/officeDocument/2006/math" xmlns:v="urn:schemas-microsoft-com:vml" xmlns:wp14="http://schemas.microsoft.com/office/word/2010/wordprocessingDrawing" xmlns:wp="http://schemas.openxmlformats.org/drawingml/2006/wordprocessingDrawing" xmlns:w10="urn:schemas-microsoft-com:office:word" xmlns:w="http://schemas.openxmlformats.org/wordprocessingml/2006/main" xmlns:w14="http://schemas.microsoft.com/office/word/2010/wordml" xmlns:w15="http://schemas.microsoft.com/office/word/2012/wordml" xmlns:w16cex="http://schemas.microsoft.com/office/word/2018/wordml/cex" xmlns:w16cid="http://schemas.microsoft.com/office/word/2016/wordml/cid" xmlns:w16="http://schemas.microsoft.com/office/word/2018/wordml" xmlns:w16se="http://schemas.microsoft.com/office/word/2015/wordml/symex" xmlns:wpg="http://schemas.microsoft.com/office/word/2010/wordprocessingGroup" xmlns:wpi="http://schemas.microsoft.com/office/word/2010/wordprocessingInk" xmlns:wne="http://schemas.microsoft.com/office/word/2006/wordml" xmlns:wps="http://schemas.microsoft.com/office/word/2010/wordprocessingShape" mc:Ignorable="w14 w15 w16se w16cid w16 w16cex wp14">
+<w:numbering xmlns:wpc="http://schemas.microsoft.com/office/word/2010/wordprocessingCanvas" xmlns:cx="http://schemas.microsoft.com/office/drawing/2014/chartex" xmlns:mc="http://schemas.openxmlformats.org/markup-compatibility/2006" xmlns:o="urn:schemas-microsoft-com:office:office" xmlns:r="http://schemas.openxmlformats.org/officeDocument/2006/relationships" xmlns:m="http://schemas.openxmlformats.org/officeDocument/2006/math" xmlns:v="urn:schemas-microsoft-com:vml" xmlns:wp14="http://schemas.microsoft.com/office/word/2010/wordprocessingDrawing" xmlns:wp="http://schemas.openxmlformats.org/drawingml/2006/wordprocessingDrawing" xmlns:w10="urn:schemas-microsoft-com:office:word" xmlns:w="http://schemas.openxmlformats.org/wordprocessingml/2006/main" xmlns:w14="http://schemas.microsoft.com/office/word/2010/wordml" xmlns:w15="http://schemas.microsoft.com/office/word/2012/wordml" xmlns:w16se="http://schemas.microsoft.com/office/word/2015/wordml/symex" xmlns:wpg="http://schemas.microsoft.com/office/word/2010/wordprocessingGroup" xmlns:wpi="http://schemas.microsoft.com/office/word/2010/wordprocessingInk" xmlns:wne="http://schemas.microsoft.com/office/word/2006/wordml" xmlns:wps="http://schemas.microsoft.com/office/word/2010/wordprocessingShape" mc:Ignorable="w14 w15 w16se wp14">
   <w:abstractNum w:abstractNumId="0" w15:restartNumberingAfterBreak="0">
     <w:nsid w:val="05E66B82"/>
     <w:multiLevelType w:val="hybridMultilevel"/>
@@ -7049,7 +9803,7 @@
 </file>
 
 <file path=word/styles.xml><?xml version="1.0" encoding="utf-8"?>
-<w:styles xmlns:mc="http://schemas.openxmlformats.org/markup-compatibility/2006" xmlns:r="http://schemas.openxmlformats.org/officeDocument/2006/relationships" xmlns:w="http://schemas.openxmlformats.org/wordprocessingml/2006/main" xmlns:w14="http://schemas.microsoft.com/office/word/2010/wordml" xmlns:w15="http://schemas.microsoft.com/office/word/2012/wordml" xmlns:w16cex="http://schemas.microsoft.com/office/word/2018/wordml/cex" xmlns:w16cid="http://schemas.microsoft.com/office/word/2016/wordml/cid" xmlns:w16="http://schemas.microsoft.com/office/word/2018/wordml" xmlns:w16se="http://schemas.microsoft.com/office/word/2015/wordml/symex" mc:Ignorable="w14 w15 w16se w16cid w16 w16cex">
+<w:styles xmlns:mc="http://schemas.openxmlformats.org/markup-compatibility/2006" xmlns:r="http://schemas.openxmlformats.org/officeDocument/2006/relationships" xmlns:w="http://schemas.openxmlformats.org/wordprocessingml/2006/main" xmlns:w14="http://schemas.microsoft.com/office/word/2010/wordml" xmlns:w15="http://schemas.microsoft.com/office/word/2012/wordml" xmlns:w16se="http://schemas.microsoft.com/office/word/2015/wordml/symex" mc:Ignorable="w14 w15 w16se">
   <w:docDefaults>
     <w:rPrDefault>
       <w:rPr>
@@ -7065,7 +9819,7 @@
       </w:pPr>
     </w:pPrDefault>
   </w:docDefaults>
-  <w:latentStyles w:defLockedState="0" w:defUIPriority="99" w:defSemiHidden="0" w:defUnhideWhenUsed="0" w:defQFormat="0" w:count="376">
+  <w:latentStyles w:defLockedState="0" w:defUIPriority="99" w:defSemiHidden="0" w:defUnhideWhenUsed="0" w:defQFormat="0" w:count="371">
     <w:lsdException w:name="Normal" w:uiPriority="0" w:qFormat="1"/>
     <w:lsdException w:name="heading 1" w:uiPriority="9" w:qFormat="1"/>
     <w:lsdException w:name="heading 2" w:semiHidden="1" w:uiPriority="9" w:unhideWhenUsed="1" w:qFormat="1"/>
@@ -7437,11 +10191,6 @@
     <w:lsdException w:name="List Table 5 Dark Accent 6" w:uiPriority="50"/>
     <w:lsdException w:name="List Table 6 Colorful Accent 6" w:uiPriority="51"/>
     <w:lsdException w:name="List Table 7 Colorful Accent 6" w:uiPriority="52"/>
-    <w:lsdException w:name="Mention" w:semiHidden="1" w:unhideWhenUsed="1"/>
-    <w:lsdException w:name="Smart Hyperlink" w:semiHidden="1" w:unhideWhenUsed="1"/>
-    <w:lsdException w:name="Hashtag" w:semiHidden="1" w:unhideWhenUsed="1"/>
-    <w:lsdException w:name="Unresolved Mention" w:semiHidden="1" w:unhideWhenUsed="1"/>
-    <w:lsdException w:name="Smart Link" w:semiHidden="1" w:unhideWhenUsed="1"/>
   </w:latentStyles>
   <w:style w:type="paragraph" w:default="1" w:styleId="Normal">
     <w:name w:val="Normal"/>
@@ -7884,7 +10633,7 @@
 </file>
 
 <file path=word/glossary/document.xml><?xml version="1.0" encoding="utf-8"?>
-<w:glossaryDocument xmlns:wpc="http://schemas.microsoft.com/office/word/2010/wordprocessingCanvas" xmlns:cx="http://schemas.microsoft.com/office/drawing/2014/chartex" xmlns:cx1="http://schemas.microsoft.com/office/drawing/2015/9/8/chartex" xmlns:cx2="http://schemas.microsoft.com/office/drawing/2015/10/21/chartex" xmlns:cx3="http://schemas.microsoft.com/office/drawing/2016/5/9/chartex" xmlns:cx4="http://schemas.microsoft.com/office/drawing/2016/5/10/chartex" xmlns:cx5="http://schemas.microsoft.com/office/drawing/2016/5/11/chartex" xmlns:cx6="http://schemas.microsoft.com/office/drawing/2016/5/12/chartex" xmlns:cx7="http://schemas.microsoft.com/office/drawing/2016/5/13/chartex" xmlns:cx8="http://schemas.microsoft.com/office/drawing/2016/5/14/chartex" xmlns:mc="http://schemas.openxmlformats.org/markup-compatibility/2006" xmlns:aink="http://schemas.microsoft.com/office/drawing/2016/ink" xmlns:am3d="http://schemas.microsoft.com/office/drawing/2017/model3d" xmlns:o="urn:schemas-microsoft-com:office:office" xmlns:r="http://schemas.openxmlformats.org/officeDocument/2006/relationships" xmlns:m="http://schemas.openxmlformats.org/officeDocument/2006/math" xmlns:v="urn:schemas-microsoft-com:vml" xmlns:wp14="http://schemas.microsoft.com/office/word/2010/wordprocessingDrawing" xmlns:wp="http://schemas.openxmlformats.org/drawingml/2006/wordprocessingDrawing" xmlns:w10="urn:schemas-microsoft-com:office:word" xmlns:w="http://schemas.openxmlformats.org/wordprocessingml/2006/main" xmlns:w14="http://schemas.microsoft.com/office/word/2010/wordml" xmlns:w15="http://schemas.microsoft.com/office/word/2012/wordml" xmlns:w16cex="http://schemas.microsoft.com/office/word/2018/wordml/cex" xmlns:w16cid="http://schemas.microsoft.com/office/word/2016/wordml/cid" xmlns:w16="http://schemas.microsoft.com/office/word/2018/wordml" xmlns:w16se="http://schemas.microsoft.com/office/word/2015/wordml/symex" xmlns:wpg="http://schemas.microsoft.com/office/word/2010/wordprocessingGroup" xmlns:wpi="http://schemas.microsoft.com/office/word/2010/wordprocessingInk" xmlns:wne="http://schemas.microsoft.com/office/word/2006/wordml" xmlns:wps="http://schemas.microsoft.com/office/word/2010/wordprocessingShape" mc:Ignorable="w14 w15 w16se w16cid w16 w16cex wp14">
+<w:glossaryDocument xmlns:wpc="http://schemas.microsoft.com/office/word/2010/wordprocessingCanvas" xmlns:cx="http://schemas.microsoft.com/office/drawing/2014/chartex" xmlns:mc="http://schemas.openxmlformats.org/markup-compatibility/2006" xmlns:o="urn:schemas-microsoft-com:office:office" xmlns:r="http://schemas.openxmlformats.org/officeDocument/2006/relationships" xmlns:m="http://schemas.openxmlformats.org/officeDocument/2006/math" xmlns:v="urn:schemas-microsoft-com:vml" xmlns:wp14="http://schemas.microsoft.com/office/word/2010/wordprocessingDrawing" xmlns:wp="http://schemas.openxmlformats.org/drawingml/2006/wordprocessingDrawing" xmlns:w10="urn:schemas-microsoft-com:office:word" xmlns:w="http://schemas.openxmlformats.org/wordprocessingml/2006/main" xmlns:w14="http://schemas.microsoft.com/office/word/2010/wordml" xmlns:w15="http://schemas.microsoft.com/office/word/2012/wordml" xmlns:w16se="http://schemas.microsoft.com/office/word/2015/wordml/symex" xmlns:wpg="http://schemas.microsoft.com/office/word/2010/wordprocessingGroup" xmlns:wpi="http://schemas.microsoft.com/office/word/2010/wordprocessingInk" xmlns:wne="http://schemas.microsoft.com/office/word/2006/wordml" xmlns:wps="http://schemas.microsoft.com/office/word/2010/wordprocessingShape" mc:Ignorable="w14 w15 w16se wp14">
   <w:docParts>
     <w:docPart>
       <w:docPartPr>
@@ -7917,13 +10666,13 @@
 </file>
 
 <file path=word/glossary/fontTable.xml><?xml version="1.0" encoding="utf-8"?>
-<w:fonts xmlns:mc="http://schemas.openxmlformats.org/markup-compatibility/2006" xmlns:r="http://schemas.openxmlformats.org/officeDocument/2006/relationships" xmlns:w="http://schemas.openxmlformats.org/wordprocessingml/2006/main" xmlns:w14="http://schemas.microsoft.com/office/word/2010/wordml" xmlns:w15="http://schemas.microsoft.com/office/word/2012/wordml" xmlns:w16cex="http://schemas.microsoft.com/office/word/2018/wordml/cex" xmlns:w16cid="http://schemas.microsoft.com/office/word/2016/wordml/cid" xmlns:w16="http://schemas.microsoft.com/office/word/2018/wordml" xmlns:w16se="http://schemas.microsoft.com/office/word/2015/wordml/symex" mc:Ignorable="w14 w15 w16se w16cid w16 w16cex">
+<w:fonts xmlns:mc="http://schemas.openxmlformats.org/markup-compatibility/2006" xmlns:r="http://schemas.openxmlformats.org/officeDocument/2006/relationships" xmlns:w="http://schemas.openxmlformats.org/wordprocessingml/2006/main" xmlns:w14="http://schemas.microsoft.com/office/word/2010/wordml" xmlns:w15="http://schemas.microsoft.com/office/word/2012/wordml" xmlns:w16se="http://schemas.microsoft.com/office/word/2015/wordml/symex" mc:Ignorable="w14 w15 w16se">
   <w:font w:name="Symbol">
     <w:panose1 w:val="05050102010706020507"/>
     <w:charset w:val="02"/>
-    <w:family w:val="decorative"/>
+    <w:family w:val="roman"/>
     <w:pitch w:val="variable"/>
-    <w:sig w:usb0="00000003" w:usb1="10000000" w:usb2="00000000" w:usb3="00000000" w:csb0="80000001" w:csb1="00000000"/>
+    <w:sig w:usb0="00000000" w:usb1="10000000" w:usb2="00000000" w:usb3="00000000" w:csb0="80000000" w:csb1="00000000"/>
   </w:font>
   <w:font w:name="Times New Roman">
     <w:panose1 w:val="02020603050405020304"/>
@@ -7937,18 +10686,18 @@
     <w:charset w:val="00"/>
     <w:family w:val="modern"/>
     <w:pitch w:val="fixed"/>
-    <w:sig w:usb0="E0002AFF" w:usb1="C0007843" w:usb2="00000009" w:usb3="00000000" w:csb0="000001FF" w:csb1="00000000"/>
+    <w:sig w:usb0="E0002EFF" w:usb1="C0007843" w:usb2="00000009" w:usb3="00000000" w:csb0="000001FF" w:csb1="00000000"/>
   </w:font>
   <w:font w:name="Wingdings">
     <w:panose1 w:val="05000000000000000000"/>
     <w:charset w:val="02"/>
-    <w:family w:val="decorative"/>
+    <w:family w:val="auto"/>
     <w:pitch w:val="variable"/>
-    <w:sig w:usb0="00000003" w:usb1="10000000" w:usb2="00000000" w:usb3="00000000" w:csb0="80000001" w:csb1="00000000"/>
+    <w:sig w:usb0="00000000" w:usb1="10000000" w:usb2="00000000" w:usb3="00000000" w:csb0="80000000" w:csb1="00000000"/>
   </w:font>
   <w:font w:name="Segoe UI">
     <w:altName w:val="Sylfaen"/>
-    <w:panose1 w:val="020B0604020202020204"/>
+    <w:panose1 w:val="020B0502040204020203"/>
     <w:charset w:val="00"/>
     <w:family w:val="swiss"/>
     <w:pitch w:val="variable"/>
@@ -7959,14 +10708,14 @@
     <w:charset w:val="00"/>
     <w:family w:val="swiss"/>
     <w:pitch w:val="variable"/>
-    <w:sig w:usb0="E0002AFF" w:usb1="C000ACFF" w:usb2="00000009" w:usb3="00000000" w:csb0="000001FF" w:csb1="00000000"/>
+    <w:sig w:usb0="E4002EFF" w:usb1="C000247B" w:usb2="00000009" w:usb3="00000000" w:csb0="000001FF" w:csb1="00000000"/>
   </w:font>
   <w:font w:name="Cambria">
     <w:panose1 w:val="02040503050406030204"/>
     <w:charset w:val="00"/>
     <w:family w:val="roman"/>
     <w:pitch w:val="variable"/>
-    <w:sig w:usb0="E00002FF" w:usb1="400004FF" w:usb2="00000000" w:usb3="00000000" w:csb0="0000019F" w:csb1="00000000"/>
+    <w:sig w:usb0="E00006FF" w:usb1="420024FF" w:usb2="02000000" w:usb3="00000000" w:csb0="0000019F" w:csb1="00000000"/>
   </w:font>
   <w:font w:name="Tahoma">
     <w:panose1 w:val="020B0604030504040204"/>
@@ -7980,7 +10729,6 @@
     <w:panose1 w:val="02010600030101010101"/>
     <w:charset w:val="86"/>
     <w:family w:val="auto"/>
-    <w:notTrueType/>
     <w:pitch w:val="variable"/>
     <w:sig w:usb0="00000003" w:usb1="288F0000" w:usb2="00000016" w:usb3="00000000" w:csb0="00040001" w:csb1="00000000"/>
   </w:font>
@@ -7996,13 +10744,13 @@
     <w:charset w:val="00"/>
     <w:family w:val="swiss"/>
     <w:pitch w:val="variable"/>
-    <w:sig w:usb0="E0002AFF" w:usb1="C000247B" w:usb2="00000009" w:usb3="00000000" w:csb0="000001FF" w:csb1="00000000"/>
+    <w:sig w:usb0="E4002EFF" w:usb1="C000247B" w:usb2="00000009" w:usb3="00000000" w:csb0="000001FF" w:csb1="00000000"/>
   </w:font>
 </w:fonts>
 </file>
 
 <file path=word/glossary/settings.xml><?xml version="1.0" encoding="utf-8"?>
-<w:settings xmlns:mc="http://schemas.openxmlformats.org/markup-compatibility/2006" xmlns:o="urn:schemas-microsoft-com:office:office" xmlns:r="http://schemas.openxmlformats.org/officeDocument/2006/relationships" xmlns:m="http://schemas.openxmlformats.org/officeDocument/2006/math" xmlns:v="urn:schemas-microsoft-com:vml" xmlns:w10="urn:schemas-microsoft-com:office:word" xmlns:w="http://schemas.openxmlformats.org/wordprocessingml/2006/main" xmlns:w14="http://schemas.microsoft.com/office/word/2010/wordml" xmlns:w15="http://schemas.microsoft.com/office/word/2012/wordml" xmlns:w16cex="http://schemas.microsoft.com/office/word/2018/wordml/cex" xmlns:w16cid="http://schemas.microsoft.com/office/word/2016/wordml/cid" xmlns:w16="http://schemas.microsoft.com/office/word/2018/wordml" xmlns:w16se="http://schemas.microsoft.com/office/word/2015/wordml/symex" xmlns:sl="http://schemas.openxmlformats.org/schemaLibrary/2006/main" mc:Ignorable="w14 w15 w16se w16cid w16 w16cex">
+<w:settings xmlns:mc="http://schemas.openxmlformats.org/markup-compatibility/2006" xmlns:o="urn:schemas-microsoft-com:office:office" xmlns:r="http://schemas.openxmlformats.org/officeDocument/2006/relationships" xmlns:m="http://schemas.openxmlformats.org/officeDocument/2006/math" xmlns:v="urn:schemas-microsoft-com:vml" xmlns:w10="urn:schemas-microsoft-com:office:word" xmlns:w="http://schemas.openxmlformats.org/wordprocessingml/2006/main" xmlns:w14="http://schemas.microsoft.com/office/word/2010/wordml" xmlns:w15="http://schemas.microsoft.com/office/word/2012/wordml" xmlns:w16se="http://schemas.microsoft.com/office/word/2015/wordml/symex" xmlns:sl="http://schemas.openxmlformats.org/schemaLibrary/2006/main" mc:Ignorable="w14 w15 w16se">
   <w:view w:val="normal"/>
   <w:revisionView w:inkAnnotations="0"/>
   <w:defaultTabStop w:val="720"/>
@@ -8010,7 +10758,6 @@
   <w:compat>
     <w:useFELayout/>
     <w:compatSetting w:name="compatibilityMode" w:uri="http://schemas.microsoft.com/office/word" w:val="12"/>
-    <w:compatSetting w:name="useWord2013TrackBottomHyphenation" w:uri="http://schemas.microsoft.com/office/word" w:val="1"/>
   </w:compat>
   <w:rsids>
     <w:rsidRoot w:val="0009493C"/>
@@ -8038,6 +10785,7 @@
     <w:rsid w:val="00783296"/>
     <w:rsid w:val="00794B56"/>
     <w:rsid w:val="008155D9"/>
+    <w:rsid w:val="00833FC8"/>
     <w:rsid w:val="008D1406"/>
     <w:rsid w:val="008E2F0C"/>
     <w:rsid w:val="00923546"/>
@@ -8075,13 +10823,13 @@
   </m:mathPr>
   <w:themeFontLang w:val="en-US"/>
   <w:clrSchemeMapping w:bg1="light1" w:t1="dark1" w:bg2="light2" w:t2="dark2" w:accent1="accent1" w:accent2="accent2" w:accent3="accent3" w:accent4="accent4" w:accent5="accent5" w:accent6="accent6" w:hyperlink="hyperlink" w:followedHyperlink="followedHyperlink"/>
-  <w:decimalSymbol w:val=","/>
+  <w:decimalSymbol w:val="."/>
   <w:listSeparator w:val=","/>
 </w:settings>
 </file>
 
 <file path=word/glossary/styles.xml><?xml version="1.0" encoding="utf-8"?>
-<w:styles xmlns:mc="http://schemas.openxmlformats.org/markup-compatibility/2006" xmlns:r="http://schemas.openxmlformats.org/officeDocument/2006/relationships" xmlns:w="http://schemas.openxmlformats.org/wordprocessingml/2006/main" xmlns:w14="http://schemas.microsoft.com/office/word/2010/wordml" xmlns:w15="http://schemas.microsoft.com/office/word/2012/wordml" xmlns:w16cex="http://schemas.microsoft.com/office/word/2018/wordml/cex" xmlns:w16cid="http://schemas.microsoft.com/office/word/2016/wordml/cid" xmlns:w16="http://schemas.microsoft.com/office/word/2018/wordml" xmlns:w16se="http://schemas.microsoft.com/office/word/2015/wordml/symex" mc:Ignorable="w14 w15 w16se w16cid w16 w16cex">
+<w:styles xmlns:mc="http://schemas.openxmlformats.org/markup-compatibility/2006" xmlns:r="http://schemas.openxmlformats.org/officeDocument/2006/relationships" xmlns:w="http://schemas.openxmlformats.org/wordprocessingml/2006/main" xmlns:w14="http://schemas.microsoft.com/office/word/2010/wordml" xmlns:w15="http://schemas.microsoft.com/office/word/2012/wordml" xmlns:w16se="http://schemas.microsoft.com/office/word/2015/wordml/symex" mc:Ignorable="w14 w15 w16se">
   <w:docDefaults>
     <w:rPrDefault>
       <w:rPr>
@@ -8097,7 +10845,7 @@
       </w:pPr>
     </w:pPrDefault>
   </w:docDefaults>
-  <w:latentStyles w:defLockedState="0" w:defUIPriority="99" w:defSemiHidden="0" w:defUnhideWhenUsed="0" w:defQFormat="0" w:count="376">
+  <w:latentStyles w:defLockedState="0" w:defUIPriority="99" w:defSemiHidden="0" w:defUnhideWhenUsed="0" w:defQFormat="0" w:count="371">
     <w:lsdException w:name="Normal" w:uiPriority="0" w:qFormat="1"/>
     <w:lsdException w:name="heading 1" w:uiPriority="9" w:qFormat="1"/>
     <w:lsdException w:name="heading 2" w:semiHidden="1" w:uiPriority="9" w:unhideWhenUsed="1" w:qFormat="1"/>
@@ -8469,11 +11217,6 @@
     <w:lsdException w:name="List Table 5 Dark Accent 6" w:uiPriority="50"/>
     <w:lsdException w:name="List Table 6 Colorful Accent 6" w:uiPriority="51"/>
     <w:lsdException w:name="List Table 7 Colorful Accent 6" w:uiPriority="52"/>
-    <w:lsdException w:name="Mention" w:semiHidden="1" w:unhideWhenUsed="1"/>
-    <w:lsdException w:name="Smart Hyperlink" w:semiHidden="1" w:unhideWhenUsed="1"/>
-    <w:lsdException w:name="Hashtag" w:semiHidden="1" w:unhideWhenUsed="1"/>
-    <w:lsdException w:name="Unresolved Mention" w:semiHidden="1" w:unhideWhenUsed="1"/>
-    <w:lsdException w:name="Smart Link" w:semiHidden="1" w:unhideWhenUsed="1"/>
   </w:latentStyles>
   <w:style w:type="paragraph" w:default="1" w:styleId="Normal">
     <w:name w:val="Normal"/>
@@ -8533,7 +11276,7 @@
 </file>
 
 <file path=word/glossary/webSettings.xml><?xml version="1.0" encoding="utf-8"?>
-<w:webSettings xmlns:mc="http://schemas.openxmlformats.org/markup-compatibility/2006" xmlns:r="http://schemas.openxmlformats.org/officeDocument/2006/relationships" xmlns:w="http://schemas.openxmlformats.org/wordprocessingml/2006/main" xmlns:w14="http://schemas.microsoft.com/office/word/2010/wordml" xmlns:w15="http://schemas.microsoft.com/office/word/2012/wordml" xmlns:w16cex="http://schemas.microsoft.com/office/word/2018/wordml/cex" xmlns:w16cid="http://schemas.microsoft.com/office/word/2016/wordml/cid" xmlns:w16="http://schemas.microsoft.com/office/word/2018/wordml" xmlns:w16se="http://schemas.microsoft.com/office/word/2015/wordml/symex" mc:Ignorable="w14 w15 w16se w16cid w16 w16cex">
+<w:webSettings xmlns:mc="http://schemas.openxmlformats.org/markup-compatibility/2006" xmlns:r="http://schemas.openxmlformats.org/officeDocument/2006/relationships" xmlns:w="http://schemas.openxmlformats.org/wordprocessingml/2006/main" xmlns:w14="http://schemas.microsoft.com/office/word/2010/wordml" xmlns:w15="http://schemas.microsoft.com/office/word/2012/wordml" xmlns:w16se="http://schemas.microsoft.com/office/word/2015/wordml/symex" mc:Ignorable="w14 w15 w16se">
   <w:optimizeForBrowser/>
   <w:allowPNG/>
 </w:webSettings>
@@ -8848,7 +11591,7 @@
 </file>
 
 <file path=customXml/itemProps2.xml><?xml version="1.0" encoding="utf-8"?>
-<ds:datastoreItem xmlns:ds="http://schemas.openxmlformats.org/officeDocument/2006/customXml" ds:itemID="{507D7CA3-E856-0246-8939-4584B706F8D4}">
+<ds:datastoreItem xmlns:ds="http://schemas.openxmlformats.org/officeDocument/2006/customXml" ds:itemID="{CE4D6F68-0EA7-428A-BC22-FB16F26A3781}">
   <ds:schemaRefs>
     <ds:schemaRef ds:uri="http://schemas.openxmlformats.org/officeDocument/2006/bibliography"/>
   </ds:schemaRefs>

</xml_diff>

<commit_message>
Update: Change description from high level to low level
</commit_message>
<xml_diff>
--- a/Requirement/Nhom09-Analytics.docx
+++ b/Requirement/Nhom09-Analytics.docx
@@ -16,6 +16,7 @@
         <w:rPr>
           <w:rFonts w:cs="Segoe UI"/>
           <w:noProof/>
+          <w:lang w:val="vi-VN"/>
         </w:rPr>
         <w:drawing>
           <wp:inline distT="0" distB="0" distL="0" distR="0" wp14:anchorId="69A0CC6C" wp14:editId="58CF418C">
@@ -385,6 +386,7 @@
           <w:b w:val="0"/>
           <w:noProof/>
           <w:sz w:val="22"/>
+          <w:lang w:val="vi-VN"/>
         </w:rPr>
       </w:pPr>
       <w:r>
@@ -419,6 +421,7 @@
           <w:rPr>
             <w:noProof/>
             <w:webHidden/>
+            <w:lang w:val="vi-VN"/>
           </w:rPr>
           <w:tab/>
         </w:r>
@@ -426,6 +429,7 @@
           <w:rPr>
             <w:noProof/>
             <w:webHidden/>
+            <w:lang w:val="vi-VN"/>
           </w:rPr>
           <w:fldChar w:fldCharType="begin"/>
         </w:r>
@@ -433,6 +437,7 @@
           <w:rPr>
             <w:noProof/>
             <w:webHidden/>
+            <w:lang w:val="vi-VN"/>
           </w:rPr>
           <w:instrText xml:space="preserve"> PAGEREF _Toc45220247 \h </w:instrText>
         </w:r>
@@ -440,12 +445,14 @@
           <w:rPr>
             <w:noProof/>
             <w:webHidden/>
+            <w:lang w:val="vi-VN"/>
           </w:rPr>
         </w:r>
         <w:r>
           <w:rPr>
             <w:noProof/>
             <w:webHidden/>
+            <w:lang w:val="vi-VN"/>
           </w:rPr>
           <w:fldChar w:fldCharType="separate"/>
         </w:r>
@@ -453,6 +460,7 @@
           <w:rPr>
             <w:noProof/>
             <w:webHidden/>
+            <w:lang w:val="vi-VN"/>
           </w:rPr>
           <w:t>1</w:t>
         </w:r>
@@ -460,6 +468,7 @@
           <w:rPr>
             <w:noProof/>
             <w:webHidden/>
+            <w:lang w:val="vi-VN"/>
           </w:rPr>
           <w:fldChar w:fldCharType="end"/>
         </w:r>
@@ -476,6 +485,7 @@
           <w:b w:val="0"/>
           <w:noProof/>
           <w:sz w:val="22"/>
+          <w:lang w:val="vi-VN"/>
         </w:rPr>
       </w:pPr>
       <w:hyperlink w:anchor="_Toc45220248" w:history="1">
@@ -494,6 +504,7 @@
             <w:b w:val="0"/>
             <w:noProof/>
             <w:sz w:val="22"/>
+            <w:lang w:val="vi-VN"/>
           </w:rPr>
           <w:tab/>
         </w:r>
@@ -509,6 +520,7 @@
           <w:rPr>
             <w:noProof/>
             <w:webHidden/>
+            <w:lang w:val="vi-VN"/>
           </w:rPr>
           <w:tab/>
         </w:r>
@@ -516,6 +528,7 @@
           <w:rPr>
             <w:noProof/>
             <w:webHidden/>
+            <w:lang w:val="vi-VN"/>
           </w:rPr>
           <w:fldChar w:fldCharType="begin"/>
         </w:r>
@@ -523,6 +536,7 @@
           <w:rPr>
             <w:noProof/>
             <w:webHidden/>
+            <w:lang w:val="vi-VN"/>
           </w:rPr>
           <w:instrText xml:space="preserve"> PAGEREF _Toc45220248 \h </w:instrText>
         </w:r>
@@ -530,12 +544,14 @@
           <w:rPr>
             <w:noProof/>
             <w:webHidden/>
+            <w:lang w:val="vi-VN"/>
           </w:rPr>
         </w:r>
         <w:r>
           <w:rPr>
             <w:noProof/>
             <w:webHidden/>
+            <w:lang w:val="vi-VN"/>
           </w:rPr>
           <w:fldChar w:fldCharType="separate"/>
         </w:r>
@@ -543,6 +559,7 @@
           <w:rPr>
             <w:noProof/>
             <w:webHidden/>
+            <w:lang w:val="vi-VN"/>
           </w:rPr>
           <w:t>2</w:t>
         </w:r>
@@ -550,6 +567,7 @@
           <w:rPr>
             <w:noProof/>
             <w:webHidden/>
+            <w:lang w:val="vi-VN"/>
           </w:rPr>
           <w:fldChar w:fldCharType="end"/>
         </w:r>
@@ -566,6 +584,7 @@
           <w:b w:val="0"/>
           <w:noProof/>
           <w:sz w:val="22"/>
+          <w:lang w:val="vi-VN"/>
         </w:rPr>
       </w:pPr>
       <w:hyperlink w:anchor="_Toc45220249" w:history="1">
@@ -584,6 +603,7 @@
             <w:b w:val="0"/>
             <w:noProof/>
             <w:sz w:val="22"/>
+            <w:lang w:val="vi-VN"/>
           </w:rPr>
           <w:tab/>
         </w:r>
@@ -600,6 +620,7 @@
           <w:rPr>
             <w:noProof/>
             <w:webHidden/>
+            <w:lang w:val="vi-VN"/>
           </w:rPr>
           <w:tab/>
         </w:r>
@@ -607,6 +628,7 @@
           <w:rPr>
             <w:noProof/>
             <w:webHidden/>
+            <w:lang w:val="vi-VN"/>
           </w:rPr>
           <w:fldChar w:fldCharType="begin"/>
         </w:r>
@@ -614,6 +636,7 @@
           <w:rPr>
             <w:noProof/>
             <w:webHidden/>
+            <w:lang w:val="vi-VN"/>
           </w:rPr>
           <w:instrText xml:space="preserve"> PAGEREF _Toc45220249 \h </w:instrText>
         </w:r>
@@ -621,12 +644,14 @@
           <w:rPr>
             <w:noProof/>
             <w:webHidden/>
+            <w:lang w:val="vi-VN"/>
           </w:rPr>
         </w:r>
         <w:r>
           <w:rPr>
             <w:noProof/>
             <w:webHidden/>
+            <w:lang w:val="vi-VN"/>
           </w:rPr>
           <w:fldChar w:fldCharType="separate"/>
         </w:r>
@@ -634,6 +659,7 @@
           <w:rPr>
             <w:noProof/>
             <w:webHidden/>
+            <w:lang w:val="vi-VN"/>
           </w:rPr>
           <w:t>3</w:t>
         </w:r>
@@ -641,6 +667,7 @@
           <w:rPr>
             <w:noProof/>
             <w:webHidden/>
+            <w:lang w:val="vi-VN"/>
           </w:rPr>
           <w:fldChar w:fldCharType="end"/>
         </w:r>
@@ -657,6 +684,7 @@
           <w:b w:val="0"/>
           <w:noProof/>
           <w:sz w:val="22"/>
+          <w:lang w:val="vi-VN"/>
         </w:rPr>
       </w:pPr>
       <w:hyperlink w:anchor="_Toc45220250" w:history="1">
@@ -675,6 +703,7 @@
             <w:b w:val="0"/>
             <w:noProof/>
             <w:sz w:val="22"/>
+            <w:lang w:val="vi-VN"/>
           </w:rPr>
           <w:tab/>
         </w:r>
@@ -691,6 +720,7 @@
           <w:rPr>
             <w:noProof/>
             <w:webHidden/>
+            <w:lang w:val="vi-VN"/>
           </w:rPr>
           <w:tab/>
         </w:r>
@@ -698,6 +728,7 @@
           <w:rPr>
             <w:noProof/>
             <w:webHidden/>
+            <w:lang w:val="vi-VN"/>
           </w:rPr>
           <w:fldChar w:fldCharType="begin"/>
         </w:r>
@@ -705,6 +736,7 @@
           <w:rPr>
             <w:noProof/>
             <w:webHidden/>
+            <w:lang w:val="vi-VN"/>
           </w:rPr>
           <w:instrText xml:space="preserve"> PAGEREF _Toc45220250 \h </w:instrText>
         </w:r>
@@ -712,12 +744,14 @@
           <w:rPr>
             <w:noProof/>
             <w:webHidden/>
+            <w:lang w:val="vi-VN"/>
           </w:rPr>
         </w:r>
         <w:r>
           <w:rPr>
             <w:noProof/>
             <w:webHidden/>
+            <w:lang w:val="vi-VN"/>
           </w:rPr>
           <w:fldChar w:fldCharType="separate"/>
         </w:r>
@@ -725,6 +759,7 @@
           <w:rPr>
             <w:noProof/>
             <w:webHidden/>
+            <w:lang w:val="vi-VN"/>
           </w:rPr>
           <w:t>4</w:t>
         </w:r>
@@ -732,6 +767,7 @@
           <w:rPr>
             <w:noProof/>
             <w:webHidden/>
+            <w:lang w:val="vi-VN"/>
           </w:rPr>
           <w:fldChar w:fldCharType="end"/>
         </w:r>
@@ -748,6 +784,7 @@
           <w:b w:val="0"/>
           <w:noProof/>
           <w:sz w:val="22"/>
+          <w:lang w:val="vi-VN"/>
         </w:rPr>
       </w:pPr>
       <w:hyperlink w:anchor="_Toc45220251" w:history="1">
@@ -766,6 +803,7 @@
             <w:b w:val="0"/>
             <w:noProof/>
             <w:sz w:val="22"/>
+            <w:lang w:val="vi-VN"/>
           </w:rPr>
           <w:tab/>
         </w:r>
@@ -782,6 +820,7 @@
           <w:rPr>
             <w:noProof/>
             <w:webHidden/>
+            <w:lang w:val="vi-VN"/>
           </w:rPr>
           <w:tab/>
         </w:r>
@@ -789,6 +828,7 @@
           <w:rPr>
             <w:noProof/>
             <w:webHidden/>
+            <w:lang w:val="vi-VN"/>
           </w:rPr>
           <w:fldChar w:fldCharType="begin"/>
         </w:r>
@@ -796,6 +836,7 @@
           <w:rPr>
             <w:noProof/>
             <w:webHidden/>
+            <w:lang w:val="vi-VN"/>
           </w:rPr>
           <w:instrText xml:space="preserve"> PAGEREF _Toc45220251 \h </w:instrText>
         </w:r>
@@ -803,12 +844,14 @@
           <w:rPr>
             <w:noProof/>
             <w:webHidden/>
+            <w:lang w:val="vi-VN"/>
           </w:rPr>
         </w:r>
         <w:r>
           <w:rPr>
             <w:noProof/>
             <w:webHidden/>
+            <w:lang w:val="vi-VN"/>
           </w:rPr>
           <w:fldChar w:fldCharType="separate"/>
         </w:r>
@@ -816,6 +859,7 @@
           <w:rPr>
             <w:noProof/>
             <w:webHidden/>
+            <w:lang w:val="vi-VN"/>
           </w:rPr>
           <w:t>5</w:t>
         </w:r>
@@ -823,6 +867,7 @@
           <w:rPr>
             <w:noProof/>
             <w:webHidden/>
+            <w:lang w:val="vi-VN"/>
           </w:rPr>
           <w:fldChar w:fldCharType="end"/>
         </w:r>
@@ -839,6 +884,7 @@
           <w:b w:val="0"/>
           <w:noProof/>
           <w:sz w:val="22"/>
+          <w:lang w:val="vi-VN"/>
         </w:rPr>
       </w:pPr>
       <w:hyperlink w:anchor="_Toc45220252" w:history="1">
@@ -857,6 +903,7 @@
             <w:b w:val="0"/>
             <w:noProof/>
             <w:sz w:val="22"/>
+            <w:lang w:val="vi-VN"/>
           </w:rPr>
           <w:tab/>
         </w:r>
@@ -872,6 +919,7 @@
           <w:rPr>
             <w:noProof/>
             <w:webHidden/>
+            <w:lang w:val="vi-VN"/>
           </w:rPr>
           <w:tab/>
         </w:r>
@@ -879,6 +927,7 @@
           <w:rPr>
             <w:noProof/>
             <w:webHidden/>
+            <w:lang w:val="vi-VN"/>
           </w:rPr>
           <w:fldChar w:fldCharType="begin"/>
         </w:r>
@@ -886,6 +935,7 @@
           <w:rPr>
             <w:noProof/>
             <w:webHidden/>
+            <w:lang w:val="vi-VN"/>
           </w:rPr>
           <w:instrText xml:space="preserve"> PAGEREF _Toc45220252 \h </w:instrText>
         </w:r>
@@ -893,12 +943,14 @@
           <w:rPr>
             <w:noProof/>
             <w:webHidden/>
+            <w:lang w:val="vi-VN"/>
           </w:rPr>
         </w:r>
         <w:r>
           <w:rPr>
             <w:noProof/>
             <w:webHidden/>
+            <w:lang w:val="vi-VN"/>
           </w:rPr>
           <w:fldChar w:fldCharType="separate"/>
         </w:r>
@@ -906,6 +958,7 @@
           <w:rPr>
             <w:noProof/>
             <w:webHidden/>
+            <w:lang w:val="vi-VN"/>
           </w:rPr>
           <w:t>12</w:t>
         </w:r>
@@ -913,6 +966,7 @@
           <w:rPr>
             <w:noProof/>
             <w:webHidden/>
+            <w:lang w:val="vi-VN"/>
           </w:rPr>
           <w:fldChar w:fldCharType="end"/>
         </w:r>
@@ -951,8 +1005,6 @@
           <w:docGrid w:linePitch="360"/>
         </w:sectPr>
       </w:pPr>
-      <w:bookmarkStart w:id="0" w:name="_GoBack"/>
-      <w:bookmarkEnd w:id="0"/>
     </w:p>
     <w:p>
       <w:pPr>
@@ -1009,8 +1061,8 @@
           <w:lang w:val="vi-VN"/>
         </w:rPr>
       </w:pPr>
-      <w:bookmarkStart w:id="1" w:name="_Toc337453954"/>
-      <w:bookmarkStart w:id="2" w:name="_Toc45220247"/>
+      <w:bookmarkStart w:id="0" w:name="_Toc337453954"/>
+      <w:bookmarkStart w:id="1" w:name="_Toc45220247"/>
       <w:r>
         <w:rPr>
           <w:rFonts w:cs="Segoe UI"/>
@@ -1019,8 +1071,8 @@
         </w:rPr>
         <w:t>Các nội dung chính</w:t>
       </w:r>
+      <w:bookmarkEnd w:id="0"/>
       <w:bookmarkEnd w:id="1"/>
-      <w:bookmarkEnd w:id="2"/>
     </w:p>
     <w:p>
       <w:pPr>
@@ -1313,8 +1365,8 @@
           <w:lang w:val="vi-VN"/>
         </w:rPr>
       </w:pPr>
-      <w:bookmarkStart w:id="3" w:name="_Toc20220525"/>
-      <w:bookmarkStart w:id="4" w:name="_Toc45220248"/>
+      <w:bookmarkStart w:id="2" w:name="_Toc20220525"/>
+      <w:bookmarkStart w:id="3" w:name="_Toc45220248"/>
       <w:r>
         <w:rPr>
           <w:lang w:val="vi-VN"/>
@@ -1322,8 +1374,8 @@
         <w:lastRenderedPageBreak/>
         <w:t>Bảng đánh giá thành viên</w:t>
       </w:r>
+      <w:bookmarkEnd w:id="2"/>
       <w:bookmarkEnd w:id="3"/>
-      <w:bookmarkEnd w:id="4"/>
     </w:p>
     <w:p>
       <w:pPr>
@@ -1588,11 +1640,13 @@
               <w:jc w:val="left"/>
               <w:rPr>
                 <w:rFonts w:eastAsia="SimSun"/>
+                <w:lang w:val="vi-VN"/>
               </w:rPr>
             </w:pPr>
             <w:r>
               <w:rPr>
                 <w:rFonts w:eastAsia="SimSun"/>
+                <w:lang w:val="vi-VN"/>
               </w:rPr>
               <w:t>30%</w:t>
             </w:r>
@@ -1697,11 +1751,13 @@
               <w:jc w:val="left"/>
               <w:rPr>
                 <w:rFonts w:eastAsia="SimSun"/>
+                <w:lang w:val="vi-VN"/>
               </w:rPr>
             </w:pPr>
             <w:r>
               <w:rPr>
                 <w:rFonts w:eastAsia="SimSun"/>
+                <w:lang w:val="vi-VN"/>
               </w:rPr>
               <w:t>20%</w:t>
             </w:r>
@@ -1806,11 +1862,13 @@
               <w:jc w:val="left"/>
               <w:rPr>
                 <w:rFonts w:eastAsia="SimSun"/>
+                <w:lang w:val="vi-VN"/>
               </w:rPr>
             </w:pPr>
             <w:r>
               <w:rPr>
                 <w:rFonts w:eastAsia="SimSun"/>
+                <w:lang w:val="vi-VN"/>
               </w:rPr>
               <w:t>20%</w:t>
             </w:r>
@@ -1915,11 +1973,13 @@
               <w:jc w:val="left"/>
               <w:rPr>
                 <w:rFonts w:eastAsia="SimSun"/>
+                <w:lang w:val="vi-VN"/>
               </w:rPr>
             </w:pPr>
             <w:r>
               <w:rPr>
                 <w:rFonts w:eastAsia="SimSun"/>
+                <w:lang w:val="vi-VN"/>
               </w:rPr>
               <w:t>30%</w:t>
             </w:r>
@@ -2093,7 +2153,7 @@
           <w:lang w:val="vi-VN"/>
         </w:rPr>
       </w:pPr>
-      <w:bookmarkStart w:id="5" w:name="_Toc45220249"/>
+      <w:bookmarkStart w:id="4" w:name="_Toc45220249"/>
       <w:r>
         <w:rPr>
           <w:rFonts w:cs="Segoe UI"/>
@@ -2102,7 +2162,7 @@
         <w:lastRenderedPageBreak/>
         <w:t>Mô tả bài toán</w:t>
       </w:r>
-      <w:bookmarkEnd w:id="5"/>
+      <w:bookmarkEnd w:id="4"/>
     </w:p>
     <w:p>
       <w:pPr>
@@ -2511,7 +2571,7 @@
           <w:lang w:val="vi-VN"/>
         </w:rPr>
       </w:pPr>
-      <w:bookmarkStart w:id="6" w:name="_Toc45220250"/>
+      <w:bookmarkStart w:id="5" w:name="_Toc45220250"/>
       <w:r>
         <w:rPr>
           <w:rFonts w:cs="Segoe UI"/>
@@ -2520,7 +2580,7 @@
         <w:lastRenderedPageBreak/>
         <w:t>Tổng quan yêu cầu</w:t>
       </w:r>
-      <w:bookmarkEnd w:id="6"/>
+      <w:bookmarkEnd w:id="5"/>
     </w:p>
     <w:p>
       <w:pPr>
@@ -2950,72 +3010,84 @@
     <w:p>
       <w:pPr>
         <w:ind w:firstLine="709"/>
-      </w:pPr>
-      <w:r>
-        <w:rPr>
-          <w:lang w:val="vi-VN"/>
-        </w:rPr>
-        <w:t>1. Tra cứ</w:t>
-      </w:r>
-      <w:r>
-        <w:rPr>
-          <w:lang w:val="vi-VN"/>
-        </w:rPr>
-        <w:t>u thành viên</w:t>
-      </w:r>
-      <w:r>
-        <w:t>: Hỗ trợ tìm kiếm thành viên dựa theo tên</w:t>
+        <w:rPr>
+          <w:lang w:val="vi-VN"/>
+        </w:rPr>
+      </w:pPr>
+      <w:r>
+        <w:rPr>
+          <w:lang w:val="vi-VN"/>
+        </w:rPr>
+        <w:t>1. Tra cứu thành viên: Hỗ trợ tìm kiếm thành viên dựa theo tên</w:t>
       </w:r>
     </w:p>
     <w:p>
       <w:pPr>
         <w:ind w:firstLine="709"/>
-      </w:pPr>
-      <w:r>
-        <w:rPr>
-          <w:lang w:val="vi-VN"/>
-        </w:rPr>
-        <w:t>2. Ghi nhận kết thúc</w:t>
-      </w:r>
-      <w:r>
-        <w:t>: Đánh dấu 1 thành viên trong hệ thống là đã mất</w:t>
+        <w:rPr>
+          <w:lang w:val="vi-VN"/>
+        </w:rPr>
+      </w:pPr>
+      <w:r>
+        <w:rPr>
+          <w:lang w:val="vi-VN"/>
+        </w:rPr>
+        <w:t>2. Ghi nhận kết thúc: Đánh dấu 1 thành viên trong hệ thống là đã mất</w:t>
       </w:r>
     </w:p>
     <w:p>
       <w:pPr>
         <w:ind w:firstLine="709"/>
-      </w:pPr>
-      <w:r>
-        <w:rPr>
-          <w:lang w:val="vi-VN"/>
-        </w:rPr>
-        <w:t>3. Ghi nhận thành tích</w:t>
-      </w:r>
-      <w:r>
-        <w:t>: Thêm thành tích cho một thành viên trong hệ thống</w:t>
+        <w:rPr>
+          <w:lang w:val="vi-VN"/>
+        </w:rPr>
+      </w:pPr>
+      <w:r>
+        <w:rPr>
+          <w:lang w:val="vi-VN"/>
+        </w:rPr>
+        <w:t>3. Ghi nhận thành tích: Thêm thành tích cho một thành viên trong hệ thống</w:t>
       </w:r>
     </w:p>
     <w:p>
       <w:pPr>
         <w:ind w:firstLine="709"/>
-      </w:pPr>
-      <w:r>
+        <w:rPr>
+          <w:lang w:val="vi-VN"/>
+        </w:rPr>
+      </w:pPr>
+      <w:r>
+        <w:rPr>
+          <w:lang w:val="vi-VN"/>
+        </w:rPr>
         <w:t>4. Tiếp nhận thành viên: Thêm thành viên mới vào hệ thống</w:t>
       </w:r>
     </w:p>
     <w:p>
       <w:pPr>
         <w:ind w:firstLine="709"/>
-      </w:pPr>
-      <w:r>
+        <w:rPr>
+          <w:lang w:val="vi-VN"/>
+        </w:rPr>
+      </w:pPr>
+      <w:r>
+        <w:rPr>
+          <w:lang w:val="vi-VN"/>
+        </w:rPr>
         <w:t>5. Lập báo cáo: Dựa vào dữ liệu hệ thống tạo ra những báo cáo theo mẫu chuẩn</w:t>
       </w:r>
     </w:p>
     <w:p>
       <w:pPr>
         <w:ind w:firstLine="709"/>
-      </w:pPr>
-      <w:r>
+        <w:rPr>
+          <w:lang w:val="vi-VN"/>
+        </w:rPr>
+      </w:pPr>
+      <w:r>
+        <w:rPr>
+          <w:lang w:val="vi-VN"/>
+        </w:rPr>
         <w:t>6. Thay đổi quy định: Thay đổi các biến ràng buộc của hệ thống</w:t>
       </w:r>
     </w:p>
@@ -3095,32 +3167,56 @@
     <w:p>
       <w:pPr>
         <w:ind w:firstLine="709"/>
-      </w:pPr>
-      <w:r>
+        <w:rPr>
+          <w:lang w:val="vi-VN"/>
+        </w:rPr>
+      </w:pPr>
+      <w:r>
+        <w:rPr>
+          <w:lang w:val="vi-VN"/>
+        </w:rPr>
         <w:t>1. Tốc độ phản hồi dữ liệu gần như tức thời</w:t>
       </w:r>
     </w:p>
     <w:p>
       <w:pPr>
         <w:ind w:firstLine="709"/>
-      </w:pPr>
-      <w:r>
+        <w:rPr>
+          <w:lang w:val="vi-VN"/>
+        </w:rPr>
+      </w:pPr>
+      <w:r>
+        <w:rPr>
+          <w:lang w:val="vi-VN"/>
+        </w:rPr>
         <w:t>2. Chạy trên được những hệ thống máy yếu (CPU đơn nhân, 4GB RAM)</w:t>
       </w:r>
     </w:p>
     <w:p>
       <w:pPr>
         <w:ind w:firstLine="709"/>
-      </w:pPr>
-      <w:r>
+        <w:rPr>
+          <w:lang w:val="vi-VN"/>
+        </w:rPr>
+      </w:pPr>
+      <w:r>
+        <w:rPr>
+          <w:lang w:val="vi-VN"/>
+        </w:rPr>
         <w:t>3. Bảo mật: Chỉ có quản lý đăng nhập vào hệ thống mới thực hiện được các chức năng quản lý</w:t>
       </w:r>
     </w:p>
     <w:p>
       <w:pPr>
         <w:ind w:firstLine="709"/>
-      </w:pPr>
-      <w:r>
+        <w:rPr>
+          <w:lang w:val="vi-VN"/>
+        </w:rPr>
+      </w:pPr>
+      <w:r>
+        <w:rPr>
+          <w:lang w:val="vi-VN"/>
+        </w:rPr>
         <w:t>4. Giao diện dễ dùng</w:t>
       </w:r>
     </w:p>
@@ -3134,6 +3230,9 @@
         </w:rPr>
       </w:pPr>
       <w:r>
+        <w:rPr>
+          <w:lang w:val="vi-VN"/>
+        </w:rPr>
         <w:t>5. Có xác nhận mỗi bước thực hiện thay đổi dữ liệu, có thông báo sau mỗi hành động đó</w:t>
       </w:r>
       <w:r>
@@ -3156,7 +3255,7 @@
           <w:lang w:val="vi-VN"/>
         </w:rPr>
       </w:pPr>
-      <w:bookmarkStart w:id="7" w:name="_Toc45220251"/>
+      <w:bookmarkStart w:id="6" w:name="_Toc45220251"/>
       <w:r>
         <w:rPr>
           <w:rFonts w:cs="Segoe UI"/>
@@ -3179,7 +3278,7 @@
         </w:rPr>
         <w:t xml:space="preserve"> tả yêu cầu</w:t>
       </w:r>
-      <w:bookmarkEnd w:id="7"/>
+      <w:bookmarkEnd w:id="6"/>
     </w:p>
     <w:p>
       <w:pPr>
@@ -3243,6 +3342,7 @@
       <w:r>
         <w:rPr>
           <w:noProof/>
+          <w:lang w:val="vi-VN"/>
         </w:rPr>
         <w:drawing>
           <wp:inline distT="0" distB="0" distL="0" distR="0">
@@ -3911,7 +4011,21 @@
                 <w:rFonts w:ascii="Candara" w:hAnsi="Candara" w:cs="Segoe UI"/>
                 <w:lang w:val="vi-VN" w:eastAsia="ja-JP"/>
               </w:rPr>
-              <w:t>Bước 1: Người dùng nhập tên thành viên cần tìm kiếm</w:t>
+              <w:t>Bước 1: Ngườ</w:t>
+            </w:r>
+            <w:r>
+              <w:rPr>
+                <w:rFonts w:ascii="Candara" w:hAnsi="Candara" w:cs="Segoe UI"/>
+                <w:lang w:val="vi-VN" w:eastAsia="ja-JP"/>
+              </w:rPr>
+              <w:t>i dùng từ khóa tên</w:t>
+            </w:r>
+            <w:r>
+              <w:rPr>
+                <w:rFonts w:ascii="Candara" w:hAnsi="Candara" w:cs="Segoe UI"/>
+                <w:lang w:val="vi-VN" w:eastAsia="ja-JP"/>
+              </w:rPr>
+              <w:t xml:space="preserve"> thành viên cần tìm kiếm</w:t>
             </w:r>
           </w:p>
           <w:p>
@@ -3927,21 +4041,22 @@
                 <w:rFonts w:ascii="Candara" w:hAnsi="Candara" w:cs="Segoe UI"/>
                 <w:lang w:val="vi-VN" w:eastAsia="ja-JP"/>
               </w:rPr>
-              <w:t>Bước 2: Hệ thống nhận thông tin từ giao diện và gửi về tầ</w:t>
-            </w:r>
-            <w:r>
-              <w:rPr>
-                <w:rFonts w:ascii="Candara" w:hAnsi="Candara" w:cs="Segoe UI"/>
-                <w:lang w:val="vi-VN" w:eastAsia="ja-JP"/>
-              </w:rPr>
-              <w:t>ng BU</w:t>
-            </w:r>
-            <w:r>
-              <w:rPr>
-                <w:rFonts w:ascii="Candara" w:hAnsi="Candara" w:cs="Segoe UI"/>
-                <w:lang w:val="vi-VN" w:eastAsia="ja-JP"/>
-              </w:rPr>
-              <w:t>S</w:t>
+              <w:t>Bước 2</w:t>
+            </w:r>
+            <w:r>
+              <w:rPr>
+                <w:rFonts w:ascii="Candara" w:hAnsi="Candara" w:cs="Segoe UI"/>
+                <w:lang w:val="vi-VN" w:eastAsia="ja-JP"/>
+              </w:rPr>
+              <w:t xml:space="preserve">: Người dùng bấm nút </w:t>
+            </w:r>
+            <w:r>
+              <w:rPr>
+                <w:rFonts w:ascii="Candara" w:hAnsi="Candara" w:cs="Segoe UI"/>
+                <w:b/>
+                <w:lang w:val="vi-VN" w:eastAsia="ja-JP"/>
+              </w:rPr>
+              <w:t>Tìm kiếm</w:t>
             </w:r>
           </w:p>
           <w:p>
@@ -3957,55 +4072,7 @@
                 <w:rFonts w:ascii="Candara" w:hAnsi="Candara" w:cs="Segoe UI"/>
                 <w:lang w:val="vi-VN" w:eastAsia="ja-JP"/>
               </w:rPr>
-              <w:t>Bước 3: Hệ thống gửi thông đến tầng DAO</w:t>
-            </w:r>
-          </w:p>
-          <w:p>
-            <w:pPr>
-              <w:spacing w:before="0" w:after="0" w:line="240" w:lineRule="auto"/>
-              <w:rPr>
-                <w:rFonts w:ascii="Candara" w:hAnsi="Candara" w:cs="Segoe UI"/>
-                <w:lang w:val="vi-VN" w:eastAsia="ja-JP"/>
-              </w:rPr>
-            </w:pPr>
-            <w:r>
-              <w:rPr>
-                <w:rFonts w:ascii="Candara" w:hAnsi="Candara" w:cs="Segoe UI"/>
-                <w:lang w:val="vi-VN" w:eastAsia="ja-JP"/>
-              </w:rPr>
-              <w:t>Bước 4: Hệ thống tìm dữ liệu trong cơ sở dữ liệu thông qua tầng DAO</w:t>
-            </w:r>
-          </w:p>
-          <w:p>
-            <w:pPr>
-              <w:spacing w:before="0" w:after="0" w:line="240" w:lineRule="auto"/>
-              <w:rPr>
-                <w:rFonts w:ascii="Candara" w:hAnsi="Candara" w:cs="Segoe UI"/>
-                <w:lang w:val="vi-VN" w:eastAsia="ja-JP"/>
-              </w:rPr>
-            </w:pPr>
-            <w:r>
-              <w:rPr>
-                <w:rFonts w:ascii="Candara" w:hAnsi="Candara" w:cs="Segoe UI"/>
-                <w:lang w:val="vi-VN" w:eastAsia="ja-JP"/>
-              </w:rPr>
-              <w:t>Bước 5: Hệ thống đóng gói dữ liệu trả về dưới dạng một DTO cho tầng BIS</w:t>
-            </w:r>
-          </w:p>
-          <w:p>
-            <w:pPr>
-              <w:spacing w:before="0" w:after="0" w:line="240" w:lineRule="auto"/>
-              <w:rPr>
-                <w:rFonts w:ascii="Candara" w:hAnsi="Candara" w:cs="Segoe UI"/>
-                <w:lang w:val="vi-VN" w:eastAsia="ja-JP"/>
-              </w:rPr>
-            </w:pPr>
-            <w:r>
-              <w:rPr>
-                <w:rFonts w:ascii="Candara" w:hAnsi="Candara" w:cs="Segoe UI"/>
-                <w:lang w:val="vi-VN" w:eastAsia="ja-JP"/>
-              </w:rPr>
-              <w:t>Bước 6: Hệ thống chuyển DTO về ViewModel và đưa lên giao diện cho người dùng dưới dạng danh sách</w:t>
+              <w:t>Bước 3: Hệ thống trả về danh sách các thành viên có tên hoặc một phần tên giống từ khóa</w:t>
             </w:r>
           </w:p>
         </w:tc>
@@ -4075,37 +4142,50 @@
                 <w:rFonts w:ascii="Candara" w:hAnsi="Candara" w:cs="Segoe UI"/>
                 <w:lang w:val="vi-VN" w:eastAsia="ja-JP"/>
               </w:rPr>
-              <w:t>Bước A.2: Nếu thông tin gửi vào là dữ liệu không hợp lệ, Hệ thống sẽ báo lỗi lên giao diện</w:t>
-            </w:r>
-          </w:p>
-          <w:p>
-            <w:pPr>
-              <w:rPr>
-                <w:rFonts w:ascii="Candara" w:hAnsi="Candara" w:cs="Segoe UI"/>
-                <w:lang w:val="vi-VN" w:eastAsia="ja-JP"/>
-              </w:rPr>
-            </w:pPr>
-            <w:r>
-              <w:rPr>
-                <w:rFonts w:ascii="Candara" w:hAnsi="Candara" w:cs="Segoe UI"/>
-                <w:lang w:val="vi-VN" w:eastAsia="ja-JP"/>
-              </w:rPr>
-              <w:t>Bước A.5: Nếu gói dữ liệu nhận được từ cơ sở dữ liệu không có dữ liệu nào thì sẽ trả về NULL cho tầng BIS.</w:t>
-            </w:r>
-          </w:p>
-          <w:p>
-            <w:pPr>
-              <w:rPr>
-                <w:rFonts w:ascii="Candara" w:hAnsi="Candara" w:cs="Segoe UI"/>
-                <w:lang w:val="vi-VN" w:eastAsia="ja-JP"/>
-              </w:rPr>
-            </w:pPr>
-            <w:r>
-              <w:rPr>
-                <w:rFonts w:ascii="Candara" w:hAnsi="Candara" w:cs="Segoe UI"/>
-                <w:lang w:val="vi-VN" w:eastAsia="ja-JP"/>
-              </w:rPr>
-              <w:t>Bước A.6: Nếu nhận được dữ liệu trả về là NULL thì sẽ gửi thông báo cho người dùng là “Không có kết quả nào phù hợp”</w:t>
+              <w:t xml:space="preserve">Bước A.2: Nếu thông tin gửi vào là dữ liệu không hợp lệ, </w:t>
+            </w:r>
+            <w:r>
+              <w:rPr>
+                <w:rFonts w:ascii="Candara" w:hAnsi="Candara" w:cs="Segoe UI"/>
+                <w:lang w:val="vi-VN" w:eastAsia="ja-JP"/>
+              </w:rPr>
+              <w:t>hệ thống sẽ thông báo dữ liệu không hợp lệ</w:t>
+            </w:r>
+          </w:p>
+          <w:p>
+            <w:pPr>
+              <w:rPr>
+                <w:rFonts w:ascii="Candara" w:hAnsi="Candara" w:cs="Segoe UI"/>
+                <w:lang w:val="vi-VN" w:eastAsia="ja-JP"/>
+              </w:rPr>
+            </w:pPr>
+            <w:r>
+              <w:rPr>
+                <w:rFonts w:ascii="Candara" w:hAnsi="Candara" w:cs="Segoe UI"/>
+                <w:lang w:val="vi-VN" w:eastAsia="ja-JP"/>
+              </w:rPr>
+              <w:t>Bước A.</w:t>
+            </w:r>
+            <w:r>
+              <w:rPr>
+                <w:rFonts w:ascii="Candara" w:hAnsi="Candara" w:cs="Segoe UI"/>
+                <w:lang w:val="vi-VN" w:eastAsia="ja-JP"/>
+              </w:rPr>
+              <w:t>3</w:t>
+            </w:r>
+            <w:r>
+              <w:rPr>
+                <w:rFonts w:ascii="Candara" w:hAnsi="Candara" w:cs="Segoe UI"/>
+                <w:lang w:val="vi-VN" w:eastAsia="ja-JP"/>
+              </w:rPr>
+              <w:t xml:space="preserve">: </w:t>
+            </w:r>
+            <w:r>
+              <w:rPr>
+                <w:rFonts w:ascii="Candara" w:hAnsi="Candara" w:cs="Segoe UI"/>
+                <w:lang w:val="vi-VN" w:eastAsia="ja-JP"/>
+              </w:rPr>
+              <w:t>Nếu không có thành viên có tên phù hợp, trả về danh sách rỗng, không có kết quả nào.</w:t>
             </w:r>
           </w:p>
         </w:tc>
@@ -4265,6 +4345,8 @@
             </w:r>
           </w:p>
         </w:tc>
+        <w:bookmarkStart w:id="7" w:name="_GoBack"/>
+        <w:bookmarkEnd w:id="7"/>
       </w:tr>
       <w:tr>
         <w:trPr>
@@ -4513,7 +4595,7 @@
                 <w:rFonts w:ascii="Candara" w:hAnsi="Candara" w:cs="Segoe UI"/>
                 <w:lang w:val="vi-VN" w:eastAsia="ja-JP"/>
               </w:rPr>
-              <w:t>&lt;none&gt;</w:t>
+              <w:t>Người dùng phải đăng nhập vào hệ thống</w:t>
             </w:r>
           </w:p>
         </w:tc>
@@ -4639,123 +4721,70 @@
                 <w:rFonts w:ascii="Candara" w:hAnsi="Candara" w:cs="Segoe UI"/>
                 <w:lang w:val="vi-VN" w:eastAsia="ja-JP"/>
               </w:rPr>
-              <w:t>Bước 1: Người dùng thêm thông tin của thành viên mới</w:t>
-            </w:r>
-          </w:p>
-          <w:p>
-            <w:pPr>
-              <w:rPr>
-                <w:lang w:val="vi-VN" w:eastAsia="ja-JP"/>
-              </w:rPr>
-            </w:pPr>
-            <w:r>
-              <w:rPr>
-                <w:lang w:val="vi-VN" w:eastAsia="ja-JP"/>
-              </w:rPr>
-              <w:t>Bước 2: Hệ thống nhận thông tin từ giao diện và gửi đến tầng BUS</w:t>
-            </w:r>
-          </w:p>
-          <w:p>
-            <w:pPr>
-              <w:rPr>
-                <w:lang w:val="vi-VN" w:eastAsia="ja-JP"/>
-              </w:rPr>
-            </w:pPr>
-            <w:r>
-              <w:rPr>
-                <w:lang w:val="vi-VN" w:eastAsia="ja-JP"/>
-              </w:rPr>
-              <w:lastRenderedPageBreak/>
-              <w:t>Bước 3: Tầng BUS sẽ</w:t>
-            </w:r>
-            <w:r>
-              <w:rPr>
-                <w:lang w:val="vi-VN" w:eastAsia="ja-JP"/>
-              </w:rPr>
-              <w:t xml:space="preserve"> kiểm tra tính đúng đắn và</w:t>
-            </w:r>
-            <w:r>
-              <w:rPr>
-                <w:lang w:val="vi-VN" w:eastAsia="ja-JP"/>
-              </w:rPr>
-              <w:t xml:space="preserve"> chuyển dữ liệu về dạng DTO và gửi xuống tầng DAO</w:t>
-            </w:r>
-          </w:p>
-          <w:p>
-            <w:pPr>
-              <w:rPr>
-                <w:lang w:val="vi-VN" w:eastAsia="ja-JP"/>
-              </w:rPr>
-            </w:pPr>
-            <w:r>
-              <w:rPr>
-                <w:lang w:val="vi-VN" w:eastAsia="ja-JP"/>
-              </w:rPr>
-              <w:t>Bước 4: Tầng DAO sẽ thêm dữ liệu mới vào cơ sở dữ liệu</w:t>
-            </w:r>
-          </w:p>
-          <w:p>
-            <w:pPr>
-              <w:rPr>
-                <w:lang w:val="vi-VN" w:eastAsia="ja-JP"/>
-              </w:rPr>
-            </w:pPr>
-            <w:r>
-              <w:rPr>
-                <w:lang w:val="vi-VN" w:eastAsia="ja-JP"/>
-              </w:rPr>
-              <w:t>Bước 5: Cơ sở dữ liệu sẽ thông báo về thành công</w:t>
-            </w:r>
-          </w:p>
-          <w:p>
-            <w:pPr>
-              <w:rPr>
-                <w:lang w:val="vi-VN" w:eastAsia="ja-JP"/>
-              </w:rPr>
-            </w:pPr>
-            <w:r>
-              <w:rPr>
-                <w:lang w:val="vi-VN" w:eastAsia="ja-JP"/>
-              </w:rPr>
-              <w:t>Bước 6: Tầng DAO sẽ thông báo đến tầng BUS</w:t>
-            </w:r>
-          </w:p>
-          <w:p>
-            <w:pPr>
-              <w:rPr>
-                <w:lang w:val="vi-VN" w:eastAsia="ja-JP"/>
-              </w:rPr>
-            </w:pPr>
-            <w:r>
-              <w:rPr>
-                <w:lang w:val="vi-VN" w:eastAsia="ja-JP"/>
-              </w:rPr>
-              <w:t>Bước 7: Tầng BUS sẽ tạo ra thông báo thành công, gửi về Presentation</w:t>
-            </w:r>
-          </w:p>
-          <w:p>
-            <w:pPr>
+              <w:t xml:space="preserve">Bước 1: Người dùng </w:t>
+            </w:r>
+            <w:r>
+              <w:rPr>
+                <w:rFonts w:ascii="Candara" w:hAnsi="Candara" w:cs="Segoe UI"/>
+                <w:lang w:val="vi-VN" w:eastAsia="ja-JP"/>
+              </w:rPr>
+              <w:t>bấm vào nút Thêm thành viên</w:t>
+            </w:r>
+          </w:p>
+          <w:p>
+            <w:pPr>
+              <w:spacing w:before="0" w:after="0" w:line="240" w:lineRule="auto"/>
+              <w:rPr>
+                <w:rFonts w:ascii="Candara" w:hAnsi="Candara" w:cs="Segoe UI"/>
+                <w:lang w:val="vi-VN" w:eastAsia="ja-JP"/>
+              </w:rPr>
+            </w:pPr>
+            <w:r>
+              <w:rPr>
+                <w:rFonts w:ascii="Candara" w:hAnsi="Candara" w:cs="Segoe UI"/>
+                <w:lang w:val="vi-VN" w:eastAsia="ja-JP"/>
+              </w:rPr>
+              <w:t>Bước 2: Nhập/Chọn các thông tin phù hợp với thành viên mới</w:t>
+            </w:r>
+          </w:p>
+          <w:p>
+            <w:pPr>
+              <w:spacing w:before="0" w:after="0" w:line="240" w:lineRule="auto"/>
               <w:rPr>
                 <w:lang w:val="vi-VN"/>
               </w:rPr>
             </w:pPr>
             <w:r>
               <w:rPr>
-                <w:lang w:val="vi-VN" w:eastAsia="ja-JP"/>
-              </w:rPr>
-              <w:t xml:space="preserve">Bước 8: </w:t>
-            </w:r>
-            <w:r>
-              <w:rPr>
-                <w:lang w:val="vi-VN" w:eastAsia="ja-JP"/>
-              </w:rPr>
-              <w:t>Tầng Presentation h</w:t>
-            </w:r>
-            <w:r>
-              <w:rPr>
-                <w:lang w:val="vi-VN" w:eastAsia="ja-JP"/>
-              </w:rPr>
-              <w:t>iển thị thông báo cho người dùng</w:t>
+                <w:lang w:val="vi-VN"/>
+              </w:rPr>
+              <w:t>Bước 3: Bấm vào nút Lưu</w:t>
+            </w:r>
+          </w:p>
+          <w:p>
+            <w:pPr>
+              <w:rPr>
+                <w:lang w:val="vi-VN"/>
+              </w:rPr>
+            </w:pPr>
+            <w:r>
+              <w:rPr>
+                <w:lang w:val="vi-VN"/>
+              </w:rPr>
+              <w:t>Bước 4: Hệ thống lưu vào cơ sở dữ liệu</w:t>
+            </w:r>
+          </w:p>
+          <w:p>
+            <w:pPr>
+              <w:rPr>
+                <w:lang w:val="vi-VN"/>
+              </w:rPr>
+            </w:pPr>
+            <w:r>
+              <w:rPr>
+                <w:lang w:val="vi-VN"/>
+              </w:rPr>
+              <w:t>Bước 5: Hệ thống trả về thông báo thành công</w:t>
             </w:r>
           </w:p>
         </w:tc>
@@ -4790,7 +4819,6 @@
                 <w:i/>
                 <w:lang w:val="vi-VN" w:eastAsia="ja-JP"/>
               </w:rPr>
-              <w:lastRenderedPageBreak/>
               <w:t>Kịch bản phụ</w:t>
             </w:r>
           </w:p>
@@ -4818,22 +4846,14 @@
                 <w:rFonts w:ascii="Candara" w:hAnsi="Candara" w:cs="Segoe UI"/>
                 <w:lang w:val="vi-VN" w:eastAsia="ja-JP"/>
               </w:rPr>
-              <w:t>Bước A.3: Nếu dữ liệu không đúng, tầng BUS tạo ra thông báo thất bại và gửi về Presentation, bỏ qua bước 4,5,6,7</w:t>
-            </w:r>
-          </w:p>
-          <w:p>
-            <w:pPr>
-              <w:rPr>
-                <w:rFonts w:ascii="Candara" w:hAnsi="Candara" w:cs="Segoe UI"/>
-                <w:lang w:val="vi-VN" w:eastAsia="ja-JP"/>
-              </w:rPr>
-            </w:pPr>
-            <w:r>
-              <w:rPr>
-                <w:rFonts w:ascii="Candara" w:hAnsi="Candara" w:cs="Segoe UI"/>
-                <w:lang w:val="vi-VN" w:eastAsia="ja-JP"/>
-              </w:rPr>
-              <w:t>Bước A.5: Nếu dữ liệu có sẵn hoặc là thêm vào thất bại thì gửi về</w:t>
+              <w:t>Bướ</w:t>
+            </w:r>
+            <w:r>
+              <w:rPr>
+                <w:rFonts w:ascii="Candara" w:hAnsi="Candara" w:cs="Segoe UI"/>
+                <w:lang w:val="vi-VN" w:eastAsia="ja-JP"/>
+              </w:rPr>
+              <w:t>c A3: Nếu người dùng nhập thông tin không hợp lệ, hệ thống sẽ trả về thông báo cho người dùng</w:t>
             </w:r>
             <w:r>
               <w:rPr>
@@ -4842,27 +4862,41 @@
               </w:rPr>
               <w:t xml:space="preserve"> </w:t>
             </w:r>
-            <w:r>
-              <w:rPr>
-                <w:rFonts w:ascii="Candara" w:hAnsi="Candara" w:cs="Segoe UI"/>
-                <w:lang w:val="vi-VN" w:eastAsia="ja-JP"/>
-              </w:rPr>
-              <w:t>thông báo thất bại</w:t>
-            </w:r>
-          </w:p>
-          <w:p>
-            <w:pPr>
-              <w:rPr>
-                <w:rFonts w:ascii="Candara" w:hAnsi="Candara" w:cs="Segoe UI"/>
-                <w:lang w:val="vi-VN" w:eastAsia="ja-JP"/>
-              </w:rPr>
-            </w:pPr>
-            <w:r>
-              <w:rPr>
-                <w:rFonts w:ascii="Candara" w:hAnsi="Candara" w:cs="Segoe UI"/>
-                <w:lang w:val="vi-VN" w:eastAsia="ja-JP"/>
-              </w:rPr>
-              <w:t>Bước A.7: Nếu tầng BUS nhận được thông báo thất bại thì tạo ra thông báo thất bại và gửi về Presentation</w:t>
+          </w:p>
+          <w:p>
+            <w:pPr>
+              <w:rPr>
+                <w:rFonts w:ascii="Candara" w:hAnsi="Candara" w:cs="Segoe UI"/>
+                <w:lang w:val="vi-VN" w:eastAsia="ja-JP"/>
+              </w:rPr>
+            </w:pPr>
+            <w:r>
+              <w:rPr>
+                <w:rFonts w:ascii="Candara" w:hAnsi="Candara" w:cs="Segoe UI"/>
+                <w:lang w:val="vi-VN" w:eastAsia="ja-JP"/>
+              </w:rPr>
+              <w:t>Bướ</w:t>
+            </w:r>
+            <w:r>
+              <w:rPr>
+                <w:rFonts w:ascii="Candara" w:hAnsi="Candara" w:cs="Segoe UI"/>
+                <w:lang w:val="vi-VN" w:eastAsia="ja-JP"/>
+              </w:rPr>
+              <w:t>c A.5</w:t>
+            </w:r>
+            <w:r>
+              <w:rPr>
+                <w:rFonts w:ascii="Candara" w:hAnsi="Candara" w:cs="Segoe UI"/>
+                <w:lang w:val="vi-VN" w:eastAsia="ja-JP"/>
+              </w:rPr>
+              <w:t xml:space="preserve">: </w:t>
+            </w:r>
+            <w:r>
+              <w:rPr>
+                <w:rFonts w:ascii="Candara" w:hAnsi="Candara" w:cs="Segoe UI"/>
+                <w:lang w:val="vi-VN" w:eastAsia="ja-JP"/>
+              </w:rPr>
+              <w:t>Nếu có lỗi xảy ra, hệ thống trả về thông báo thất bại</w:t>
             </w:r>
           </w:p>
         </w:tc>
@@ -4897,6 +4931,7 @@
                 <w:i/>
                 <w:lang w:val="vi-VN" w:eastAsia="ja-JP"/>
               </w:rPr>
+              <w:lastRenderedPageBreak/>
               <w:t>Ràng buộc phi chức năng</w:t>
             </w:r>
           </w:p>
@@ -5427,14 +5462,7 @@
               <w:rPr>
                 <w:lang w:val="vi-VN" w:eastAsia="ja-JP"/>
               </w:rPr>
-              <w:t xml:space="preserve">Bước 3: Tầng BUS sẽ kiểm tra tính đúng đắn và chuyển dữ </w:t>
-            </w:r>
-            <w:r>
-              <w:rPr>
-                <w:lang w:val="vi-VN" w:eastAsia="ja-JP"/>
-              </w:rPr>
-              <w:lastRenderedPageBreak/>
-              <w:t>liệu về dạng DTO và gửi xuống tầng DAO</w:t>
+              <w:t>Bước 3: Tầng BUS sẽ kiểm tra tính đúng đắn và chuyển dữ liệu về dạng DTO và gửi xuống tầng DAO</w:t>
             </w:r>
           </w:p>
           <w:p>
@@ -5545,7 +5573,6 @@
                 <w:i/>
                 <w:lang w:val="vi-VN" w:eastAsia="ja-JP"/>
               </w:rPr>
-              <w:lastRenderedPageBreak/>
               <w:t>Kịch bản phụ</w:t>
             </w:r>
           </w:p>
@@ -5603,7 +5630,21 @@
                 <w:rFonts w:ascii="Candara" w:hAnsi="Candara" w:cs="Segoe UI"/>
                 <w:lang w:val="vi-VN" w:eastAsia="ja-JP"/>
               </w:rPr>
-              <w:t>Bước A.7: Nếu tầng BUS nhận được thông báo thất bại thì tạo ra thông báo thất bại và gửi về Presentation</w:t>
+              <w:t>Bước A.7: Nếu tầng BUS nhận được thông báo thất bạ</w:t>
+            </w:r>
+            <w:r>
+              <w:rPr>
+                <w:rFonts w:ascii="Candara" w:hAnsi="Candara" w:cs="Segoe UI"/>
+                <w:lang w:val="vi-VN" w:eastAsia="ja-JP"/>
+              </w:rPr>
+              <w:t xml:space="preserve">i thì </w:t>
+            </w:r>
+            <w:r>
+              <w:rPr>
+                <w:rFonts w:ascii="Candara" w:hAnsi="Candara" w:cs="Segoe UI"/>
+                <w:lang w:val="vi-VN" w:eastAsia="ja-JP"/>
+              </w:rPr>
+              <w:t xml:space="preserve"> ra thông báo thất bại và gửi về Presentation</w:t>
             </w:r>
           </w:p>
         </w:tc>
@@ -6187,15 +6228,7 @@
                 <w:rFonts w:ascii="Candara" w:hAnsi="Candara" w:cs="Segoe UI"/>
                 <w:lang w:val="vi-VN" w:eastAsia="ja-JP"/>
               </w:rPr>
-              <w:t xml:space="preserve">Bước 4: Hệ thống truy vấn dữ liệu trong cơ sở dữ liệu thông </w:t>
-            </w:r>
-            <w:r>
-              <w:rPr>
-                <w:rFonts w:ascii="Candara" w:hAnsi="Candara" w:cs="Segoe UI"/>
-                <w:lang w:val="vi-VN" w:eastAsia="ja-JP"/>
-              </w:rPr>
-              <w:lastRenderedPageBreak/>
-              <w:t>qua tầng DAO</w:t>
+              <w:t>Bước 4: Hệ thống truy vấn dữ liệu trong cơ sở dữ liệu thông qua tầng DAO</w:t>
             </w:r>
           </w:p>
           <w:p>
@@ -6278,7 +6311,6 @@
                 <w:i/>
                 <w:lang w:val="vi-VN" w:eastAsia="ja-JP"/>
               </w:rPr>
-              <w:lastRenderedPageBreak/>
               <w:t>Kịch bản phụ</w:t>
             </w:r>
           </w:p>
@@ -6744,6 +6776,7 @@
                 <w:i/>
                 <w:lang w:val="vi-VN" w:eastAsia="ja-JP"/>
               </w:rPr>
+              <w:lastRenderedPageBreak/>
               <w:t>Kết quả</w:t>
             </w:r>
           </w:p>
@@ -6966,7 +6999,6 @@
                 <w:i/>
                 <w:lang w:val="vi-VN" w:eastAsia="ja-JP"/>
               </w:rPr>
-              <w:lastRenderedPageBreak/>
               <w:t>Kịch bản phụ</w:t>
             </w:r>
           </w:p>
@@ -7530,6 +7562,7 @@
                 <w:i/>
                 <w:lang w:val="vi-VN" w:eastAsia="ja-JP"/>
               </w:rPr>
+              <w:lastRenderedPageBreak/>
               <w:t>Kịch bản chính</w:t>
             </w:r>
           </w:p>
@@ -7741,7 +7774,6 @@
                 <w:rFonts w:ascii="Candara" w:hAnsi="Candara" w:cs="Segoe UI"/>
                 <w:lang w:val="vi-VN" w:eastAsia="ja-JP"/>
               </w:rPr>
-              <w:lastRenderedPageBreak/>
               <w:t>Bước A.5: Nếu dữ liệu có sẵn hoặc là thay đổi thất bại thì gửi về thông báo thất bại</w:t>
             </w:r>
           </w:p>
@@ -7792,7 +7824,6 @@
                 <w:i/>
                 <w:lang w:val="vi-VN" w:eastAsia="ja-JP"/>
               </w:rPr>
-              <w:lastRenderedPageBreak/>
               <w:t>Ràng buộc phi chức năng</w:t>
             </w:r>
           </w:p>
@@ -7920,10 +7951,14 @@
     <w:p>
       <w:pPr>
         <w:keepNext/>
+        <w:rPr>
+          <w:lang w:val="vi-VN"/>
+        </w:rPr>
       </w:pPr>
       <w:r>
         <w:rPr>
           <w:noProof/>
+          <w:lang w:val="vi-VN"/>
         </w:rPr>
         <w:drawing>
           <wp:inline distT="0" distB="0" distL="0" distR="0" wp14:anchorId="16476F0C" wp14:editId="4D7BEDA9">
@@ -7978,30 +8013,73 @@
     <w:p>
       <w:pPr>
         <w:pStyle w:val="Caption"/>
-      </w:pPr>
-      <w:r>
+        <w:rPr>
+          <w:lang w:val="vi-VN"/>
+        </w:rPr>
+      </w:pPr>
+      <w:r>
+        <w:rPr>
+          <w:lang w:val="vi-VN"/>
+        </w:rPr>
         <w:t xml:space="preserve">Figure </w:t>
       </w:r>
-      <w:fldSimple w:instr=" SEQ Figure \* ARABIC ">
-        <w:r>
-          <w:rPr>
-            <w:noProof/>
-          </w:rPr>
-          <w:t>2</w:t>
-        </w:r>
-      </w:fldSimple>
-      <w:r>
+      <w:r>
+        <w:rPr>
+          <w:lang w:val="vi-VN"/>
+        </w:rPr>
+        <w:fldChar w:fldCharType="begin"/>
+      </w:r>
+      <w:r>
+        <w:rPr>
+          <w:lang w:val="vi-VN"/>
+        </w:rPr>
+        <w:instrText xml:space="preserve"> SEQ Figure \* ARABIC </w:instrText>
+      </w:r>
+      <w:r>
+        <w:rPr>
+          <w:lang w:val="vi-VN"/>
+        </w:rPr>
+        <w:fldChar w:fldCharType="separate"/>
+      </w:r>
+      <w:r>
+        <w:rPr>
+          <w:noProof/>
+          <w:lang w:val="vi-VN"/>
+        </w:rPr>
+        <w:t>2</w:t>
+      </w:r>
+      <w:r>
+        <w:rPr>
+          <w:noProof/>
+          <w:lang w:val="vi-VN"/>
+        </w:rPr>
+        <w:fldChar w:fldCharType="end"/>
+      </w:r>
+      <w:r>
+        <w:rPr>
+          <w:lang w:val="vi-VN"/>
+        </w:rPr>
         <w:t xml:space="preserve"> Giao diện khi chưa đăng nhập</w:t>
       </w:r>
     </w:p>
-    <w:p/>
     <w:p>
       <w:pPr>
+        <w:rPr>
+          <w:lang w:val="vi-VN"/>
+        </w:rPr>
+      </w:pPr>
+    </w:p>
+    <w:p>
+      <w:pPr>
         <w:keepNext/>
+        <w:rPr>
+          <w:lang w:val="vi-VN"/>
+        </w:rPr>
       </w:pPr>
       <w:r>
         <w:rPr>
           <w:noProof/>
+          <w:lang w:val="vi-VN"/>
         </w:rPr>
         <w:lastRenderedPageBreak/>
         <w:drawing>
@@ -8057,29 +8135,66 @@
     <w:p>
       <w:pPr>
         <w:pStyle w:val="Caption"/>
-      </w:pPr>
-      <w:r>
+        <w:rPr>
+          <w:lang w:val="vi-VN"/>
+        </w:rPr>
+      </w:pPr>
+      <w:r>
+        <w:rPr>
+          <w:lang w:val="vi-VN"/>
+        </w:rPr>
         <w:t xml:space="preserve">Figure </w:t>
       </w:r>
-      <w:fldSimple w:instr=" SEQ Figure \* ARABIC ">
-        <w:r>
-          <w:rPr>
-            <w:noProof/>
-          </w:rPr>
-          <w:t>3</w:t>
-        </w:r>
-      </w:fldSimple>
-      <w:r>
+      <w:r>
+        <w:rPr>
+          <w:lang w:val="vi-VN"/>
+        </w:rPr>
+        <w:fldChar w:fldCharType="begin"/>
+      </w:r>
+      <w:r>
+        <w:rPr>
+          <w:lang w:val="vi-VN"/>
+        </w:rPr>
+        <w:instrText xml:space="preserve"> SEQ Figure \* ARABIC </w:instrText>
+      </w:r>
+      <w:r>
+        <w:rPr>
+          <w:lang w:val="vi-VN"/>
+        </w:rPr>
+        <w:fldChar w:fldCharType="separate"/>
+      </w:r>
+      <w:r>
+        <w:rPr>
+          <w:noProof/>
+          <w:lang w:val="vi-VN"/>
+        </w:rPr>
+        <w:t>3</w:t>
+      </w:r>
+      <w:r>
+        <w:rPr>
+          <w:noProof/>
+          <w:lang w:val="vi-VN"/>
+        </w:rPr>
+        <w:fldChar w:fldCharType="end"/>
+      </w:r>
+      <w:r>
+        <w:rPr>
+          <w:lang w:val="vi-VN"/>
+        </w:rPr>
         <w:t xml:space="preserve"> Giao diện tra cứu</w:t>
       </w:r>
     </w:p>
     <w:p>
       <w:pPr>
         <w:keepNext/>
+        <w:rPr>
+          <w:lang w:val="vi-VN"/>
+        </w:rPr>
       </w:pPr>
       <w:r>
         <w:rPr>
           <w:noProof/>
+          <w:lang w:val="vi-VN"/>
         </w:rPr>
         <w:drawing>
           <wp:inline distT="0" distB="0" distL="0" distR="0" wp14:anchorId="31B119A8" wp14:editId="72321B91">
@@ -8134,29 +8249,66 @@
     <w:p>
       <w:pPr>
         <w:pStyle w:val="Caption"/>
-      </w:pPr>
-      <w:r>
+        <w:rPr>
+          <w:lang w:val="vi-VN"/>
+        </w:rPr>
+      </w:pPr>
+      <w:r>
+        <w:rPr>
+          <w:lang w:val="vi-VN"/>
+        </w:rPr>
         <w:t xml:space="preserve">Figure </w:t>
       </w:r>
-      <w:fldSimple w:instr=" SEQ Figure \* ARABIC ">
-        <w:r>
-          <w:rPr>
-            <w:noProof/>
-          </w:rPr>
-          <w:t>4</w:t>
-        </w:r>
-      </w:fldSimple>
-      <w:r>
+      <w:r>
+        <w:rPr>
+          <w:lang w:val="vi-VN"/>
+        </w:rPr>
+        <w:fldChar w:fldCharType="begin"/>
+      </w:r>
+      <w:r>
+        <w:rPr>
+          <w:lang w:val="vi-VN"/>
+        </w:rPr>
+        <w:instrText xml:space="preserve"> SEQ Figure \* ARABIC </w:instrText>
+      </w:r>
+      <w:r>
+        <w:rPr>
+          <w:lang w:val="vi-VN"/>
+        </w:rPr>
+        <w:fldChar w:fldCharType="separate"/>
+      </w:r>
+      <w:r>
+        <w:rPr>
+          <w:noProof/>
+          <w:lang w:val="vi-VN"/>
+        </w:rPr>
+        <w:t>4</w:t>
+      </w:r>
+      <w:r>
+        <w:rPr>
+          <w:noProof/>
+          <w:lang w:val="vi-VN"/>
+        </w:rPr>
+        <w:fldChar w:fldCharType="end"/>
+      </w:r>
+      <w:r>
+        <w:rPr>
+          <w:lang w:val="vi-VN"/>
+        </w:rPr>
         <w:t xml:space="preserve"> Giao diện báo cáo tăng giảm thành viên</w:t>
       </w:r>
     </w:p>
     <w:p>
       <w:pPr>
         <w:keepNext/>
+        <w:rPr>
+          <w:lang w:val="vi-VN"/>
+        </w:rPr>
       </w:pPr>
       <w:r>
         <w:rPr>
           <w:noProof/>
+          <w:lang w:val="vi-VN"/>
         </w:rPr>
         <w:lastRenderedPageBreak/>
         <w:drawing>
@@ -8212,29 +8364,66 @@
     <w:p>
       <w:pPr>
         <w:pStyle w:val="Caption"/>
-      </w:pPr>
-      <w:r>
+        <w:rPr>
+          <w:lang w:val="vi-VN"/>
+        </w:rPr>
+      </w:pPr>
+      <w:r>
+        <w:rPr>
+          <w:lang w:val="vi-VN"/>
+        </w:rPr>
         <w:t xml:space="preserve">Figure </w:t>
       </w:r>
-      <w:fldSimple w:instr=" SEQ Figure \* ARABIC ">
-        <w:r>
-          <w:rPr>
-            <w:noProof/>
-          </w:rPr>
-          <w:t>5</w:t>
-        </w:r>
-      </w:fldSimple>
-      <w:r>
+      <w:r>
+        <w:rPr>
+          <w:lang w:val="vi-VN"/>
+        </w:rPr>
+        <w:fldChar w:fldCharType="begin"/>
+      </w:r>
+      <w:r>
+        <w:rPr>
+          <w:lang w:val="vi-VN"/>
+        </w:rPr>
+        <w:instrText xml:space="preserve"> SEQ Figure \* ARABIC </w:instrText>
+      </w:r>
+      <w:r>
+        <w:rPr>
+          <w:lang w:val="vi-VN"/>
+        </w:rPr>
+        <w:fldChar w:fldCharType="separate"/>
+      </w:r>
+      <w:r>
+        <w:rPr>
+          <w:noProof/>
+          <w:lang w:val="vi-VN"/>
+        </w:rPr>
+        <w:t>5</w:t>
+      </w:r>
+      <w:r>
+        <w:rPr>
+          <w:noProof/>
+          <w:lang w:val="vi-VN"/>
+        </w:rPr>
+        <w:fldChar w:fldCharType="end"/>
+      </w:r>
+      <w:r>
+        <w:rPr>
+          <w:lang w:val="vi-VN"/>
+        </w:rPr>
         <w:t xml:space="preserve"> Giao diện báo cáo thành tích</w:t>
       </w:r>
     </w:p>
     <w:p>
       <w:pPr>
         <w:keepNext/>
+        <w:rPr>
+          <w:lang w:val="vi-VN"/>
+        </w:rPr>
       </w:pPr>
       <w:r>
         <w:rPr>
           <w:noProof/>
+          <w:lang w:val="vi-VN"/>
         </w:rPr>
         <w:drawing>
           <wp:inline distT="0" distB="0" distL="0" distR="0" wp14:anchorId="332E154A" wp14:editId="09F38B0F">
@@ -8289,29 +8478,66 @@
     <w:p>
       <w:pPr>
         <w:pStyle w:val="Caption"/>
-      </w:pPr>
-      <w:r>
+        <w:rPr>
+          <w:lang w:val="vi-VN"/>
+        </w:rPr>
+      </w:pPr>
+      <w:r>
+        <w:rPr>
+          <w:lang w:val="vi-VN"/>
+        </w:rPr>
         <w:t xml:space="preserve">Figure </w:t>
       </w:r>
-      <w:fldSimple w:instr=" SEQ Figure \* ARABIC ">
-        <w:r>
-          <w:rPr>
-            <w:noProof/>
-          </w:rPr>
-          <w:t>6</w:t>
-        </w:r>
-      </w:fldSimple>
-      <w:r>
+      <w:r>
+        <w:rPr>
+          <w:lang w:val="vi-VN"/>
+        </w:rPr>
+        <w:fldChar w:fldCharType="begin"/>
+      </w:r>
+      <w:r>
+        <w:rPr>
+          <w:lang w:val="vi-VN"/>
+        </w:rPr>
+        <w:instrText xml:space="preserve"> SEQ Figure \* ARABIC </w:instrText>
+      </w:r>
+      <w:r>
+        <w:rPr>
+          <w:lang w:val="vi-VN"/>
+        </w:rPr>
+        <w:fldChar w:fldCharType="separate"/>
+      </w:r>
+      <w:r>
+        <w:rPr>
+          <w:noProof/>
+          <w:lang w:val="vi-VN"/>
+        </w:rPr>
+        <w:t>6</w:t>
+      </w:r>
+      <w:r>
+        <w:rPr>
+          <w:noProof/>
+          <w:lang w:val="vi-VN"/>
+        </w:rPr>
+        <w:fldChar w:fldCharType="end"/>
+      </w:r>
+      <w:r>
+        <w:rPr>
+          <w:lang w:val="vi-VN"/>
+        </w:rPr>
         <w:t xml:space="preserve"> Giao diện thay đổi quy định</w:t>
       </w:r>
     </w:p>
     <w:p>
       <w:pPr>
         <w:keepNext/>
+        <w:rPr>
+          <w:lang w:val="vi-VN"/>
+        </w:rPr>
       </w:pPr>
       <w:r>
         <w:rPr>
           <w:noProof/>
+          <w:lang w:val="vi-VN"/>
         </w:rPr>
         <w:lastRenderedPageBreak/>
         <w:drawing>
@@ -8367,29 +8593,66 @@
     <w:p>
       <w:pPr>
         <w:pStyle w:val="Caption"/>
-      </w:pPr>
-      <w:r>
+        <w:rPr>
+          <w:lang w:val="vi-VN"/>
+        </w:rPr>
+      </w:pPr>
+      <w:r>
+        <w:rPr>
+          <w:lang w:val="vi-VN"/>
+        </w:rPr>
         <w:t xml:space="preserve">Figure </w:t>
       </w:r>
-      <w:fldSimple w:instr=" SEQ Figure \* ARABIC ">
-        <w:r>
-          <w:rPr>
-            <w:noProof/>
-          </w:rPr>
-          <w:t>7</w:t>
-        </w:r>
-      </w:fldSimple>
-      <w:r>
+      <w:r>
+        <w:rPr>
+          <w:lang w:val="vi-VN"/>
+        </w:rPr>
+        <w:fldChar w:fldCharType="begin"/>
+      </w:r>
+      <w:r>
+        <w:rPr>
+          <w:lang w:val="vi-VN"/>
+        </w:rPr>
+        <w:instrText xml:space="preserve"> SEQ Figure \* ARABIC </w:instrText>
+      </w:r>
+      <w:r>
+        <w:rPr>
+          <w:lang w:val="vi-VN"/>
+        </w:rPr>
+        <w:fldChar w:fldCharType="separate"/>
+      </w:r>
+      <w:r>
+        <w:rPr>
+          <w:noProof/>
+          <w:lang w:val="vi-VN"/>
+        </w:rPr>
+        <w:t>7</w:t>
+      </w:r>
+      <w:r>
+        <w:rPr>
+          <w:noProof/>
+          <w:lang w:val="vi-VN"/>
+        </w:rPr>
+        <w:fldChar w:fldCharType="end"/>
+      </w:r>
+      <w:r>
+        <w:rPr>
+          <w:lang w:val="vi-VN"/>
+        </w:rPr>
         <w:t xml:space="preserve"> Giao diện ghi nhận thành viên mới</w:t>
       </w:r>
     </w:p>
     <w:p>
       <w:pPr>
         <w:keepNext/>
+        <w:rPr>
+          <w:lang w:val="vi-VN"/>
+        </w:rPr>
       </w:pPr>
       <w:r>
         <w:rPr>
           <w:noProof/>
+          <w:lang w:val="vi-VN"/>
         </w:rPr>
         <w:drawing>
           <wp:inline distT="0" distB="0" distL="0" distR="0" wp14:anchorId="6B88CCD4" wp14:editId="7A26D0CE">
@@ -8444,29 +8707,66 @@
     <w:p>
       <w:pPr>
         <w:pStyle w:val="Caption"/>
-      </w:pPr>
-      <w:r>
+        <w:rPr>
+          <w:lang w:val="vi-VN"/>
+        </w:rPr>
+      </w:pPr>
+      <w:r>
+        <w:rPr>
+          <w:lang w:val="vi-VN"/>
+        </w:rPr>
         <w:t xml:space="preserve">Figure </w:t>
       </w:r>
-      <w:fldSimple w:instr=" SEQ Figure \* ARABIC ">
-        <w:r>
-          <w:rPr>
-            <w:noProof/>
-          </w:rPr>
-          <w:t>8</w:t>
-        </w:r>
-      </w:fldSimple>
-      <w:r>
+      <w:r>
+        <w:rPr>
+          <w:lang w:val="vi-VN"/>
+        </w:rPr>
+        <w:fldChar w:fldCharType="begin"/>
+      </w:r>
+      <w:r>
+        <w:rPr>
+          <w:lang w:val="vi-VN"/>
+        </w:rPr>
+        <w:instrText xml:space="preserve"> SEQ Figure \* ARABIC </w:instrText>
+      </w:r>
+      <w:r>
+        <w:rPr>
+          <w:lang w:val="vi-VN"/>
+        </w:rPr>
+        <w:fldChar w:fldCharType="separate"/>
+      </w:r>
+      <w:r>
+        <w:rPr>
+          <w:noProof/>
+          <w:lang w:val="vi-VN"/>
+        </w:rPr>
+        <w:t>8</w:t>
+      </w:r>
+      <w:r>
+        <w:rPr>
+          <w:noProof/>
+          <w:lang w:val="vi-VN"/>
+        </w:rPr>
+        <w:fldChar w:fldCharType="end"/>
+      </w:r>
+      <w:r>
+        <w:rPr>
+          <w:lang w:val="vi-VN"/>
+        </w:rPr>
         <w:t xml:space="preserve"> Confirmation message cho thêm vào thành viên mới</w:t>
       </w:r>
     </w:p>
     <w:p>
       <w:pPr>
         <w:keepNext/>
+        <w:rPr>
+          <w:lang w:val="vi-VN"/>
+        </w:rPr>
       </w:pPr>
       <w:r>
         <w:rPr>
           <w:noProof/>
+          <w:lang w:val="vi-VN"/>
         </w:rPr>
         <w:lastRenderedPageBreak/>
         <w:drawing>
@@ -8522,29 +8822,66 @@
     <w:p>
       <w:pPr>
         <w:pStyle w:val="Caption"/>
-      </w:pPr>
-      <w:r>
+        <w:rPr>
+          <w:lang w:val="vi-VN"/>
+        </w:rPr>
+      </w:pPr>
+      <w:r>
+        <w:rPr>
+          <w:lang w:val="vi-VN"/>
+        </w:rPr>
         <w:t xml:space="preserve">Figure </w:t>
       </w:r>
-      <w:fldSimple w:instr=" SEQ Figure \* ARABIC ">
-        <w:r>
-          <w:rPr>
-            <w:noProof/>
-          </w:rPr>
-          <w:t>9</w:t>
-        </w:r>
-      </w:fldSimple>
-      <w:r>
+      <w:r>
+        <w:rPr>
+          <w:lang w:val="vi-VN"/>
+        </w:rPr>
+        <w:fldChar w:fldCharType="begin"/>
+      </w:r>
+      <w:r>
+        <w:rPr>
+          <w:lang w:val="vi-VN"/>
+        </w:rPr>
+        <w:instrText xml:space="preserve"> SEQ Figure \* ARABIC </w:instrText>
+      </w:r>
+      <w:r>
+        <w:rPr>
+          <w:lang w:val="vi-VN"/>
+        </w:rPr>
+        <w:fldChar w:fldCharType="separate"/>
+      </w:r>
+      <w:r>
+        <w:rPr>
+          <w:noProof/>
+          <w:lang w:val="vi-VN"/>
+        </w:rPr>
+        <w:t>9</w:t>
+      </w:r>
+      <w:r>
+        <w:rPr>
+          <w:noProof/>
+          <w:lang w:val="vi-VN"/>
+        </w:rPr>
+        <w:fldChar w:fldCharType="end"/>
+      </w:r>
+      <w:r>
+        <w:rPr>
+          <w:lang w:val="vi-VN"/>
+        </w:rPr>
         <w:t xml:space="preserve"> Ghi nhận kết thúc</w:t>
       </w:r>
     </w:p>
     <w:p>
       <w:pPr>
         <w:keepNext/>
+        <w:rPr>
+          <w:lang w:val="vi-VN"/>
+        </w:rPr>
       </w:pPr>
       <w:r>
         <w:rPr>
           <w:noProof/>
+          <w:lang w:val="vi-VN"/>
         </w:rPr>
         <w:drawing>
           <wp:inline distT="0" distB="0" distL="0" distR="0" wp14:anchorId="17DD8316" wp14:editId="27FA94AC">
@@ -8599,29 +8936,66 @@
     <w:p>
       <w:pPr>
         <w:pStyle w:val="Caption"/>
-      </w:pPr>
-      <w:r>
+        <w:rPr>
+          <w:lang w:val="vi-VN"/>
+        </w:rPr>
+      </w:pPr>
+      <w:r>
+        <w:rPr>
+          <w:lang w:val="vi-VN"/>
+        </w:rPr>
         <w:t xml:space="preserve">Figure </w:t>
       </w:r>
-      <w:fldSimple w:instr=" SEQ Figure \* ARABIC ">
-        <w:r>
-          <w:rPr>
-            <w:noProof/>
-          </w:rPr>
-          <w:t>10</w:t>
-        </w:r>
-      </w:fldSimple>
-      <w:r>
+      <w:r>
+        <w:rPr>
+          <w:lang w:val="vi-VN"/>
+        </w:rPr>
+        <w:fldChar w:fldCharType="begin"/>
+      </w:r>
+      <w:r>
+        <w:rPr>
+          <w:lang w:val="vi-VN"/>
+        </w:rPr>
+        <w:instrText xml:space="preserve"> SEQ Figure \* ARABIC </w:instrText>
+      </w:r>
+      <w:r>
+        <w:rPr>
+          <w:lang w:val="vi-VN"/>
+        </w:rPr>
+        <w:fldChar w:fldCharType="separate"/>
+      </w:r>
+      <w:r>
+        <w:rPr>
+          <w:noProof/>
+          <w:lang w:val="vi-VN"/>
+        </w:rPr>
+        <w:t>10</w:t>
+      </w:r>
+      <w:r>
+        <w:rPr>
+          <w:noProof/>
+          <w:lang w:val="vi-VN"/>
+        </w:rPr>
+        <w:fldChar w:fldCharType="end"/>
+      </w:r>
+      <w:r>
+        <w:rPr>
+          <w:lang w:val="vi-VN"/>
+        </w:rPr>
         <w:t xml:space="preserve"> Ghi nhận thành tích</w:t>
       </w:r>
     </w:p>
     <w:p>
       <w:pPr>
         <w:keepNext/>
+        <w:rPr>
+          <w:lang w:val="vi-VN"/>
+        </w:rPr>
       </w:pPr>
       <w:r>
         <w:rPr>
           <w:noProof/>
+          <w:lang w:val="vi-VN"/>
         </w:rPr>
         <w:lastRenderedPageBreak/>
         <w:drawing>
@@ -8677,29 +9051,66 @@
     <w:p>
       <w:pPr>
         <w:pStyle w:val="Caption"/>
-      </w:pPr>
-      <w:r>
+        <w:rPr>
+          <w:lang w:val="vi-VN"/>
+        </w:rPr>
+      </w:pPr>
+      <w:r>
+        <w:rPr>
+          <w:lang w:val="vi-VN"/>
+        </w:rPr>
         <w:t xml:space="preserve">Figure </w:t>
       </w:r>
-      <w:fldSimple w:instr=" SEQ Figure \* ARABIC ">
-        <w:r>
-          <w:rPr>
-            <w:noProof/>
-          </w:rPr>
-          <w:t>11</w:t>
-        </w:r>
-      </w:fldSimple>
-      <w:r>
+      <w:r>
+        <w:rPr>
+          <w:lang w:val="vi-VN"/>
+        </w:rPr>
+        <w:fldChar w:fldCharType="begin"/>
+      </w:r>
+      <w:r>
+        <w:rPr>
+          <w:lang w:val="vi-VN"/>
+        </w:rPr>
+        <w:instrText xml:space="preserve"> SEQ Figure \* ARABIC </w:instrText>
+      </w:r>
+      <w:r>
+        <w:rPr>
+          <w:lang w:val="vi-VN"/>
+        </w:rPr>
+        <w:fldChar w:fldCharType="separate"/>
+      </w:r>
+      <w:r>
+        <w:rPr>
+          <w:noProof/>
+          <w:lang w:val="vi-VN"/>
+        </w:rPr>
+        <w:t>11</w:t>
+      </w:r>
+      <w:r>
+        <w:rPr>
+          <w:noProof/>
+          <w:lang w:val="vi-VN"/>
+        </w:rPr>
+        <w:fldChar w:fldCharType="end"/>
+      </w:r>
+      <w:r>
+        <w:rPr>
+          <w:lang w:val="vi-VN"/>
+        </w:rPr>
         <w:t xml:space="preserve"> Xem chi tiết thông tin thành viên</w:t>
       </w:r>
     </w:p>
     <w:p>
       <w:pPr>
         <w:keepNext/>
+        <w:rPr>
+          <w:lang w:val="vi-VN"/>
+        </w:rPr>
       </w:pPr>
       <w:r>
         <w:rPr>
           <w:noProof/>
+          <w:lang w:val="vi-VN"/>
         </w:rPr>
         <w:drawing>
           <wp:inline distT="0" distB="0" distL="0" distR="0" wp14:anchorId="621BF00D" wp14:editId="64D51B94">
@@ -8754,29 +9165,66 @@
     <w:p>
       <w:pPr>
         <w:pStyle w:val="Caption"/>
-      </w:pPr>
-      <w:r>
+        <w:rPr>
+          <w:lang w:val="vi-VN"/>
+        </w:rPr>
+      </w:pPr>
+      <w:r>
+        <w:rPr>
+          <w:lang w:val="vi-VN"/>
+        </w:rPr>
         <w:t xml:space="preserve">Figure </w:t>
       </w:r>
-      <w:fldSimple w:instr=" SEQ Figure \* ARABIC ">
-        <w:r>
-          <w:rPr>
-            <w:noProof/>
-          </w:rPr>
-          <w:t>12</w:t>
-        </w:r>
-      </w:fldSimple>
-      <w:r>
+      <w:r>
+        <w:rPr>
+          <w:lang w:val="vi-VN"/>
+        </w:rPr>
+        <w:fldChar w:fldCharType="begin"/>
+      </w:r>
+      <w:r>
+        <w:rPr>
+          <w:lang w:val="vi-VN"/>
+        </w:rPr>
+        <w:instrText xml:space="preserve"> SEQ Figure \* ARABIC </w:instrText>
+      </w:r>
+      <w:r>
+        <w:rPr>
+          <w:lang w:val="vi-VN"/>
+        </w:rPr>
+        <w:fldChar w:fldCharType="separate"/>
+      </w:r>
+      <w:r>
+        <w:rPr>
+          <w:noProof/>
+          <w:lang w:val="vi-VN"/>
+        </w:rPr>
+        <w:t>12</w:t>
+      </w:r>
+      <w:r>
+        <w:rPr>
+          <w:noProof/>
+          <w:lang w:val="vi-VN"/>
+        </w:rPr>
+        <w:fldChar w:fldCharType="end"/>
+      </w:r>
+      <w:r>
+        <w:rPr>
+          <w:lang w:val="vi-VN"/>
+        </w:rPr>
         <w:t xml:space="preserve"> Xác nhận thay đổi</w:t>
       </w:r>
     </w:p>
     <w:p>
       <w:pPr>
         <w:keepNext/>
+        <w:rPr>
+          <w:lang w:val="vi-VN"/>
+        </w:rPr>
       </w:pPr>
       <w:r>
         <w:rPr>
           <w:noProof/>
+          <w:lang w:val="vi-VN"/>
         </w:rPr>
         <w:lastRenderedPageBreak/>
         <w:drawing>
@@ -8832,23 +9280,62 @@
     <w:p>
       <w:pPr>
         <w:pStyle w:val="Caption"/>
-      </w:pPr>
-      <w:r>
+        <w:rPr>
+          <w:lang w:val="vi-VN"/>
+        </w:rPr>
+      </w:pPr>
+      <w:r>
+        <w:rPr>
+          <w:lang w:val="vi-VN"/>
+        </w:rPr>
         <w:t xml:space="preserve">Figure </w:t>
       </w:r>
-      <w:fldSimple w:instr=" SEQ Figure \* ARABIC ">
-        <w:r>
-          <w:rPr>
-            <w:noProof/>
-          </w:rPr>
-          <w:t>13</w:t>
-        </w:r>
-      </w:fldSimple>
-      <w:r>
+      <w:r>
+        <w:rPr>
+          <w:lang w:val="vi-VN"/>
+        </w:rPr>
+        <w:fldChar w:fldCharType="begin"/>
+      </w:r>
+      <w:r>
+        <w:rPr>
+          <w:lang w:val="vi-VN"/>
+        </w:rPr>
+        <w:instrText xml:space="preserve"> SEQ Figure \* ARABIC </w:instrText>
+      </w:r>
+      <w:r>
+        <w:rPr>
+          <w:lang w:val="vi-VN"/>
+        </w:rPr>
+        <w:fldChar w:fldCharType="separate"/>
+      </w:r>
+      <w:r>
+        <w:rPr>
+          <w:noProof/>
+          <w:lang w:val="vi-VN"/>
+        </w:rPr>
+        <w:t>13</w:t>
+      </w:r>
+      <w:r>
+        <w:rPr>
+          <w:noProof/>
+          <w:lang w:val="vi-VN"/>
+        </w:rPr>
+        <w:fldChar w:fldCharType="end"/>
+      </w:r>
+      <w:r>
+        <w:rPr>
+          <w:lang w:val="vi-VN"/>
+        </w:rPr>
         <w:t xml:space="preserve"> Thông báo thành công</w:t>
       </w:r>
     </w:p>
-    <w:p/>
+    <w:p>
+      <w:pPr>
+        <w:rPr>
+          <w:lang w:val="vi-VN"/>
+        </w:rPr>
+      </w:pPr>
+    </w:p>
     <w:sectPr>
       <w:pgSz w:w="12240" w:h="15840"/>
       <w:pgMar w:top="1080" w:right="1080" w:bottom="1080" w:left="1080" w:header="720" w:footer="720" w:gutter="0"/>
@@ -9015,7 +9502,7 @@
               <w:noProof/>
               <w:color w:val="FFFFFF" w:themeColor="background1"/>
             </w:rPr>
-            <w:t>1</w:t>
+            <w:t>6</w:t>
           </w:r>
           <w:r>
             <w:rPr>
@@ -13374,6 +13861,7 @@
     <w:rsid w:val="008D1406"/>
     <w:rsid w:val="008E2F0C"/>
     <w:rsid w:val="00923546"/>
+    <w:rsid w:val="00984C95"/>
     <w:rsid w:val="009D75F2"/>
     <w:rsid w:val="00AB315C"/>
     <w:rsid w:val="00AD67CC"/>
@@ -14178,7 +14666,7 @@
 </file>
 
 <file path=customXml/itemProps2.xml><?xml version="1.0" encoding="utf-8"?>
-<ds:datastoreItem xmlns:ds="http://schemas.openxmlformats.org/officeDocument/2006/customXml" ds:itemID="{9AB44224-6292-4F83-A702-55D9F7FE4202}">
+<ds:datastoreItem xmlns:ds="http://schemas.openxmlformats.org/officeDocument/2006/customXml" ds:itemID="{D2C9E88C-6D02-4DC9-B252-FE7B5F764F18}">
   <ds:schemaRefs>
     <ds:schemaRef ds:uri="http://schemas.openxmlformats.org/officeDocument/2006/bibliography"/>
   </ds:schemaRefs>

</xml_diff>